<commit_message>
Added comments and modify user manual
</commit_message>
<xml_diff>
--- a/WeatherPredictor/WeatherPredictor-User-Manual.docx
+++ b/WeatherPredictor/WeatherPredictor-User-Manual.docx
@@ -1,6 +1,6 @@
 
 <file path=word/document.xml><?xml version="1.0" encoding="utf-8"?>
-<w:document xmlns:wpc="http://schemas.microsoft.com/office/word/2010/wordprocessingCanvas" xmlns:mc="http://schemas.openxmlformats.org/markup-compatibility/2006" xmlns:o="urn:schemas-microsoft-com:office:office" xmlns:r="http://schemas.openxmlformats.org/officeDocument/2006/relationships" xmlns:m="http://schemas.openxmlformats.org/officeDocument/2006/math" xmlns:v="urn:schemas-microsoft-com:vml" xmlns:wp14="http://schemas.microsoft.com/office/word/2010/wordprocessingDrawing" xmlns:wp="http://schemas.openxmlformats.org/drawingml/2006/wordprocessingDrawing" xmlns:w10="urn:schemas-microsoft-com:office:word" xmlns:w="http://schemas.openxmlformats.org/wordprocessingml/2006/main" xmlns:w14="http://schemas.microsoft.com/office/word/2010/wordml" xmlns:w15="http://schemas.microsoft.com/office/word/2012/wordml" xmlns:wpg="http://schemas.microsoft.com/office/word/2010/wordprocessingGroup" xmlns:wpi="http://schemas.microsoft.com/office/word/2010/wordprocessingInk" xmlns:wne="http://schemas.microsoft.com/office/word/2006/wordml" xmlns:wps="http://schemas.microsoft.com/office/word/2010/wordprocessingShape" mc:Ignorable="w14 w15 wp14">
+<w:document xmlns:wpc="http://schemas.microsoft.com/office/word/2010/wordprocessingCanvas" xmlns:cx="http://schemas.microsoft.com/office/drawing/2014/chartex" xmlns:cx1="http://schemas.microsoft.com/office/drawing/2015/9/8/chartex" xmlns:cx2="http://schemas.microsoft.com/office/drawing/2015/10/21/chartex" xmlns:mc="http://schemas.openxmlformats.org/markup-compatibility/2006" xmlns:o="urn:schemas-microsoft-com:office:office" xmlns:r="http://schemas.openxmlformats.org/officeDocument/2006/relationships" xmlns:m="http://schemas.openxmlformats.org/officeDocument/2006/math" xmlns:v="urn:schemas-microsoft-com:vml" xmlns:wp14="http://schemas.microsoft.com/office/word/2010/wordprocessingDrawing" xmlns:wp="http://schemas.openxmlformats.org/drawingml/2006/wordprocessingDrawing" xmlns:w10="urn:schemas-microsoft-com:office:word" xmlns:w="http://schemas.openxmlformats.org/wordprocessingml/2006/main" xmlns:w14="http://schemas.microsoft.com/office/word/2010/wordml" xmlns:w15="http://schemas.microsoft.com/office/word/2012/wordml" xmlns:w16se="http://schemas.microsoft.com/office/word/2015/wordml/symex" xmlns:wpg="http://schemas.microsoft.com/office/word/2010/wordprocessingGroup" xmlns:wpi="http://schemas.microsoft.com/office/word/2010/wordprocessingInk" xmlns:wne="http://schemas.microsoft.com/office/word/2006/wordml" xmlns:wps="http://schemas.microsoft.com/office/word/2010/wordprocessingShape" mc:Ignorable="w14 w15 w16se wp14">
   <w:body>
     <w:p>
       <w:pPr>
@@ -27,26 +27,23 @@
         <w:t>Team Information</w:t>
       </w:r>
       <w:r>
+        <w:t xml:space="preserve">: </w:t>
+      </w:r>
+      <w:r>
         <w:t xml:space="preserve"> </w:t>
       </w:r>
       <w:r>
-        <w:t xml:space="preserve"> : </w:t>
+        <w:t xml:space="preserve"> Neethu Prasad</w:t>
+      </w:r>
+    </w:p>
+    <w:p>
+      <w:r>
+        <w:t xml:space="preserve">                                     </w:t>
       </w:r>
       <w:r>
         <w:t xml:space="preserve"> </w:t>
       </w:r>
       <w:r>
-        <w:t xml:space="preserve"> Neethu Prasad</w:t>
-      </w:r>
-    </w:p>
-    <w:p>
-      <w:r>
-        <w:t xml:space="preserve">                                     </w:t>
-      </w:r>
-      <w:r>
-        <w:t xml:space="preserve">   </w:t>
-      </w:r>
-      <w:r>
         <w:t>Nidhi Gupta</w:t>
       </w:r>
     </w:p>
@@ -83,15 +80,9 @@
         <w:t xml:space="preserve"> </w:t>
       </w:r>
       <w:r>
-        <w:t xml:space="preserve"> </w:t>
-      </w:r>
-      <w:bookmarkStart w:id="0" w:name="_GoBack"/>
-      <w:bookmarkEnd w:id="0"/>
-      <w:r>
         <w:t>Thunderstorm using a decision tree classifier implemented using C4.5 algorithm suggested by Quinlan</w:t>
       </w:r>
     </w:p>
-    <w:p/>
     <w:p>
       <w:r>
         <w:t>Download the project</w:t>
@@ -114,13 +105,7 @@
         <w:t xml:space="preserve">Extract </w:t>
       </w:r>
       <w:r>
-        <w:t xml:space="preserve">the source folder </w:t>
-      </w:r>
-      <w:r>
-        <w:t>(Weather-Predictor that contains the source Java and input files)</w:t>
-      </w:r>
-      <w:r>
-        <w:t xml:space="preserve"> from </w:t>
+        <w:t xml:space="preserve">the source folder (Weather-Predictor that contains the source Java and input files) from </w:t>
       </w:r>
       <w:r>
         <w:t xml:space="preserve">the </w:t>
@@ -175,7 +160,10 @@
         </w:numPr>
       </w:pPr>
       <w:r>
-        <w:t>After opening Eclipse IDE , g</w:t>
+        <w:t>After opening Eclipse IDE</w:t>
+      </w:r>
+      <w:r>
+        <w:t>, g</w:t>
       </w:r>
       <w:r>
         <w:t xml:space="preserve">o to </w:t>
@@ -275,7 +263,13 @@
         <w:t>Import Dialog box</w:t>
       </w:r>
       <w:r>
-        <w:t xml:space="preserve"> is displayed .</w:t>
+        <w:t xml:space="preserve"> is displayed</w:t>
+      </w:r>
+      <w:r>
+        <w:t>.</w:t>
+      </w:r>
+      <w:r>
+        <w:t xml:space="preserve"> </w:t>
       </w:r>
       <w:r>
         <w:t xml:space="preserve">Select the </w:t>
@@ -289,12 +283,14 @@
       <w:r>
         <w:t xml:space="preserve"> and browse to the folder </w:t>
       </w:r>
+      <w:proofErr w:type="spellStart"/>
       <w:r>
         <w:rPr>
           <w:b/>
         </w:rPr>
         <w:t>WeatherPredictor</w:t>
       </w:r>
+      <w:proofErr w:type="spellEnd"/>
       <w:r>
         <w:t xml:space="preserve"> we just extracted</w:t>
       </w:r>
@@ -367,12 +363,14 @@
       <w:r>
         <w:t xml:space="preserve">Select the </w:t>
       </w:r>
+      <w:proofErr w:type="spellStart"/>
       <w:r>
         <w:rPr>
           <w:b/>
         </w:rPr>
         <w:t>WeatherPredictor</w:t>
       </w:r>
+      <w:proofErr w:type="spellEnd"/>
       <w:r>
         <w:t xml:space="preserve"> Project </w:t>
       </w:r>
@@ -421,25 +419,13 @@
         <w:t xml:space="preserve">Click </w:t>
       </w:r>
       <w:r>
-        <w:rPr>
-          <w:b/>
-        </w:rPr>
-        <w:t>Java Application</w:t>
-      </w:r>
-      <w:r>
-        <w:t xml:space="preserve"> to run the project as a Java application and hit </w:t>
-      </w:r>
-      <w:r>
-        <w:rPr>
-          <w:b/>
-        </w:rPr>
-        <w:t>Ok</w:t>
-      </w:r>
-      <w:r>
-        <w:rPr>
-          <w:b/>
-        </w:rPr>
-        <w:t>.</w:t>
+        <w:t>on</w:t>
+      </w:r>
+      <w:r>
+        <w:rPr>
+          <w:b/>
+        </w:rPr>
+        <w:t xml:space="preserve"> Java -&gt;Run Configurations</w:t>
       </w:r>
     </w:p>
     <w:p/>
@@ -449,10 +435,10 @@
           <w:noProof/>
         </w:rPr>
         <w:drawing>
-          <wp:inline distT="0" distB="0" distL="0" distR="0" wp14:anchorId="7F6A239E" wp14:editId="25E5576A">
-            <wp:extent cx="5167611" cy="2905125"/>
-            <wp:effectExtent l="0" t="0" r="0" b="0"/>
-            <wp:docPr id="2" name="Picture 2"/>
+          <wp:inline distT="0" distB="0" distL="0" distR="0">
+            <wp:extent cx="5245100" cy="2603500"/>
+            <wp:effectExtent l="0" t="0" r="0" b="6350"/>
+            <wp:docPr id="3" name="Picture 3"/>
             <wp:cNvGraphicFramePr>
               <a:graphicFrameLocks xmlns:a="http://schemas.openxmlformats.org/drawingml/2006/main" noChangeAspect="1"/>
             </wp:cNvGraphicFramePr>
@@ -460,23 +446,36 @@
               <a:graphicData uri="http://schemas.openxmlformats.org/drawingml/2006/picture">
                 <pic:pic xmlns:pic="http://schemas.openxmlformats.org/drawingml/2006/picture">
                   <pic:nvPicPr>
-                    <pic:cNvPr id="1" name=""/>
-                    <pic:cNvPicPr/>
+                    <pic:cNvPr id="0" name="Picture 1"/>
+                    <pic:cNvPicPr>
+                      <a:picLocks noChangeAspect="1" noChangeArrowheads="1"/>
+                    </pic:cNvPicPr>
                   </pic:nvPicPr>
                   <pic:blipFill>
-                    <a:blip r:embed="rId7"/>
+                    <a:blip r:embed="rId7">
+                      <a:extLst>
+                        <a:ext uri="{28A0092B-C50C-407E-A947-70E740481C1C}">
+                          <a14:useLocalDpi xmlns:a14="http://schemas.microsoft.com/office/drawing/2010/main" val="0"/>
+                        </a:ext>
+                      </a:extLst>
+                    </a:blip>
+                    <a:srcRect/>
                     <a:stretch>
                       <a:fillRect/>
                     </a:stretch>
                   </pic:blipFill>
-                  <pic:spPr>
+                  <pic:spPr bwMode="auto">
                     <a:xfrm>
                       <a:off x="0" y="0"/>
-                      <a:ext cx="5176737" cy="2910255"/>
+                      <a:ext cx="5245100" cy="2603500"/>
                     </a:xfrm>
                     <a:prstGeom prst="rect">
                       <a:avLst/>
                     </a:prstGeom>
+                    <a:noFill/>
+                    <a:ln>
+                      <a:noFill/>
+                    </a:ln>
                   </pic:spPr>
                 </pic:pic>
               </a:graphicData>
@@ -488,6 +487,7 @@
     <w:p/>
     <w:p>
       <w:r>
+        <w:lastRenderedPageBreak/>
         <w:t xml:space="preserve">5. </w:t>
       </w:r>
       <w:r>
@@ -500,65 +500,24 @@
         <w:t xml:space="preserve">Java Application </w:t>
       </w:r>
       <w:r>
-        <w:t xml:space="preserve">dialog box appears, </w:t>
-      </w:r>
-      <w:r>
-        <w:t xml:space="preserve">now </w:t>
-      </w:r>
-      <w:r>
-        <w:t xml:space="preserve">select </w:t>
-      </w:r>
-      <w:r>
-        <w:rPr>
-          <w:b/>
-        </w:rPr>
-        <w:t>DecisionTree-main</w:t>
-      </w:r>
-      <w:r>
-        <w:t xml:space="preserve"> from the drop down menu</w:t>
-      </w:r>
-      <w:r>
-        <w:t xml:space="preserve">, as this Java file holds the main method </w:t>
-      </w:r>
-      <w:r>
-        <w:t>of</w:t>
-      </w:r>
-      <w:r>
-        <w:t xml:space="preserve"> our application</w:t>
-      </w:r>
-      <w:r>
-        <w:t>.</w:t>
-      </w:r>
-    </w:p>
-    <w:p>
-      <w:pPr>
+        <w:t>from left pane</w:t>
+      </w:r>
+    </w:p>
+    <w:p>
+      <w:pPr>
+        <w:rPr>
+          <w:b/>
+        </w:rPr>
+      </w:pPr>
+      <w:r>
         <w:rPr>
           <w:noProof/>
         </w:rPr>
-      </w:pPr>
-    </w:p>
-    <w:p>
-      <w:pPr>
-        <w:rPr>
-          <w:noProof/>
-        </w:rPr>
-      </w:pPr>
-    </w:p>
-    <w:p>
-      <w:pPr>
-        <w:rPr>
-          <w:noProof/>
-        </w:rPr>
-      </w:pPr>
-      <w:r>
-        <w:rPr>
-          <w:noProof/>
-        </w:rPr>
         <w:drawing>
-          <wp:inline distT="0" distB="0" distL="0" distR="0" wp14:anchorId="2AA3B700" wp14:editId="40551478">
-            <wp:extent cx="5269269" cy="2962275"/>
-            <wp:effectExtent l="0" t="0" r="7620" b="0"/>
-            <wp:docPr id="5" name="Picture 5"/>
+          <wp:inline distT="0" distB="0" distL="0" distR="0" wp14:anchorId="2BF67EC4" wp14:editId="45A33610">
+            <wp:extent cx="5943600" cy="3945255"/>
+            <wp:effectExtent l="0" t="0" r="0" b="0"/>
+            <wp:docPr id="4" name="Picture 4"/>
             <wp:cNvGraphicFramePr>
               <a:graphicFrameLocks xmlns:a="http://schemas.openxmlformats.org/drawingml/2006/main" noChangeAspect="1"/>
             </wp:cNvGraphicFramePr>
@@ -578,7 +537,7 @@
                   <pic:spPr>
                     <a:xfrm>
                       <a:off x="0" y="0"/>
-                      <a:ext cx="5277672" cy="2966999"/>
+                      <a:ext cx="5943600" cy="3945255"/>
                     </a:xfrm>
                     <a:prstGeom prst="rect">
                       <a:avLst/>
@@ -592,11 +551,101 @@
       </w:r>
     </w:p>
     <w:p>
+      <w:r>
+        <w:t xml:space="preserve">6. Click on search button beside Main class. A </w:t>
+      </w:r>
+      <w:r>
+        <w:t xml:space="preserve">dialog box appears, </w:t>
+      </w:r>
+      <w:r>
+        <w:t xml:space="preserve">now </w:t>
+      </w:r>
+      <w:r>
+        <w:t xml:space="preserve">select </w:t>
+      </w:r>
+      <w:proofErr w:type="spellStart"/>
+      <w:r>
+        <w:rPr>
+          <w:b/>
+        </w:rPr>
+        <w:t>DecisionTree</w:t>
+      </w:r>
+      <w:proofErr w:type="spellEnd"/>
+      <w:r>
+        <w:rPr>
+          <w:b/>
+        </w:rPr>
+        <w:t>-main</w:t>
+      </w:r>
+      <w:r>
+        <w:t xml:space="preserve"> from the drop down menu</w:t>
+      </w:r>
+      <w:r>
+        <w:t xml:space="preserve">, as this Java file holds the main method </w:t>
+      </w:r>
+      <w:r>
+        <w:t>of</w:t>
+      </w:r>
+      <w:r>
+        <w:t xml:space="preserve"> our application</w:t>
+      </w:r>
+      <w:r>
+        <w:t>.</w:t>
+      </w:r>
+    </w:p>
+    <w:p>
       <w:pPr>
         <w:rPr>
           <w:noProof/>
         </w:rPr>
       </w:pPr>
+      <w:r>
+        <w:rPr>
+          <w:noProof/>
+        </w:rPr>
+        <w:drawing>
+          <wp:inline distT="0" distB="0" distL="0" distR="0" wp14:anchorId="467FAF83" wp14:editId="40B6FED1">
+            <wp:extent cx="2381250" cy="1993900"/>
+            <wp:effectExtent l="0" t="0" r="0" b="6350"/>
+            <wp:docPr id="7" name="Picture 7"/>
+            <wp:cNvGraphicFramePr>
+              <a:graphicFrameLocks xmlns:a="http://schemas.openxmlformats.org/drawingml/2006/main" noChangeAspect="1"/>
+            </wp:cNvGraphicFramePr>
+            <a:graphic xmlns:a="http://schemas.openxmlformats.org/drawingml/2006/main">
+              <a:graphicData uri="http://schemas.openxmlformats.org/drawingml/2006/picture">
+                <pic:pic xmlns:pic="http://schemas.openxmlformats.org/drawingml/2006/picture">
+                  <pic:nvPicPr>
+                    <pic:cNvPr id="1" name=""/>
+                    <pic:cNvPicPr/>
+                  </pic:nvPicPr>
+                  <pic:blipFill>
+                    <a:blip r:embed="rId9"/>
+                    <a:stretch>
+                      <a:fillRect/>
+                    </a:stretch>
+                  </pic:blipFill>
+                  <pic:spPr>
+                    <a:xfrm>
+                      <a:off x="0" y="0"/>
+                      <a:ext cx="2381250" cy="1993900"/>
+                    </a:xfrm>
+                    <a:prstGeom prst="rect">
+                      <a:avLst/>
+                    </a:prstGeom>
+                  </pic:spPr>
+                </pic:pic>
+              </a:graphicData>
+            </a:graphic>
+          </wp:inline>
+        </w:drawing>
+      </w:r>
+    </w:p>
+    <w:p>
+      <w:pPr>
+        <w:rPr>
+          <w:noProof/>
+        </w:rPr>
+      </w:pPr>
     </w:p>
     <w:p>
       <w:r>
@@ -613,6 +662,107 @@
       </w:r>
     </w:p>
     <w:p/>
+    <w:p/>
+    <w:p>
+      <w:r>
+        <w:lastRenderedPageBreak/>
+        <w:t xml:space="preserve">7. Click on </w:t>
+      </w:r>
+      <w:r>
+        <w:rPr>
+          <w:b/>
+        </w:rPr>
+        <w:t>A</w:t>
+      </w:r>
+      <w:r>
+        <w:rPr>
+          <w:b/>
+        </w:rPr>
+        <w:t>rguments</w:t>
+      </w:r>
+      <w:r>
+        <w:t xml:space="preserve"> tab</w:t>
+      </w:r>
+      <w:r>
+        <w:t xml:space="preserve"> and input the file names in the following order</w:t>
+      </w:r>
+    </w:p>
+    <w:p>
+      <w:r>
+        <w:t>WeatherDataTrain.txt</w:t>
+      </w:r>
+    </w:p>
+    <w:p>
+      <w:r>
+        <w:t>WeatherDataTest.tx</w:t>
+      </w:r>
+      <w:r>
+        <w:t>t</w:t>
+      </w:r>
+    </w:p>
+    <w:p>
+      <w:r>
+        <w:t>randomData.csv</w:t>
+      </w:r>
+    </w:p>
+    <w:p>
+      <w:r>
+        <w:t>output.txt</w:t>
+      </w:r>
+    </w:p>
+    <w:p>
+      <w:r>
+        <w:t xml:space="preserve">Click on </w:t>
+      </w:r>
+      <w:r>
+        <w:rPr>
+          <w:b/>
+        </w:rPr>
+        <w:t>Apply</w:t>
+      </w:r>
+    </w:p>
+    <w:p>
+      <w:r>
+        <w:rPr>
+          <w:noProof/>
+        </w:rPr>
+        <w:drawing>
+          <wp:inline distT="0" distB="0" distL="0" distR="0" wp14:anchorId="4BEA8689" wp14:editId="5690922A">
+            <wp:extent cx="5943600" cy="3960495"/>
+            <wp:effectExtent l="0" t="0" r="0" b="1905"/>
+            <wp:docPr id="8" name="Picture 8"/>
+            <wp:cNvGraphicFramePr>
+              <a:graphicFrameLocks xmlns:a="http://schemas.openxmlformats.org/drawingml/2006/main" noChangeAspect="1"/>
+            </wp:cNvGraphicFramePr>
+            <a:graphic xmlns:a="http://schemas.openxmlformats.org/drawingml/2006/main">
+              <a:graphicData uri="http://schemas.openxmlformats.org/drawingml/2006/picture">
+                <pic:pic xmlns:pic="http://schemas.openxmlformats.org/drawingml/2006/picture">
+                  <pic:nvPicPr>
+                    <pic:cNvPr id="1" name=""/>
+                    <pic:cNvPicPr/>
+                  </pic:nvPicPr>
+                  <pic:blipFill>
+                    <a:blip r:embed="rId10"/>
+                    <a:stretch>
+                      <a:fillRect/>
+                    </a:stretch>
+                  </pic:blipFill>
+                  <pic:spPr>
+                    <a:xfrm>
+                      <a:off x="0" y="0"/>
+                      <a:ext cx="5943600" cy="3960495"/>
+                    </a:xfrm>
+                    <a:prstGeom prst="rect">
+                      <a:avLst/>
+                    </a:prstGeom>
+                  </pic:spPr>
+                </pic:pic>
+              </a:graphicData>
+            </a:graphic>
+          </wp:inline>
+        </w:drawing>
+      </w:r>
+    </w:p>
     <w:p>
       <w:r>
         <w:t>6.</w:t>
@@ -621,6 +771,18 @@
         <w:t xml:space="preserve"> </w:t>
       </w:r>
       <w:r>
+        <w:t xml:space="preserve">Click on </w:t>
+      </w:r>
+      <w:r>
+        <w:rPr>
+          <w:b/>
+        </w:rPr>
+        <w:t>Run</w:t>
+      </w:r>
+      <w:r>
+        <w:t xml:space="preserve">. </w:t>
+      </w:r>
+      <w:r>
         <w:t>The Java project is then executed and print</w:t>
       </w:r>
       <w:r>
@@ -642,10 +804,27 @@
         <w:t>Pr</w:t>
       </w:r>
       <w:r>
-        <w:t>ediction accuracy) on console .</w:t>
-      </w:r>
-      <w:r>
-        <w:t>Additionally an output.txt file gets created inside the java project that predicts the weather phenomenon for random data sent as input to the program</w:t>
+        <w:t>ediction accuracy) on console</w:t>
+      </w:r>
+      <w:r>
+        <w:t>.</w:t>
+      </w:r>
+      <w:r>
+        <w:t xml:space="preserve"> </w:t>
+      </w:r>
+      <w:r>
+        <w:t>Additionally</w:t>
+      </w:r>
+      <w:r>
+        <w:t>,</w:t>
+      </w:r>
+      <w:r>
+        <w:t xml:space="preserve"> an output.txt file gets created inside the java project that predicts the weather phenomenon</w:t>
+      </w:r>
+      <w:bookmarkStart w:id="0" w:name="_GoBack"/>
+      <w:bookmarkEnd w:id="0"/>
+      <w:r>
+        <w:t xml:space="preserve"> for random data sent as input to the program</w:t>
       </w:r>
     </w:p>
     <w:sectPr>
@@ -659,7 +838,7 @@
 </file>
 
 <file path=word/numbering.xml><?xml version="1.0" encoding="utf-8"?>
-<w:numbering xmlns:wpc="http://schemas.microsoft.com/office/word/2010/wordprocessingCanvas" xmlns:mc="http://schemas.openxmlformats.org/markup-compatibility/2006" xmlns:o="urn:schemas-microsoft-com:office:office" xmlns:r="http://schemas.openxmlformats.org/officeDocument/2006/relationships" xmlns:m="http://schemas.openxmlformats.org/officeDocument/2006/math" xmlns:v="urn:schemas-microsoft-com:vml" xmlns:wp14="http://schemas.microsoft.com/office/word/2010/wordprocessingDrawing" xmlns:wp="http://schemas.openxmlformats.org/drawingml/2006/wordprocessingDrawing" xmlns:w10="urn:schemas-microsoft-com:office:word" xmlns:w="http://schemas.openxmlformats.org/wordprocessingml/2006/main" xmlns:w14="http://schemas.microsoft.com/office/word/2010/wordml" xmlns:w15="http://schemas.microsoft.com/office/word/2012/wordml" xmlns:wpg="http://schemas.microsoft.com/office/word/2010/wordprocessingGroup" xmlns:wpi="http://schemas.microsoft.com/office/word/2010/wordprocessingInk" xmlns:wne="http://schemas.microsoft.com/office/word/2006/wordml" xmlns:wps="http://schemas.microsoft.com/office/word/2010/wordprocessingShape" mc:Ignorable="w14 w15 wp14">
+<w:numbering xmlns:wpc="http://schemas.microsoft.com/office/word/2010/wordprocessingCanvas" xmlns:cx="http://schemas.microsoft.com/office/drawing/2014/chartex" xmlns:cx1="http://schemas.microsoft.com/office/drawing/2015/9/8/chartex" xmlns:cx2="http://schemas.microsoft.com/office/drawing/2015/10/21/chartex" xmlns:mc="http://schemas.openxmlformats.org/markup-compatibility/2006" xmlns:o="urn:schemas-microsoft-com:office:office" xmlns:r="http://schemas.openxmlformats.org/officeDocument/2006/relationships" xmlns:m="http://schemas.openxmlformats.org/officeDocument/2006/math" xmlns:v="urn:schemas-microsoft-com:vml" xmlns:wp14="http://schemas.microsoft.com/office/word/2010/wordprocessingDrawing" xmlns:wp="http://schemas.openxmlformats.org/drawingml/2006/wordprocessingDrawing" xmlns:w10="urn:schemas-microsoft-com:office:word" xmlns:w="http://schemas.openxmlformats.org/wordprocessingml/2006/main" xmlns:w14="http://schemas.microsoft.com/office/word/2010/wordml" xmlns:w15="http://schemas.microsoft.com/office/word/2012/wordml" xmlns:w16se="http://schemas.microsoft.com/office/word/2015/wordml/symex" xmlns:wpg="http://schemas.microsoft.com/office/word/2010/wordprocessingGroup" xmlns:wpi="http://schemas.microsoft.com/office/word/2010/wordprocessingInk" xmlns:wne="http://schemas.microsoft.com/office/word/2006/wordml" xmlns:wps="http://schemas.microsoft.com/office/word/2010/wordprocessingShape" mc:Ignorable="w14 w15 w16se wp14">
   <w:abstractNum w:abstractNumId="0" w15:restartNumberingAfterBreak="0">
     <w:nsid w:val="153F4612"/>
     <w:multiLevelType w:val="hybridMultilevel"/>
@@ -940,7 +1119,7 @@
 </file>
 
 <file path=word/styles.xml><?xml version="1.0" encoding="utf-8"?>
-<w:styles xmlns:mc="http://schemas.openxmlformats.org/markup-compatibility/2006" xmlns:r="http://schemas.openxmlformats.org/officeDocument/2006/relationships" xmlns:w="http://schemas.openxmlformats.org/wordprocessingml/2006/main" xmlns:w14="http://schemas.microsoft.com/office/word/2010/wordml" xmlns:w15="http://schemas.microsoft.com/office/word/2012/wordml" mc:Ignorable="w14 w15">
+<w:styles xmlns:mc="http://schemas.openxmlformats.org/markup-compatibility/2006" xmlns:r="http://schemas.openxmlformats.org/officeDocument/2006/relationships" xmlns:w="http://schemas.openxmlformats.org/wordprocessingml/2006/main" xmlns:w14="http://schemas.microsoft.com/office/word/2010/wordml" xmlns:w15="http://schemas.microsoft.com/office/word/2012/wordml" xmlns:w16se="http://schemas.microsoft.com/office/word/2015/wordml/symex" mc:Ignorable="w14 w15 w16se">
   <w:docDefaults>
     <w:rPrDefault>
       <w:rPr>
@@ -956,7 +1135,7 @@
       </w:pPr>
     </w:pPrDefault>
   </w:docDefaults>
-  <w:latentStyles w:defLockedState="0" w:defUIPriority="99" w:defSemiHidden="0" w:defUnhideWhenUsed="0" w:defQFormat="0" w:count="371">
+  <w:latentStyles w:defLockedState="0" w:defUIPriority="99" w:defSemiHidden="0" w:defUnhideWhenUsed="0" w:defQFormat="0" w:count="372">
     <w:lsdException w:name="Normal" w:uiPriority="0" w:qFormat="1"/>
     <w:lsdException w:name="heading 1" w:uiPriority="9" w:qFormat="1"/>
     <w:lsdException w:name="heading 2" w:semiHidden="1" w:uiPriority="9" w:unhideWhenUsed="1" w:qFormat="1"/>
@@ -1062,7 +1241,6 @@
     <w:lsdException w:name="HTML Sample" w:semiHidden="1" w:unhideWhenUsed="1"/>
     <w:lsdException w:name="HTML Typewriter" w:semiHidden="1" w:unhideWhenUsed="1"/>
     <w:lsdException w:name="HTML Variable" w:semiHidden="1" w:unhideWhenUsed="1"/>
-    <w:lsdException w:name="Normal Table" w:semiHidden="1" w:unhideWhenUsed="1"/>
     <w:lsdException w:name="annotation subject" w:semiHidden="1" w:unhideWhenUsed="1"/>
     <w:lsdException w:name="No List" w:semiHidden="1" w:unhideWhenUsed="1"/>
     <w:lsdException w:name="Outline List 1" w:semiHidden="1" w:unhideWhenUsed="1"/>
@@ -1109,10 +1287,8 @@
     <w:lsdException w:name="Table Subtle 2" w:semiHidden="1" w:unhideWhenUsed="1"/>
     <w:lsdException w:name="Table Web 1" w:semiHidden="1" w:unhideWhenUsed="1"/>
     <w:lsdException w:name="Table Web 2" w:semiHidden="1" w:unhideWhenUsed="1"/>
-    <w:lsdException w:name="Table Web 3" w:semiHidden="1" w:unhideWhenUsed="1"/>
     <w:lsdException w:name="Balloon Text" w:semiHidden="1" w:unhideWhenUsed="1"/>
     <w:lsdException w:name="Table Grid" w:uiPriority="39"/>
-    <w:lsdException w:name="Table Theme" w:semiHidden="1" w:unhideWhenUsed="1"/>
     <w:lsdException w:name="Placeholder Text" w:semiHidden="1"/>
     <w:lsdException w:name="No Spacing" w:uiPriority="1" w:qFormat="1"/>
     <w:lsdException w:name="Light Shading" w:uiPriority="60"/>
@@ -1328,6 +1504,7 @@
     <w:lsdException w:name="List Table 5 Dark Accent 6" w:uiPriority="50"/>
     <w:lsdException w:name="List Table 6 Colorful Accent 6" w:uiPriority="51"/>
     <w:lsdException w:name="List Table 7 Colorful Accent 6" w:uiPriority="52"/>
+    <w:lsdException w:name="Mention" w:semiHidden="1" w:unhideWhenUsed="1"/>
   </w:latentStyles>
   <w:style w:type="paragraph" w:default="1" w:styleId="Normal">
     <w:name w:val="Normal"/>

</xml_diff>

<commit_message>
changed the shared link in user manual
</commit_message>
<xml_diff>
--- a/WeatherPredictor/WeatherPredictor-User-Manual.docx
+++ b/WeatherPredictor/WeatherPredictor-User-Manual.docx
@@ -1,6 +1,6 @@
 
 <file path=word/document.xml><?xml version="1.0" encoding="utf-8"?>
-<w:document xmlns:wpc="http://schemas.microsoft.com/office/word/2010/wordprocessingCanvas" xmlns:cx="http://schemas.microsoft.com/office/drawing/2014/chartex" xmlns:cx1="http://schemas.microsoft.com/office/drawing/2015/9/8/chartex" xmlns:cx2="http://schemas.microsoft.com/office/drawing/2015/10/21/chartex" xmlns:mc="http://schemas.openxmlformats.org/markup-compatibility/2006" xmlns:o="urn:schemas-microsoft-com:office:office" xmlns:r="http://schemas.openxmlformats.org/officeDocument/2006/relationships" xmlns:m="http://schemas.openxmlformats.org/officeDocument/2006/math" xmlns:v="urn:schemas-microsoft-com:vml" xmlns:wp14="http://schemas.microsoft.com/office/word/2010/wordprocessingDrawing" xmlns:wp="http://schemas.openxmlformats.org/drawingml/2006/wordprocessingDrawing" xmlns:w10="urn:schemas-microsoft-com:office:word" xmlns:w="http://schemas.openxmlformats.org/wordprocessingml/2006/main" xmlns:w14="http://schemas.microsoft.com/office/word/2010/wordml" xmlns:w15="http://schemas.microsoft.com/office/word/2012/wordml" xmlns:w16se="http://schemas.microsoft.com/office/word/2015/wordml/symex" xmlns:wpg="http://schemas.microsoft.com/office/word/2010/wordprocessingGroup" xmlns:wpi="http://schemas.microsoft.com/office/word/2010/wordprocessingInk" xmlns:wne="http://schemas.microsoft.com/office/word/2006/wordml" xmlns:wps="http://schemas.microsoft.com/office/word/2010/wordprocessingShape" mc:Ignorable="w14 w15 w16se wp14">
+<w:document xmlns:wpc="http://schemas.microsoft.com/office/word/2010/wordprocessingCanvas" xmlns:mc="http://schemas.openxmlformats.org/markup-compatibility/2006" xmlns:o="urn:schemas-microsoft-com:office:office" xmlns:r="http://schemas.openxmlformats.org/officeDocument/2006/relationships" xmlns:m="http://schemas.openxmlformats.org/officeDocument/2006/math" xmlns:v="urn:schemas-microsoft-com:vml" xmlns:wp14="http://schemas.microsoft.com/office/word/2010/wordprocessingDrawing" xmlns:wp="http://schemas.openxmlformats.org/drawingml/2006/wordprocessingDrawing" xmlns:w10="urn:schemas-microsoft-com:office:word" xmlns:w="http://schemas.openxmlformats.org/wordprocessingml/2006/main" xmlns:w14="http://schemas.microsoft.com/office/word/2010/wordml" xmlns:w15="http://schemas.microsoft.com/office/word/2012/wordml" xmlns:wpg="http://schemas.microsoft.com/office/word/2010/wordprocessingGroup" xmlns:wpi="http://schemas.microsoft.com/office/word/2010/wordprocessingInk" xmlns:wne="http://schemas.microsoft.com/office/word/2006/wordml" xmlns:wps="http://schemas.microsoft.com/office/word/2010/wordprocessingShape" mc:Ignorable="w14 w15 wp14">
   <w:body>
     <w:p>
       <w:pPr>
@@ -97,8 +97,10 @@
         <w:rPr>
           <w:b/>
         </w:rPr>
-        <w:t xml:space="preserve">https://drive.google.com/drive/folders/0B9m5qbswJ6giMHJZLVp3dER0Vk0 </w:t>
-      </w:r>
+        <w:t>https://drive.google.com/drive/folders/0B9m5qbswJ6gibEVNUmJwYmtsVGM</w:t>
+      </w:r>
+      <w:bookmarkStart w:id="0" w:name="_GoBack"/>
+      <w:bookmarkEnd w:id="0"/>
     </w:p>
     <w:p>
       <w:r>
@@ -283,14 +285,12 @@
       <w:r>
         <w:t xml:space="preserve"> and browse to the folder </w:t>
       </w:r>
-      <w:proofErr w:type="spellStart"/>
       <w:r>
         <w:rPr>
           <w:b/>
         </w:rPr>
         <w:t>WeatherPredictor</w:t>
       </w:r>
-      <w:proofErr w:type="spellEnd"/>
       <w:r>
         <w:t xml:space="preserve"> we just extracted</w:t>
       </w:r>
@@ -363,14 +363,12 @@
       <w:r>
         <w:t xml:space="preserve">Select the </w:t>
       </w:r>
-      <w:proofErr w:type="spellStart"/>
       <w:r>
         <w:rPr>
           <w:b/>
         </w:rPr>
         <w:t>WeatherPredictor</w:t>
       </w:r>
-      <w:proofErr w:type="spellEnd"/>
       <w:r>
         <w:t xml:space="preserve"> Project </w:t>
       </w:r>
@@ -694,10 +692,7 @@
     </w:p>
     <w:p>
       <w:r>
-        <w:t>WeatherDataTest.tx</w:t>
-      </w:r>
-      <w:r>
-        <w:t>t</w:t>
+        <w:t>WeatherDataTest.txt</w:t>
       </w:r>
     </w:p>
     <w:p>
@@ -819,12 +814,7 @@
         <w:t>,</w:t>
       </w:r>
       <w:r>
-        <w:t xml:space="preserve"> an output.txt file gets created inside the java project that predicts the weather phenomenon</w:t>
-      </w:r>
-      <w:bookmarkStart w:id="0" w:name="_GoBack"/>
-      <w:bookmarkEnd w:id="0"/>
-      <w:r>
-        <w:t xml:space="preserve"> for random data sent as input to the program</w:t>
+        <w:t xml:space="preserve"> an output.txt file gets created inside the java project that predicts the weather phenomenon for random data sent as input to the program</w:t>
       </w:r>
     </w:p>
     <w:sectPr>
@@ -838,7 +828,7 @@
 </file>
 
 <file path=word/numbering.xml><?xml version="1.0" encoding="utf-8"?>
-<w:numbering xmlns:wpc="http://schemas.microsoft.com/office/word/2010/wordprocessingCanvas" xmlns:cx="http://schemas.microsoft.com/office/drawing/2014/chartex" xmlns:cx1="http://schemas.microsoft.com/office/drawing/2015/9/8/chartex" xmlns:cx2="http://schemas.microsoft.com/office/drawing/2015/10/21/chartex" xmlns:mc="http://schemas.openxmlformats.org/markup-compatibility/2006" xmlns:o="urn:schemas-microsoft-com:office:office" xmlns:r="http://schemas.openxmlformats.org/officeDocument/2006/relationships" xmlns:m="http://schemas.openxmlformats.org/officeDocument/2006/math" xmlns:v="urn:schemas-microsoft-com:vml" xmlns:wp14="http://schemas.microsoft.com/office/word/2010/wordprocessingDrawing" xmlns:wp="http://schemas.openxmlformats.org/drawingml/2006/wordprocessingDrawing" xmlns:w10="urn:schemas-microsoft-com:office:word" xmlns:w="http://schemas.openxmlformats.org/wordprocessingml/2006/main" xmlns:w14="http://schemas.microsoft.com/office/word/2010/wordml" xmlns:w15="http://schemas.microsoft.com/office/word/2012/wordml" xmlns:w16se="http://schemas.microsoft.com/office/word/2015/wordml/symex" xmlns:wpg="http://schemas.microsoft.com/office/word/2010/wordprocessingGroup" xmlns:wpi="http://schemas.microsoft.com/office/word/2010/wordprocessingInk" xmlns:wne="http://schemas.microsoft.com/office/word/2006/wordml" xmlns:wps="http://schemas.microsoft.com/office/word/2010/wordprocessingShape" mc:Ignorable="w14 w15 w16se wp14">
+<w:numbering xmlns:wpc="http://schemas.microsoft.com/office/word/2010/wordprocessingCanvas" xmlns:mc="http://schemas.openxmlformats.org/markup-compatibility/2006" xmlns:o="urn:schemas-microsoft-com:office:office" xmlns:r="http://schemas.openxmlformats.org/officeDocument/2006/relationships" xmlns:m="http://schemas.openxmlformats.org/officeDocument/2006/math" xmlns:v="urn:schemas-microsoft-com:vml" xmlns:wp14="http://schemas.microsoft.com/office/word/2010/wordprocessingDrawing" xmlns:wp="http://schemas.openxmlformats.org/drawingml/2006/wordprocessingDrawing" xmlns:w10="urn:schemas-microsoft-com:office:word" xmlns:w="http://schemas.openxmlformats.org/wordprocessingml/2006/main" xmlns:w14="http://schemas.microsoft.com/office/word/2010/wordml" xmlns:w15="http://schemas.microsoft.com/office/word/2012/wordml" xmlns:wpg="http://schemas.microsoft.com/office/word/2010/wordprocessingGroup" xmlns:wpi="http://schemas.microsoft.com/office/word/2010/wordprocessingInk" xmlns:wne="http://schemas.microsoft.com/office/word/2006/wordml" xmlns:wps="http://schemas.microsoft.com/office/word/2010/wordprocessingShape" mc:Ignorable="w14 w15 wp14">
   <w:abstractNum w:abstractNumId="0" w15:restartNumberingAfterBreak="0">
     <w:nsid w:val="153F4612"/>
     <w:multiLevelType w:val="hybridMultilevel"/>
@@ -1119,7 +1109,7 @@
 </file>
 
 <file path=word/styles.xml><?xml version="1.0" encoding="utf-8"?>
-<w:styles xmlns:mc="http://schemas.openxmlformats.org/markup-compatibility/2006" xmlns:r="http://schemas.openxmlformats.org/officeDocument/2006/relationships" xmlns:w="http://schemas.openxmlformats.org/wordprocessingml/2006/main" xmlns:w14="http://schemas.microsoft.com/office/word/2010/wordml" xmlns:w15="http://schemas.microsoft.com/office/word/2012/wordml" xmlns:w16se="http://schemas.microsoft.com/office/word/2015/wordml/symex" mc:Ignorable="w14 w15 w16se">
+<w:styles xmlns:mc="http://schemas.openxmlformats.org/markup-compatibility/2006" xmlns:r="http://schemas.openxmlformats.org/officeDocument/2006/relationships" xmlns:w="http://schemas.openxmlformats.org/wordprocessingml/2006/main" xmlns:w14="http://schemas.microsoft.com/office/word/2010/wordml" xmlns:w15="http://schemas.microsoft.com/office/word/2012/wordml" mc:Ignorable="w14 w15">
   <w:docDefaults>
     <w:rPrDefault>
       <w:rPr>
@@ -1135,7 +1125,7 @@
       </w:pPr>
     </w:pPrDefault>
   </w:docDefaults>
-  <w:latentStyles w:defLockedState="0" w:defUIPriority="99" w:defSemiHidden="0" w:defUnhideWhenUsed="0" w:defQFormat="0" w:count="372">
+  <w:latentStyles w:defLockedState="0" w:defUIPriority="99" w:defSemiHidden="0" w:defUnhideWhenUsed="0" w:defQFormat="0" w:count="371">
     <w:lsdException w:name="Normal" w:uiPriority="0" w:qFormat="1"/>
     <w:lsdException w:name="heading 1" w:uiPriority="9" w:qFormat="1"/>
     <w:lsdException w:name="heading 2" w:semiHidden="1" w:uiPriority="9" w:unhideWhenUsed="1" w:qFormat="1"/>
@@ -1241,6 +1231,7 @@
     <w:lsdException w:name="HTML Sample" w:semiHidden="1" w:unhideWhenUsed="1"/>
     <w:lsdException w:name="HTML Typewriter" w:semiHidden="1" w:unhideWhenUsed="1"/>
     <w:lsdException w:name="HTML Variable" w:semiHidden="1" w:unhideWhenUsed="1"/>
+    <w:lsdException w:name="Normal Table" w:semiHidden="1" w:unhideWhenUsed="1"/>
     <w:lsdException w:name="annotation subject" w:semiHidden="1" w:unhideWhenUsed="1"/>
     <w:lsdException w:name="No List" w:semiHidden="1" w:unhideWhenUsed="1"/>
     <w:lsdException w:name="Outline List 1" w:semiHidden="1" w:unhideWhenUsed="1"/>
@@ -1287,8 +1278,10 @@
     <w:lsdException w:name="Table Subtle 2" w:semiHidden="1" w:unhideWhenUsed="1"/>
     <w:lsdException w:name="Table Web 1" w:semiHidden="1" w:unhideWhenUsed="1"/>
     <w:lsdException w:name="Table Web 2" w:semiHidden="1" w:unhideWhenUsed="1"/>
+    <w:lsdException w:name="Table Web 3" w:semiHidden="1" w:unhideWhenUsed="1"/>
     <w:lsdException w:name="Balloon Text" w:semiHidden="1" w:unhideWhenUsed="1"/>
     <w:lsdException w:name="Table Grid" w:uiPriority="39"/>
+    <w:lsdException w:name="Table Theme" w:semiHidden="1" w:unhideWhenUsed="1"/>
     <w:lsdException w:name="Placeholder Text" w:semiHidden="1"/>
     <w:lsdException w:name="No Spacing" w:uiPriority="1" w:qFormat="1"/>
     <w:lsdException w:name="Light Shading" w:uiPriority="60"/>
@@ -1504,7 +1497,6 @@
     <w:lsdException w:name="List Table 5 Dark Accent 6" w:uiPriority="50"/>
     <w:lsdException w:name="List Table 6 Colorful Accent 6" w:uiPriority="51"/>
     <w:lsdException w:name="List Table 7 Colorful Accent 6" w:uiPriority="52"/>
-    <w:lsdException w:name="Mention" w:semiHidden="1" w:unhideWhenUsed="1"/>
   </w:latentStyles>
   <w:style w:type="paragraph" w:default="1" w:styleId="Normal">
     <w:name w:val="Normal"/>

</xml_diff>

<commit_message>
changed user manual include more details
</commit_message>
<xml_diff>
--- a/WeatherPredictor/WeatherPredictor-User-Manual.docx
+++ b/WeatherPredictor/WeatherPredictor-User-Manual.docx
@@ -4,153 +4,1550 @@
   <w:body>
     <w:p>
       <w:pPr>
-        <w:rPr>
-          <w:b/>
-          <w:sz w:val="28"/>
-          <w:szCs w:val="28"/>
-        </w:rPr>
-      </w:pPr>
-      <w:r>
-        <w:rPr>
-          <w:b/>
-          <w:sz w:val="28"/>
-          <w:szCs w:val="28"/>
-        </w:rPr>
-        <w:t xml:space="preserve">CS5100 - Weather Predictor </w:t>
-      </w:r>
-    </w:p>
-    <w:p>
-      <w:r>
-        <w:rPr>
-          <w:b/>
+        <w:jc w:val="center"/>
+        <w:rPr>
+          <w:rFonts w:ascii="Times New Roman" w:hAnsi="Times New Roman" w:cs="Times New Roman"/>
+          <w:b/>
+          <w:sz w:val="24"/>
+          <w:szCs w:val="24"/>
+        </w:rPr>
+      </w:pPr>
+      <w:r>
+        <w:rPr>
+          <w:rFonts w:ascii="Times New Roman" w:hAnsi="Times New Roman" w:cs="Times New Roman"/>
+          <w:b/>
+          <w:sz w:val="24"/>
+          <w:szCs w:val="24"/>
+        </w:rPr>
+        <w:t xml:space="preserve">CS5100 - </w:t>
+      </w:r>
+      <w:r>
+        <w:rPr>
+          <w:rFonts w:ascii="Times New Roman" w:eastAsia="Times New Roman" w:hAnsi="Times New Roman" w:cs="Times New Roman"/>
+          <w:b/>
+          <w:bCs/>
+          <w:color w:val="000000"/>
+          <w:sz w:val="24"/>
+          <w:szCs w:val="24"/>
+        </w:rPr>
+        <w:t>Weather Predictor User Manual</w:t>
+      </w:r>
+    </w:p>
+    <w:p>
+      <w:pPr>
+        <w:rPr>
+          <w:rFonts w:ascii="Times New Roman" w:hAnsi="Times New Roman" w:cs="Times New Roman"/>
+          <w:b/>
+          <w:sz w:val="24"/>
+          <w:szCs w:val="24"/>
+        </w:rPr>
+      </w:pPr>
+    </w:p>
+    <w:p>
+      <w:pPr>
+        <w:rPr>
+          <w:rFonts w:ascii="Times New Roman" w:hAnsi="Times New Roman" w:cs="Times New Roman"/>
+          <w:sz w:val="24"/>
+          <w:szCs w:val="24"/>
+        </w:rPr>
+      </w:pPr>
+      <w:r>
+        <w:rPr>
+          <w:rFonts w:ascii="Times New Roman" w:hAnsi="Times New Roman" w:cs="Times New Roman"/>
+          <w:b/>
+          <w:sz w:val="24"/>
+          <w:szCs w:val="24"/>
         </w:rPr>
         <w:t>Team Information</w:t>
       </w:r>
       <w:r>
+        <w:rPr>
+          <w:rFonts w:ascii="Times New Roman" w:hAnsi="Times New Roman" w:cs="Times New Roman"/>
+          <w:sz w:val="24"/>
+          <w:szCs w:val="24"/>
+        </w:rPr>
         <w:t xml:space="preserve">: </w:t>
       </w:r>
       <w:r>
+        <w:rPr>
+          <w:rFonts w:ascii="Times New Roman" w:hAnsi="Times New Roman" w:cs="Times New Roman"/>
+          <w:sz w:val="24"/>
+          <w:szCs w:val="24"/>
+        </w:rPr>
         <w:t xml:space="preserve"> </w:t>
       </w:r>
       <w:r>
+        <w:rPr>
+          <w:rFonts w:ascii="Times New Roman" w:hAnsi="Times New Roman" w:cs="Times New Roman"/>
+          <w:sz w:val="24"/>
+          <w:szCs w:val="24"/>
+        </w:rPr>
         <w:t xml:space="preserve"> Neethu Prasad</w:t>
       </w:r>
     </w:p>
     <w:p>
-      <w:r>
-        <w:t xml:space="preserve">                                     </w:t>
-      </w:r>
-      <w:r>
+      <w:pPr>
+        <w:rPr>
+          <w:rFonts w:ascii="Times New Roman" w:hAnsi="Times New Roman" w:cs="Times New Roman"/>
+          <w:sz w:val="24"/>
+          <w:szCs w:val="24"/>
+        </w:rPr>
+      </w:pPr>
+      <w:r>
+        <w:rPr>
+          <w:rFonts w:ascii="Times New Roman" w:hAnsi="Times New Roman" w:cs="Times New Roman"/>
+          <w:sz w:val="24"/>
+          <w:szCs w:val="24"/>
+        </w:rPr>
+        <w:t xml:space="preserve">     </w:t>
+      </w:r>
+      <w:r>
+        <w:rPr>
+          <w:rFonts w:ascii="Times New Roman" w:hAnsi="Times New Roman" w:cs="Times New Roman"/>
+          <w:sz w:val="24"/>
+          <w:szCs w:val="24"/>
+        </w:rPr>
+        <w:t xml:space="preserve">                               </w:t>
+      </w:r>
+      <w:r>
+        <w:rPr>
+          <w:rFonts w:ascii="Times New Roman" w:hAnsi="Times New Roman" w:cs="Times New Roman"/>
+          <w:sz w:val="24"/>
+          <w:szCs w:val="24"/>
+        </w:rPr>
+        <w:t>Nidhi Gupta</w:t>
+      </w:r>
+    </w:p>
+    <w:p>
+      <w:pPr>
+        <w:rPr>
+          <w:rFonts w:ascii="Times New Roman" w:hAnsi="Times New Roman" w:cs="Times New Roman"/>
+          <w:b/>
+          <w:sz w:val="24"/>
+          <w:szCs w:val="24"/>
+        </w:rPr>
+      </w:pPr>
+      <w:r>
+        <w:rPr>
+          <w:rFonts w:ascii="Times New Roman" w:hAnsi="Times New Roman" w:cs="Times New Roman"/>
+          <w:b/>
+          <w:sz w:val="24"/>
+          <w:szCs w:val="24"/>
+        </w:rPr>
+        <w:t>Description:</w:t>
+      </w:r>
+    </w:p>
+    <w:p>
+      <w:pPr>
+        <w:rPr>
+          <w:rFonts w:ascii="Times New Roman" w:hAnsi="Times New Roman" w:cs="Times New Roman"/>
+          <w:sz w:val="24"/>
+          <w:szCs w:val="24"/>
+        </w:rPr>
+      </w:pPr>
+      <w:r>
+        <w:rPr>
+          <w:rFonts w:ascii="Times New Roman" w:hAnsi="Times New Roman" w:cs="Times New Roman"/>
+          <w:sz w:val="24"/>
+          <w:szCs w:val="24"/>
+        </w:rPr>
+        <w:t>Predict the occurrences of various weather phenomenon like Rain,</w:t>
+      </w:r>
+      <w:r>
+        <w:rPr>
+          <w:rFonts w:ascii="Times New Roman" w:hAnsi="Times New Roman" w:cs="Times New Roman"/>
+          <w:sz w:val="24"/>
+          <w:szCs w:val="24"/>
+        </w:rPr>
         <w:t xml:space="preserve"> </w:t>
       </w:r>
       <w:r>
-        <w:t>Nidhi Gupta</w:t>
-      </w:r>
-    </w:p>
-    <w:p>
-      <w:pPr>
-        <w:rPr>
-          <w:b/>
-        </w:rPr>
-      </w:pPr>
-      <w:r>
-        <w:rPr>
-          <w:b/>
-        </w:rPr>
-        <w:t>Description:</w:t>
-      </w:r>
-    </w:p>
-    <w:p>
-      <w:r>
-        <w:t>Predict the occurrences of various weather phenomenon like Rain,</w:t>
-      </w:r>
-      <w:r>
+        <w:rPr>
+          <w:rFonts w:ascii="Times New Roman" w:hAnsi="Times New Roman" w:cs="Times New Roman"/>
+          <w:sz w:val="24"/>
+          <w:szCs w:val="24"/>
+        </w:rPr>
+        <w:t>Fog,</w:t>
+      </w:r>
+      <w:r>
+        <w:rPr>
+          <w:rFonts w:ascii="Times New Roman" w:hAnsi="Times New Roman" w:cs="Times New Roman"/>
+          <w:sz w:val="24"/>
+          <w:szCs w:val="24"/>
+        </w:rPr>
         <w:t xml:space="preserve"> </w:t>
       </w:r>
       <w:r>
-        <w:t>Fog,</w:t>
-      </w:r>
-      <w:r>
+        <w:rPr>
+          <w:rFonts w:ascii="Times New Roman" w:hAnsi="Times New Roman" w:cs="Times New Roman"/>
+          <w:sz w:val="24"/>
+          <w:szCs w:val="24"/>
+        </w:rPr>
+        <w:t>Snow,</w:t>
+      </w:r>
+      <w:r>
+        <w:rPr>
+          <w:rFonts w:ascii="Times New Roman" w:hAnsi="Times New Roman" w:cs="Times New Roman"/>
+          <w:sz w:val="24"/>
+          <w:szCs w:val="24"/>
+        </w:rPr>
         <w:t xml:space="preserve"> </w:t>
       </w:r>
       <w:r>
-        <w:t>Snow,</w:t>
-      </w:r>
-      <w:r>
-        <w:t xml:space="preserve"> </w:t>
-      </w:r>
-      <w:r>
+        <w:rPr>
+          <w:rFonts w:ascii="Times New Roman" w:hAnsi="Times New Roman" w:cs="Times New Roman"/>
+          <w:sz w:val="24"/>
+          <w:szCs w:val="24"/>
+        </w:rPr>
         <w:t>Thunderstorm using a decision tree classifier implemented using C4.5 algorithm suggested by Quinlan</w:t>
       </w:r>
     </w:p>
     <w:p>
-      <w:r>
-        <w:t>Download the project</w:t>
-      </w:r>
-      <w:r>
-        <w:t xml:space="preserve"> folder</w:t>
-      </w:r>
-      <w:r>
-        <w:t xml:space="preserve"> from </w:t>
-      </w:r>
-      <w:r>
-        <w:rPr>
-          <w:b/>
-        </w:rPr>
-        <w:t>https://drive.google.com/drive/folders/0B9m5qbswJ6gibEVNUmJwYmtsVGM</w:t>
-      </w:r>
-      <w:bookmarkStart w:id="0" w:name="_GoBack"/>
-      <w:bookmarkEnd w:id="0"/>
-    </w:p>
-    <w:p>
-      <w:r>
-        <w:t xml:space="preserve">Extract </w:t>
-      </w:r>
-      <w:r>
-        <w:t xml:space="preserve">the source folder (Weather-Predictor that contains the source Java and input files) from </w:t>
-      </w:r>
-      <w:r>
-        <w:t xml:space="preserve">the </w:t>
-      </w:r>
-      <w:r>
-        <w:t>zipped folder</w:t>
-      </w:r>
-      <w:r>
-        <w:t xml:space="preserve"> </w:t>
-      </w:r>
-      <w:r>
-        <w:t>we</w:t>
-      </w:r>
-      <w:r>
-        <w:t xml:space="preserve"> just downloaded</w:t>
-      </w:r>
-      <w:r>
-        <w:t xml:space="preserve"> </w:t>
-      </w:r>
-      <w:r>
-        <w:t xml:space="preserve">and save it </w:t>
-      </w:r>
-      <w:r>
-        <w:t>to a</w:t>
-      </w:r>
-      <w:r>
-        <w:t xml:space="preserve"> convenient</w:t>
-      </w:r>
-      <w:r>
-        <w:t xml:space="preserve"> location on computer.</w:t>
-      </w:r>
-    </w:p>
-    <w:p>
-      <w:pPr>
-        <w:rPr>
-          <w:b/>
-        </w:rPr>
-      </w:pPr>
-      <w:r>
-        <w:rPr>
-          <w:b/>
-        </w:rPr>
-        <w:t>Steps to execute the Weather Predictor Project from Eclipse</w:t>
+      <w:pPr>
+        <w:spacing w:after="0" w:line="240" w:lineRule="auto"/>
+        <w:jc w:val="center"/>
+        <w:rPr>
+          <w:rFonts w:ascii="Times New Roman" w:eastAsia="Times New Roman" w:hAnsi="Times New Roman" w:cs="Times New Roman"/>
+          <w:sz w:val="24"/>
+          <w:szCs w:val="24"/>
+        </w:rPr>
+      </w:pPr>
+      <w:r>
+        <w:rPr>
+          <w:rFonts w:ascii="Times New Roman" w:eastAsia="Times New Roman" w:hAnsi="Times New Roman" w:cs="Times New Roman"/>
+          <w:color w:val="000000"/>
+          <w:sz w:val="24"/>
+          <w:szCs w:val="24"/>
+        </w:rPr>
+        <w:tab/>
+      </w:r>
+    </w:p>
+    <w:p>
+      <w:pPr>
+        <w:numPr>
+          <w:ilvl w:val="0"/>
+          <w:numId w:val="4"/>
+        </w:numPr>
+        <w:spacing w:after="0" w:line="240" w:lineRule="auto"/>
+        <w:ind w:left="360"/>
+        <w:textAlignment w:val="baseline"/>
+        <w:rPr>
+          <w:rFonts w:ascii="Times New Roman" w:eastAsia="Times New Roman" w:hAnsi="Times New Roman" w:cs="Times New Roman"/>
+          <w:b/>
+          <w:bCs/>
+          <w:color w:val="000000"/>
+          <w:sz w:val="24"/>
+          <w:szCs w:val="24"/>
+        </w:rPr>
+      </w:pPr>
+      <w:r>
+        <w:rPr>
+          <w:rFonts w:ascii="Times New Roman" w:eastAsia="Times New Roman" w:hAnsi="Times New Roman" w:cs="Times New Roman"/>
+          <w:b/>
+          <w:bCs/>
+          <w:color w:val="000000"/>
+          <w:sz w:val="24"/>
+          <w:szCs w:val="24"/>
+        </w:rPr>
+        <w:t>Files</w:t>
+      </w:r>
+    </w:p>
+    <w:p>
+      <w:pPr>
+        <w:spacing w:after="0" w:line="240" w:lineRule="auto"/>
+        <w:rPr>
+          <w:rFonts w:ascii="Times New Roman" w:eastAsia="Times New Roman" w:hAnsi="Times New Roman" w:cs="Times New Roman"/>
+          <w:sz w:val="24"/>
+          <w:szCs w:val="24"/>
+        </w:rPr>
+      </w:pPr>
+      <w:r>
+        <w:rPr>
+          <w:rFonts w:ascii="Times New Roman" w:eastAsia="Times New Roman" w:hAnsi="Times New Roman" w:cs="Times New Roman"/>
+          <w:color w:val="000000"/>
+          <w:sz w:val="24"/>
+          <w:szCs w:val="24"/>
+        </w:rPr>
+        <w:t>The following files are included with the submission</w:t>
+      </w:r>
+    </w:p>
+    <w:p>
+      <w:pPr>
+        <w:spacing w:after="0" w:line="240" w:lineRule="auto"/>
+        <w:rPr>
+          <w:rFonts w:ascii="Times New Roman" w:eastAsia="Times New Roman" w:hAnsi="Times New Roman" w:cs="Times New Roman"/>
+          <w:sz w:val="24"/>
+          <w:szCs w:val="24"/>
+        </w:rPr>
+      </w:pPr>
+      <w:r>
+        <w:rPr>
+          <w:rFonts w:ascii="Times New Roman" w:eastAsia="Times New Roman" w:hAnsi="Times New Roman" w:cs="Times New Roman"/>
+          <w:b/>
+          <w:bCs/>
+          <w:color w:val="000000"/>
+          <w:sz w:val="24"/>
+          <w:szCs w:val="24"/>
+        </w:rPr>
+        <w:t>External Library</w:t>
+      </w:r>
+    </w:p>
+    <w:p>
+      <w:pPr>
+        <w:spacing w:after="0" w:line="240" w:lineRule="auto"/>
+        <w:rPr>
+          <w:rFonts w:ascii="Times New Roman" w:eastAsia="Times New Roman" w:hAnsi="Times New Roman" w:cs="Times New Roman"/>
+          <w:sz w:val="24"/>
+          <w:szCs w:val="24"/>
+        </w:rPr>
+      </w:pPr>
+      <w:r>
+        <w:rPr>
+          <w:rFonts w:ascii="Times New Roman" w:eastAsia="Times New Roman" w:hAnsi="Times New Roman" w:cs="Times New Roman"/>
+          <w:color w:val="000000"/>
+          <w:sz w:val="24"/>
+          <w:szCs w:val="24"/>
+        </w:rPr>
+        <w:t>Weka.jar - External library for J48 classifier.</w:t>
+      </w:r>
+    </w:p>
+    <w:p>
+      <w:pPr>
+        <w:spacing w:after="0" w:line="240" w:lineRule="auto"/>
+        <w:rPr>
+          <w:rFonts w:ascii="Times New Roman" w:eastAsia="Times New Roman" w:hAnsi="Times New Roman" w:cs="Times New Roman"/>
+          <w:sz w:val="24"/>
+          <w:szCs w:val="24"/>
+        </w:rPr>
+      </w:pPr>
+      <w:r>
+        <w:rPr>
+          <w:rFonts w:ascii="Times New Roman" w:eastAsia="Times New Roman" w:hAnsi="Times New Roman" w:cs="Times New Roman"/>
+          <w:b/>
+          <w:bCs/>
+          <w:color w:val="000000"/>
+          <w:sz w:val="24"/>
+          <w:szCs w:val="24"/>
+        </w:rPr>
+        <w:t>Java Files</w:t>
+      </w:r>
+    </w:p>
+    <w:p>
+      <w:pPr>
+        <w:spacing w:after="0" w:line="240" w:lineRule="auto"/>
+        <w:rPr>
+          <w:rFonts w:ascii="Times New Roman" w:eastAsia="Times New Roman" w:hAnsi="Times New Roman" w:cs="Times New Roman"/>
+          <w:sz w:val="24"/>
+          <w:szCs w:val="24"/>
+        </w:rPr>
+      </w:pPr>
+      <w:r>
+        <w:rPr>
+          <w:rFonts w:ascii="Times New Roman" w:eastAsia="Times New Roman" w:hAnsi="Times New Roman" w:cs="Times New Roman"/>
+          <w:color w:val="000000"/>
+          <w:sz w:val="24"/>
+          <w:szCs w:val="24"/>
+        </w:rPr>
+        <w:t>DecisionTree.java - main file.</w:t>
+      </w:r>
+    </w:p>
+    <w:p>
+      <w:pPr>
+        <w:spacing w:after="0" w:line="240" w:lineRule="auto"/>
+        <w:rPr>
+          <w:rFonts w:ascii="Times New Roman" w:eastAsia="Times New Roman" w:hAnsi="Times New Roman" w:cs="Times New Roman"/>
+          <w:sz w:val="24"/>
+          <w:szCs w:val="24"/>
+        </w:rPr>
+      </w:pPr>
+      <w:r>
+        <w:rPr>
+          <w:rFonts w:ascii="Times New Roman" w:eastAsia="Times New Roman" w:hAnsi="Times New Roman" w:cs="Times New Roman"/>
+          <w:color w:val="000000"/>
+          <w:sz w:val="24"/>
+          <w:szCs w:val="24"/>
+        </w:rPr>
+        <w:t>Evaluation.java - computes the accuracy of given result.</w:t>
+      </w:r>
+    </w:p>
+    <w:p>
+      <w:pPr>
+        <w:spacing w:after="0" w:line="240" w:lineRule="auto"/>
+        <w:rPr>
+          <w:rFonts w:ascii="Times New Roman" w:eastAsia="Times New Roman" w:hAnsi="Times New Roman" w:cs="Times New Roman"/>
+          <w:sz w:val="24"/>
+          <w:szCs w:val="24"/>
+        </w:rPr>
+      </w:pPr>
+      <w:r>
+        <w:rPr>
+          <w:rFonts w:ascii="Times New Roman" w:eastAsia="Times New Roman" w:hAnsi="Times New Roman" w:cs="Times New Roman"/>
+          <w:color w:val="000000"/>
+          <w:sz w:val="24"/>
+          <w:szCs w:val="24"/>
+        </w:rPr>
+        <w:t>GainRatio.java - Computes the gain ratio of given feature, threshold value and left and right subset data at threshold position.</w:t>
+      </w:r>
+    </w:p>
+    <w:p>
+      <w:pPr>
+        <w:spacing w:after="0" w:line="240" w:lineRule="auto"/>
+        <w:rPr>
+          <w:rFonts w:ascii="Times New Roman" w:eastAsia="Times New Roman" w:hAnsi="Times New Roman" w:cs="Times New Roman"/>
+          <w:sz w:val="24"/>
+          <w:szCs w:val="24"/>
+        </w:rPr>
+      </w:pPr>
+      <w:r>
+        <w:rPr>
+          <w:rFonts w:ascii="Times New Roman" w:eastAsia="Times New Roman" w:hAnsi="Times New Roman" w:cs="Times New Roman"/>
+          <w:color w:val="000000"/>
+          <w:sz w:val="24"/>
+          <w:szCs w:val="24"/>
+        </w:rPr>
+        <w:t>GrowTree.java - creates a decision tree by recursively selecting the feature with best gain ratio.</w:t>
+      </w:r>
+    </w:p>
+    <w:p>
+      <w:pPr>
+        <w:spacing w:after="0" w:line="240" w:lineRule="auto"/>
+        <w:rPr>
+          <w:rFonts w:ascii="Times New Roman" w:eastAsia="Times New Roman" w:hAnsi="Times New Roman" w:cs="Times New Roman"/>
+          <w:sz w:val="24"/>
+          <w:szCs w:val="24"/>
+        </w:rPr>
+      </w:pPr>
+      <w:r>
+        <w:rPr>
+          <w:rFonts w:ascii="Times New Roman" w:eastAsia="Times New Roman" w:hAnsi="Times New Roman" w:cs="Times New Roman"/>
+          <w:color w:val="000000"/>
+          <w:sz w:val="24"/>
+          <w:szCs w:val="24"/>
+        </w:rPr>
+        <w:t>J48Decision.java - trains and classifies test data using Weka J48 implementation.</w:t>
+      </w:r>
+    </w:p>
+    <w:p>
+      <w:pPr>
+        <w:spacing w:after="0" w:line="240" w:lineRule="auto"/>
+        <w:rPr>
+          <w:rFonts w:ascii="Times New Roman" w:eastAsia="Times New Roman" w:hAnsi="Times New Roman" w:cs="Times New Roman"/>
+          <w:sz w:val="24"/>
+          <w:szCs w:val="24"/>
+        </w:rPr>
+      </w:pPr>
+      <w:r>
+        <w:rPr>
+          <w:rFonts w:ascii="Times New Roman" w:eastAsia="Times New Roman" w:hAnsi="Times New Roman" w:cs="Times New Roman"/>
+          <w:color w:val="000000"/>
+          <w:sz w:val="24"/>
+          <w:szCs w:val="24"/>
+        </w:rPr>
+        <w:t xml:space="preserve">PostTreePruning.java - prunes the </w:t>
+      </w:r>
+      <w:proofErr w:type="spellStart"/>
+      <w:r>
+        <w:rPr>
+          <w:rFonts w:ascii="Times New Roman" w:eastAsia="Times New Roman" w:hAnsi="Times New Roman" w:cs="Times New Roman"/>
+          <w:color w:val="000000"/>
+          <w:sz w:val="24"/>
+          <w:szCs w:val="24"/>
+        </w:rPr>
+        <w:t>inital</w:t>
+      </w:r>
+      <w:proofErr w:type="spellEnd"/>
+      <w:r>
+        <w:rPr>
+          <w:rFonts w:ascii="Times New Roman" w:eastAsia="Times New Roman" w:hAnsi="Times New Roman" w:cs="Times New Roman"/>
+          <w:color w:val="000000"/>
+          <w:sz w:val="24"/>
+          <w:szCs w:val="24"/>
+        </w:rPr>
+        <w:t xml:space="preserve"> decision tree if the pruned tree gives better accuracy.</w:t>
+      </w:r>
+    </w:p>
+    <w:p>
+      <w:pPr>
+        <w:spacing w:after="0" w:line="240" w:lineRule="auto"/>
+        <w:rPr>
+          <w:rFonts w:ascii="Times New Roman" w:eastAsia="Times New Roman" w:hAnsi="Times New Roman" w:cs="Times New Roman"/>
+          <w:sz w:val="24"/>
+          <w:szCs w:val="24"/>
+        </w:rPr>
+      </w:pPr>
+      <w:r>
+        <w:rPr>
+          <w:rFonts w:ascii="Times New Roman" w:eastAsia="Times New Roman" w:hAnsi="Times New Roman" w:cs="Times New Roman"/>
+          <w:color w:val="000000"/>
+          <w:sz w:val="24"/>
+          <w:szCs w:val="24"/>
+        </w:rPr>
+        <w:t>SelectFeature.java - calls GainRatio.java to get the maximum gain ratio for given feature and returns a feature with maximum gain ratio.</w:t>
+      </w:r>
+    </w:p>
+    <w:p>
+      <w:pPr>
+        <w:spacing w:after="0" w:line="240" w:lineRule="auto"/>
+        <w:rPr>
+          <w:rFonts w:ascii="Times New Roman" w:eastAsia="Times New Roman" w:hAnsi="Times New Roman" w:cs="Times New Roman"/>
+          <w:sz w:val="24"/>
+          <w:szCs w:val="24"/>
+        </w:rPr>
+      </w:pPr>
+      <w:r>
+        <w:rPr>
+          <w:rFonts w:ascii="Times New Roman" w:eastAsia="Times New Roman" w:hAnsi="Times New Roman" w:cs="Times New Roman"/>
+          <w:color w:val="000000"/>
+          <w:sz w:val="24"/>
+          <w:szCs w:val="24"/>
+        </w:rPr>
+        <w:t>ValidateWithPruning.java -classifies the given test and random data with the help of C4.5 decision tree.</w:t>
+      </w:r>
+    </w:p>
+    <w:p>
+      <w:pPr>
+        <w:spacing w:after="0" w:line="240" w:lineRule="auto"/>
+        <w:rPr>
+          <w:rFonts w:ascii="Times New Roman" w:eastAsia="Times New Roman" w:hAnsi="Times New Roman" w:cs="Times New Roman"/>
+          <w:sz w:val="24"/>
+          <w:szCs w:val="24"/>
+        </w:rPr>
+      </w:pPr>
+      <w:r>
+        <w:rPr>
+          <w:rFonts w:ascii="Times New Roman" w:eastAsia="Times New Roman" w:hAnsi="Times New Roman" w:cs="Times New Roman"/>
+          <w:color w:val="000000"/>
+          <w:sz w:val="24"/>
+          <w:szCs w:val="24"/>
+        </w:rPr>
+        <w:t>Feature.java - data structure for storing a feature name value pair.</w:t>
+      </w:r>
+    </w:p>
+    <w:p>
+      <w:pPr>
+        <w:spacing w:after="0" w:line="240" w:lineRule="auto"/>
+        <w:rPr>
+          <w:rFonts w:ascii="Times New Roman" w:eastAsia="Times New Roman" w:hAnsi="Times New Roman" w:cs="Times New Roman"/>
+          <w:sz w:val="24"/>
+          <w:szCs w:val="24"/>
+        </w:rPr>
+      </w:pPr>
+      <w:r>
+        <w:rPr>
+          <w:rFonts w:ascii="Times New Roman" w:eastAsia="Times New Roman" w:hAnsi="Times New Roman" w:cs="Times New Roman"/>
+          <w:color w:val="000000"/>
+          <w:sz w:val="24"/>
+          <w:szCs w:val="24"/>
+        </w:rPr>
+        <w:t>Node.java - data structure for a node in the decision tree.</w:t>
+      </w:r>
+    </w:p>
+    <w:p>
+      <w:pPr>
+        <w:spacing w:after="0" w:line="240" w:lineRule="auto"/>
+        <w:rPr>
+          <w:rFonts w:ascii="Times New Roman" w:eastAsia="Times New Roman" w:hAnsi="Times New Roman" w:cs="Times New Roman"/>
+          <w:sz w:val="24"/>
+          <w:szCs w:val="24"/>
+        </w:rPr>
+      </w:pPr>
+      <w:r>
+        <w:rPr>
+          <w:rFonts w:ascii="Times New Roman" w:eastAsia="Times New Roman" w:hAnsi="Times New Roman" w:cs="Times New Roman"/>
+          <w:color w:val="000000"/>
+          <w:sz w:val="24"/>
+          <w:szCs w:val="24"/>
+        </w:rPr>
+        <w:t>WeatherData.java - data structure for storing input data instance.</w:t>
+      </w:r>
+    </w:p>
+    <w:p>
+      <w:pPr>
+        <w:spacing w:after="0" w:line="240" w:lineRule="auto"/>
+        <w:rPr>
+          <w:rFonts w:ascii="Times New Roman" w:eastAsia="Times New Roman" w:hAnsi="Times New Roman" w:cs="Times New Roman"/>
+          <w:sz w:val="24"/>
+          <w:szCs w:val="24"/>
+        </w:rPr>
+      </w:pPr>
+      <w:r>
+        <w:rPr>
+          <w:rFonts w:ascii="Times New Roman" w:eastAsia="Times New Roman" w:hAnsi="Times New Roman" w:cs="Times New Roman"/>
+          <w:b/>
+          <w:bCs/>
+          <w:color w:val="000000"/>
+          <w:sz w:val="24"/>
+          <w:szCs w:val="24"/>
+        </w:rPr>
+        <w:t>Input file(s)</w:t>
+      </w:r>
+    </w:p>
+    <w:p>
+      <w:pPr>
+        <w:spacing w:after="0" w:line="240" w:lineRule="auto"/>
+        <w:rPr>
+          <w:rFonts w:ascii="Times New Roman" w:eastAsia="Times New Roman" w:hAnsi="Times New Roman" w:cs="Times New Roman"/>
+          <w:sz w:val="24"/>
+          <w:szCs w:val="24"/>
+        </w:rPr>
+      </w:pPr>
+      <w:r>
+        <w:rPr>
+          <w:rFonts w:ascii="Times New Roman" w:eastAsia="Times New Roman" w:hAnsi="Times New Roman" w:cs="Times New Roman"/>
+          <w:color w:val="000000"/>
+          <w:sz w:val="24"/>
+          <w:szCs w:val="24"/>
+        </w:rPr>
+        <w:t>Inputs to C4.5 algorithm</w:t>
+      </w:r>
+    </w:p>
+    <w:p>
+      <w:pPr>
+        <w:spacing w:after="0" w:line="240" w:lineRule="auto"/>
+        <w:rPr>
+          <w:rFonts w:ascii="Times New Roman" w:eastAsia="Times New Roman" w:hAnsi="Times New Roman" w:cs="Times New Roman"/>
+          <w:sz w:val="24"/>
+          <w:szCs w:val="24"/>
+        </w:rPr>
+      </w:pPr>
+      <w:r>
+        <w:rPr>
+          <w:rFonts w:ascii="Times New Roman" w:eastAsia="Times New Roman" w:hAnsi="Times New Roman" w:cs="Times New Roman"/>
+          <w:color w:val="000000"/>
+          <w:sz w:val="24"/>
+          <w:szCs w:val="24"/>
+        </w:rPr>
+        <w:t>WeatherDataTest.csv - stores 2015 weather data from weatherundergrounds.com</w:t>
+      </w:r>
+    </w:p>
+    <w:p>
+      <w:pPr>
+        <w:spacing w:after="0" w:line="240" w:lineRule="auto"/>
+        <w:rPr>
+          <w:rFonts w:ascii="Times New Roman" w:eastAsia="Times New Roman" w:hAnsi="Times New Roman" w:cs="Times New Roman"/>
+          <w:sz w:val="24"/>
+          <w:szCs w:val="24"/>
+        </w:rPr>
+      </w:pPr>
+      <w:r>
+        <w:rPr>
+          <w:rFonts w:ascii="Times New Roman" w:eastAsia="Times New Roman" w:hAnsi="Times New Roman" w:cs="Times New Roman"/>
+          <w:color w:val="000000"/>
+          <w:sz w:val="24"/>
+          <w:szCs w:val="24"/>
+        </w:rPr>
+        <w:t xml:space="preserve">WeatherDataTrain.csv - </w:t>
+      </w:r>
+      <w:r>
+        <w:rPr>
+          <w:rFonts w:ascii="Times New Roman" w:eastAsia="Times New Roman" w:hAnsi="Times New Roman" w:cs="Times New Roman"/>
+          <w:color w:val="000000"/>
+          <w:sz w:val="24"/>
+          <w:szCs w:val="24"/>
+        </w:rPr>
+        <w:t>st</w:t>
+      </w:r>
+      <w:r>
+        <w:rPr>
+          <w:rFonts w:ascii="Times New Roman" w:eastAsia="Times New Roman" w:hAnsi="Times New Roman" w:cs="Times New Roman"/>
+          <w:color w:val="000000"/>
+          <w:sz w:val="24"/>
+          <w:szCs w:val="24"/>
+        </w:rPr>
+        <w:t>ores 2014 weather data from weatherundergrounds.com</w:t>
+      </w:r>
+    </w:p>
+    <w:p>
+      <w:pPr>
+        <w:spacing w:after="0" w:line="240" w:lineRule="auto"/>
+        <w:rPr>
+          <w:rFonts w:ascii="Times New Roman" w:eastAsia="Times New Roman" w:hAnsi="Times New Roman" w:cs="Times New Roman"/>
+          <w:sz w:val="24"/>
+          <w:szCs w:val="24"/>
+        </w:rPr>
+      </w:pPr>
+      <w:r>
+        <w:rPr>
+          <w:rFonts w:ascii="Times New Roman" w:eastAsia="Times New Roman" w:hAnsi="Times New Roman" w:cs="Times New Roman"/>
+          <w:color w:val="000000"/>
+          <w:sz w:val="24"/>
+          <w:szCs w:val="24"/>
+        </w:rPr>
+        <w:t>randomData.csv - stores random data to be classified</w:t>
+      </w:r>
+    </w:p>
+    <w:p>
+      <w:pPr>
+        <w:spacing w:after="0" w:line="240" w:lineRule="auto"/>
+        <w:rPr>
+          <w:rFonts w:ascii="Times New Roman" w:eastAsia="Times New Roman" w:hAnsi="Times New Roman" w:cs="Times New Roman"/>
+          <w:sz w:val="24"/>
+          <w:szCs w:val="24"/>
+        </w:rPr>
+      </w:pPr>
+      <w:r>
+        <w:rPr>
+          <w:rFonts w:ascii="Times New Roman" w:eastAsia="Times New Roman" w:hAnsi="Times New Roman" w:cs="Times New Roman"/>
+          <w:color w:val="000000"/>
+          <w:sz w:val="24"/>
+          <w:szCs w:val="24"/>
+        </w:rPr>
+        <w:t xml:space="preserve">Input to J48 (same train and test data in </w:t>
+      </w:r>
+      <w:proofErr w:type="spellStart"/>
+      <w:r>
+        <w:rPr>
+          <w:rFonts w:ascii="Times New Roman" w:eastAsia="Times New Roman" w:hAnsi="Times New Roman" w:cs="Times New Roman"/>
+          <w:color w:val="000000"/>
+          <w:sz w:val="24"/>
+          <w:szCs w:val="24"/>
+        </w:rPr>
+        <w:t>arff</w:t>
+      </w:r>
+      <w:proofErr w:type="spellEnd"/>
+      <w:r>
+        <w:rPr>
+          <w:rFonts w:ascii="Times New Roman" w:eastAsia="Times New Roman" w:hAnsi="Times New Roman" w:cs="Times New Roman"/>
+          <w:color w:val="000000"/>
+          <w:sz w:val="24"/>
+          <w:szCs w:val="24"/>
+        </w:rPr>
+        <w:t xml:space="preserve"> format)</w:t>
+      </w:r>
+    </w:p>
+    <w:p>
+      <w:pPr>
+        <w:spacing w:after="0" w:line="240" w:lineRule="auto"/>
+        <w:rPr>
+          <w:rFonts w:ascii="Times New Roman" w:eastAsia="Times New Roman" w:hAnsi="Times New Roman" w:cs="Times New Roman"/>
+          <w:sz w:val="24"/>
+          <w:szCs w:val="24"/>
+        </w:rPr>
+      </w:pPr>
+      <w:proofErr w:type="spellStart"/>
+      <w:r>
+        <w:rPr>
+          <w:rFonts w:ascii="Times New Roman" w:eastAsia="Times New Roman" w:hAnsi="Times New Roman" w:cs="Times New Roman"/>
+          <w:color w:val="000000"/>
+          <w:sz w:val="24"/>
+          <w:szCs w:val="24"/>
+        </w:rPr>
+        <w:t>classnameTest.arff</w:t>
+      </w:r>
+      <w:proofErr w:type="spellEnd"/>
+      <w:r>
+        <w:rPr>
+          <w:rFonts w:ascii="Times New Roman" w:eastAsia="Times New Roman" w:hAnsi="Times New Roman" w:cs="Times New Roman"/>
+          <w:color w:val="000000"/>
+          <w:sz w:val="24"/>
+          <w:szCs w:val="24"/>
+        </w:rPr>
+        <w:t xml:space="preserve"> stores 2015 weather data and </w:t>
+      </w:r>
+      <w:proofErr w:type="spellStart"/>
+      <w:r>
+        <w:rPr>
+          <w:rFonts w:ascii="Times New Roman" w:eastAsia="Times New Roman" w:hAnsi="Times New Roman" w:cs="Times New Roman"/>
+          <w:color w:val="000000"/>
+          <w:sz w:val="24"/>
+          <w:szCs w:val="24"/>
+        </w:rPr>
+        <w:t>classnameTrain.arff</w:t>
+      </w:r>
+      <w:proofErr w:type="spellEnd"/>
+      <w:r>
+        <w:rPr>
+          <w:rFonts w:ascii="Times New Roman" w:eastAsia="Times New Roman" w:hAnsi="Times New Roman" w:cs="Times New Roman"/>
+          <w:color w:val="000000"/>
+          <w:sz w:val="24"/>
+          <w:szCs w:val="24"/>
+        </w:rPr>
+        <w:t xml:space="preserve"> stores 2014 weather data.</w:t>
+      </w:r>
+    </w:p>
+    <w:p>
+      <w:pPr>
+        <w:spacing w:after="0" w:line="240" w:lineRule="auto"/>
+        <w:rPr>
+          <w:rFonts w:ascii="Times New Roman" w:eastAsia="Times New Roman" w:hAnsi="Times New Roman" w:cs="Times New Roman"/>
+          <w:sz w:val="24"/>
+          <w:szCs w:val="24"/>
+        </w:rPr>
+      </w:pPr>
+      <w:proofErr w:type="spellStart"/>
+      <w:r>
+        <w:rPr>
+          <w:rFonts w:ascii="Times New Roman" w:eastAsia="Times New Roman" w:hAnsi="Times New Roman" w:cs="Times New Roman"/>
+          <w:color w:val="000000"/>
+          <w:sz w:val="24"/>
+          <w:szCs w:val="24"/>
+        </w:rPr>
+        <w:t>fogTest.arff</w:t>
+      </w:r>
+      <w:proofErr w:type="spellEnd"/>
+      <w:r>
+        <w:rPr>
+          <w:rFonts w:ascii="Times New Roman" w:eastAsia="Times New Roman" w:hAnsi="Times New Roman" w:cs="Times New Roman"/>
+          <w:color w:val="000000"/>
+          <w:sz w:val="24"/>
+          <w:szCs w:val="24"/>
+        </w:rPr>
+        <w:t xml:space="preserve">, </w:t>
+      </w:r>
+      <w:proofErr w:type="spellStart"/>
+      <w:r>
+        <w:rPr>
+          <w:rFonts w:ascii="Times New Roman" w:eastAsia="Times New Roman" w:hAnsi="Times New Roman" w:cs="Times New Roman"/>
+          <w:color w:val="000000"/>
+          <w:sz w:val="24"/>
+          <w:szCs w:val="24"/>
+        </w:rPr>
+        <w:t>fogTrain.arff</w:t>
+      </w:r>
+      <w:proofErr w:type="spellEnd"/>
+      <w:r>
+        <w:rPr>
+          <w:rFonts w:ascii="Times New Roman" w:eastAsia="Times New Roman" w:hAnsi="Times New Roman" w:cs="Times New Roman"/>
+          <w:color w:val="000000"/>
+          <w:sz w:val="24"/>
+          <w:szCs w:val="24"/>
+        </w:rPr>
+        <w:t xml:space="preserve">, </w:t>
+      </w:r>
+      <w:proofErr w:type="spellStart"/>
+      <w:r>
+        <w:rPr>
+          <w:rFonts w:ascii="Times New Roman" w:eastAsia="Times New Roman" w:hAnsi="Times New Roman" w:cs="Times New Roman"/>
+          <w:color w:val="000000"/>
+          <w:sz w:val="24"/>
+          <w:szCs w:val="24"/>
+        </w:rPr>
+        <w:t>snowTest.arff</w:t>
+      </w:r>
+      <w:proofErr w:type="spellEnd"/>
+      <w:r>
+        <w:rPr>
+          <w:rFonts w:ascii="Times New Roman" w:eastAsia="Times New Roman" w:hAnsi="Times New Roman" w:cs="Times New Roman"/>
+          <w:color w:val="000000"/>
+          <w:sz w:val="24"/>
+          <w:szCs w:val="24"/>
+        </w:rPr>
+        <w:t xml:space="preserve">, </w:t>
+      </w:r>
+      <w:proofErr w:type="spellStart"/>
+      <w:r>
+        <w:rPr>
+          <w:rFonts w:ascii="Times New Roman" w:eastAsia="Times New Roman" w:hAnsi="Times New Roman" w:cs="Times New Roman"/>
+          <w:color w:val="000000"/>
+          <w:sz w:val="24"/>
+          <w:szCs w:val="24"/>
+        </w:rPr>
+        <w:t>snowTrain.arff</w:t>
+      </w:r>
+      <w:proofErr w:type="spellEnd"/>
+      <w:r>
+        <w:rPr>
+          <w:rFonts w:ascii="Times New Roman" w:eastAsia="Times New Roman" w:hAnsi="Times New Roman" w:cs="Times New Roman"/>
+          <w:color w:val="000000"/>
+          <w:sz w:val="24"/>
+          <w:szCs w:val="24"/>
+        </w:rPr>
+        <w:t xml:space="preserve">, </w:t>
+      </w:r>
+      <w:proofErr w:type="spellStart"/>
+      <w:r>
+        <w:rPr>
+          <w:rFonts w:ascii="Times New Roman" w:eastAsia="Times New Roman" w:hAnsi="Times New Roman" w:cs="Times New Roman"/>
+          <w:color w:val="000000"/>
+          <w:sz w:val="24"/>
+          <w:szCs w:val="24"/>
+        </w:rPr>
+        <w:t>rainTest.arff</w:t>
+      </w:r>
+      <w:proofErr w:type="spellEnd"/>
+      <w:r>
+        <w:rPr>
+          <w:rFonts w:ascii="Times New Roman" w:eastAsia="Times New Roman" w:hAnsi="Times New Roman" w:cs="Times New Roman"/>
+          <w:color w:val="000000"/>
+          <w:sz w:val="24"/>
+          <w:szCs w:val="24"/>
+        </w:rPr>
+        <w:t xml:space="preserve">, </w:t>
+      </w:r>
+      <w:proofErr w:type="spellStart"/>
+      <w:r>
+        <w:rPr>
+          <w:rFonts w:ascii="Times New Roman" w:eastAsia="Times New Roman" w:hAnsi="Times New Roman" w:cs="Times New Roman"/>
+          <w:color w:val="000000"/>
+          <w:sz w:val="24"/>
+          <w:szCs w:val="24"/>
+        </w:rPr>
+        <w:t>rainTrain.arff</w:t>
+      </w:r>
+      <w:proofErr w:type="spellEnd"/>
+      <w:r>
+        <w:rPr>
+          <w:rFonts w:ascii="Times New Roman" w:eastAsia="Times New Roman" w:hAnsi="Times New Roman" w:cs="Times New Roman"/>
+          <w:color w:val="000000"/>
+          <w:sz w:val="24"/>
+          <w:szCs w:val="24"/>
+        </w:rPr>
+        <w:t xml:space="preserve">, </w:t>
+      </w:r>
+      <w:proofErr w:type="spellStart"/>
+      <w:r>
+        <w:rPr>
+          <w:rFonts w:ascii="Times New Roman" w:eastAsia="Times New Roman" w:hAnsi="Times New Roman" w:cs="Times New Roman"/>
+          <w:color w:val="000000"/>
+          <w:sz w:val="24"/>
+          <w:szCs w:val="24"/>
+        </w:rPr>
+        <w:t>thunderTest.arff</w:t>
+      </w:r>
+      <w:proofErr w:type="spellEnd"/>
+      <w:r>
+        <w:rPr>
+          <w:rFonts w:ascii="Times New Roman" w:eastAsia="Times New Roman" w:hAnsi="Times New Roman" w:cs="Times New Roman"/>
+          <w:color w:val="000000"/>
+          <w:sz w:val="24"/>
+          <w:szCs w:val="24"/>
+        </w:rPr>
+        <w:t xml:space="preserve">, </w:t>
+      </w:r>
+      <w:proofErr w:type="spellStart"/>
+      <w:r>
+        <w:rPr>
+          <w:rFonts w:ascii="Times New Roman" w:eastAsia="Times New Roman" w:hAnsi="Times New Roman" w:cs="Times New Roman"/>
+          <w:color w:val="000000"/>
+          <w:sz w:val="24"/>
+          <w:szCs w:val="24"/>
+        </w:rPr>
+        <w:t>thunderTrain.arff</w:t>
+      </w:r>
+      <w:proofErr w:type="spellEnd"/>
+    </w:p>
+    <w:p>
+      <w:pPr>
+        <w:spacing w:after="0" w:line="240" w:lineRule="auto"/>
+        <w:rPr>
+          <w:rFonts w:ascii="Times New Roman" w:eastAsia="Times New Roman" w:hAnsi="Times New Roman" w:cs="Times New Roman"/>
+          <w:sz w:val="24"/>
+          <w:szCs w:val="24"/>
+        </w:rPr>
+      </w:pPr>
+      <w:r>
+        <w:rPr>
+          <w:rFonts w:ascii="Times New Roman" w:eastAsia="Times New Roman" w:hAnsi="Times New Roman" w:cs="Times New Roman"/>
+          <w:b/>
+          <w:bCs/>
+          <w:color w:val="000000"/>
+          <w:sz w:val="24"/>
+          <w:szCs w:val="24"/>
+        </w:rPr>
+        <w:t>Output file(s)</w:t>
+      </w:r>
+    </w:p>
+    <w:p>
+      <w:pPr>
+        <w:spacing w:after="0" w:line="240" w:lineRule="auto"/>
+        <w:rPr>
+          <w:rFonts w:ascii="Times New Roman" w:eastAsia="Times New Roman" w:hAnsi="Times New Roman" w:cs="Times New Roman"/>
+          <w:sz w:val="24"/>
+          <w:szCs w:val="24"/>
+        </w:rPr>
+      </w:pPr>
+      <w:r>
+        <w:rPr>
+          <w:rFonts w:ascii="Times New Roman" w:eastAsia="Times New Roman" w:hAnsi="Times New Roman" w:cs="Times New Roman"/>
+          <w:color w:val="000000"/>
+          <w:sz w:val="24"/>
+          <w:szCs w:val="24"/>
+        </w:rPr>
+        <w:t>Output.txt stores the classification result for randomData.csv</w:t>
+      </w:r>
+    </w:p>
+    <w:p>
+      <w:pPr>
+        <w:spacing w:after="240" w:line="240" w:lineRule="auto"/>
+        <w:rPr>
+          <w:rFonts w:ascii="Times New Roman" w:eastAsia="Times New Roman" w:hAnsi="Times New Roman" w:cs="Times New Roman"/>
+          <w:sz w:val="24"/>
+          <w:szCs w:val="24"/>
+        </w:rPr>
+      </w:pPr>
+    </w:p>
+    <w:p>
+      <w:pPr>
+        <w:spacing w:after="0" w:line="240" w:lineRule="auto"/>
+        <w:rPr>
+          <w:rFonts w:ascii="Times New Roman" w:eastAsia="Times New Roman" w:hAnsi="Times New Roman" w:cs="Times New Roman"/>
+          <w:b/>
+          <w:bCs/>
+          <w:color w:val="000000"/>
+          <w:sz w:val="24"/>
+          <w:szCs w:val="24"/>
+        </w:rPr>
+      </w:pPr>
+    </w:p>
+    <w:p>
+      <w:pPr>
+        <w:spacing w:after="0" w:line="240" w:lineRule="auto"/>
+        <w:rPr>
+          <w:rFonts w:ascii="Times New Roman" w:eastAsia="Times New Roman" w:hAnsi="Times New Roman" w:cs="Times New Roman"/>
+          <w:b/>
+          <w:bCs/>
+          <w:color w:val="000000"/>
+          <w:sz w:val="24"/>
+          <w:szCs w:val="24"/>
+        </w:rPr>
+      </w:pPr>
+    </w:p>
+    <w:p>
+      <w:pPr>
+        <w:spacing w:after="0" w:line="240" w:lineRule="auto"/>
+        <w:rPr>
+          <w:rFonts w:ascii="Times New Roman" w:eastAsia="Times New Roman" w:hAnsi="Times New Roman" w:cs="Times New Roman"/>
+          <w:b/>
+          <w:bCs/>
+          <w:color w:val="000000"/>
+          <w:sz w:val="24"/>
+          <w:szCs w:val="24"/>
+        </w:rPr>
+      </w:pPr>
+    </w:p>
+    <w:p>
+      <w:pPr>
+        <w:spacing w:after="0" w:line="240" w:lineRule="auto"/>
+        <w:rPr>
+          <w:rFonts w:ascii="Times New Roman" w:eastAsia="Times New Roman" w:hAnsi="Times New Roman" w:cs="Times New Roman"/>
+          <w:sz w:val="24"/>
+          <w:szCs w:val="24"/>
+        </w:rPr>
+      </w:pPr>
+      <w:r>
+        <w:rPr>
+          <w:rFonts w:ascii="Times New Roman" w:eastAsia="Times New Roman" w:hAnsi="Times New Roman" w:cs="Times New Roman"/>
+          <w:b/>
+          <w:bCs/>
+          <w:color w:val="000000"/>
+          <w:sz w:val="24"/>
+          <w:szCs w:val="24"/>
+        </w:rPr>
+        <w:lastRenderedPageBreak/>
+        <w:t>2. Software and Hardware Requirements</w:t>
+      </w:r>
+    </w:p>
+    <w:p>
+      <w:pPr>
+        <w:spacing w:after="0" w:line="240" w:lineRule="auto"/>
+        <w:rPr>
+          <w:rFonts w:ascii="Times New Roman" w:eastAsia="Times New Roman" w:hAnsi="Times New Roman" w:cs="Times New Roman"/>
+          <w:sz w:val="24"/>
+          <w:szCs w:val="24"/>
+        </w:rPr>
+      </w:pPr>
+    </w:p>
+    <w:tbl>
+      <w:tblPr>
+        <w:tblW w:w="9360" w:type="dxa"/>
+        <w:tblCellMar>
+          <w:top w:w="15" w:type="dxa"/>
+          <w:left w:w="15" w:type="dxa"/>
+          <w:bottom w:w="15" w:type="dxa"/>
+          <w:right w:w="15" w:type="dxa"/>
+        </w:tblCellMar>
+        <w:tblLook w:val="04A0" w:firstRow="1" w:lastRow="0" w:firstColumn="1" w:lastColumn="0" w:noHBand="0" w:noVBand="1"/>
+      </w:tblPr>
+      <w:tblGrid>
+        <w:gridCol w:w="2640"/>
+        <w:gridCol w:w="6720"/>
+      </w:tblGrid>
+      <w:tr>
+        <w:tc>
+          <w:tcPr>
+            <w:tcW w:w="0" w:type="auto"/>
+            <w:tcBorders>
+              <w:top w:val="single" w:sz="6" w:space="0" w:color="000000"/>
+              <w:left w:val="single" w:sz="6" w:space="0" w:color="000000"/>
+              <w:bottom w:val="single" w:sz="6" w:space="0" w:color="000000"/>
+              <w:right w:val="single" w:sz="6" w:space="0" w:color="000000"/>
+            </w:tcBorders>
+            <w:tcMar>
+              <w:top w:w="105" w:type="dxa"/>
+              <w:left w:w="105" w:type="dxa"/>
+              <w:bottom w:w="105" w:type="dxa"/>
+              <w:right w:w="105" w:type="dxa"/>
+            </w:tcMar>
+            <w:hideMark/>
+          </w:tcPr>
+          <w:p>
+            <w:pPr>
+              <w:spacing w:after="0" w:line="240" w:lineRule="auto"/>
+              <w:rPr>
+                <w:rFonts w:ascii="Times New Roman" w:eastAsia="Times New Roman" w:hAnsi="Times New Roman" w:cs="Times New Roman"/>
+                <w:sz w:val="24"/>
+                <w:szCs w:val="24"/>
+              </w:rPr>
+            </w:pPr>
+            <w:r>
+              <w:rPr>
+                <w:rFonts w:ascii="Times New Roman" w:eastAsia="Times New Roman" w:hAnsi="Times New Roman" w:cs="Times New Roman"/>
+                <w:color w:val="000000"/>
+                <w:sz w:val="24"/>
+                <w:szCs w:val="24"/>
+              </w:rPr>
+              <w:t>IDE</w:t>
+            </w:r>
+          </w:p>
+        </w:tc>
+        <w:tc>
+          <w:tcPr>
+            <w:tcW w:w="0" w:type="auto"/>
+            <w:tcBorders>
+              <w:top w:val="single" w:sz="6" w:space="0" w:color="000000"/>
+              <w:left w:val="single" w:sz="6" w:space="0" w:color="000000"/>
+              <w:bottom w:val="single" w:sz="6" w:space="0" w:color="000000"/>
+              <w:right w:val="single" w:sz="6" w:space="0" w:color="000000"/>
+            </w:tcBorders>
+            <w:tcMar>
+              <w:top w:w="105" w:type="dxa"/>
+              <w:left w:w="105" w:type="dxa"/>
+              <w:bottom w:w="105" w:type="dxa"/>
+              <w:right w:w="105" w:type="dxa"/>
+            </w:tcMar>
+            <w:hideMark/>
+          </w:tcPr>
+          <w:p>
+            <w:pPr>
+              <w:spacing w:after="0" w:line="240" w:lineRule="auto"/>
+              <w:rPr>
+                <w:rFonts w:ascii="Times New Roman" w:eastAsia="Times New Roman" w:hAnsi="Times New Roman" w:cs="Times New Roman"/>
+                <w:sz w:val="24"/>
+                <w:szCs w:val="24"/>
+              </w:rPr>
+            </w:pPr>
+            <w:r>
+              <w:rPr>
+                <w:rFonts w:ascii="Times New Roman" w:eastAsia="Times New Roman" w:hAnsi="Times New Roman" w:cs="Times New Roman"/>
+                <w:color w:val="000000"/>
+                <w:sz w:val="24"/>
+                <w:szCs w:val="24"/>
+              </w:rPr>
+              <w:t>Eclipse Mars Release (4.5.0)</w:t>
+            </w:r>
+          </w:p>
+        </w:tc>
+      </w:tr>
+      <w:tr>
+        <w:tc>
+          <w:tcPr>
+            <w:tcW w:w="0" w:type="auto"/>
+            <w:tcBorders>
+              <w:top w:val="single" w:sz="6" w:space="0" w:color="000000"/>
+              <w:left w:val="single" w:sz="6" w:space="0" w:color="000000"/>
+              <w:bottom w:val="single" w:sz="6" w:space="0" w:color="000000"/>
+              <w:right w:val="single" w:sz="6" w:space="0" w:color="000000"/>
+            </w:tcBorders>
+            <w:tcMar>
+              <w:top w:w="105" w:type="dxa"/>
+              <w:left w:w="105" w:type="dxa"/>
+              <w:bottom w:w="105" w:type="dxa"/>
+              <w:right w:w="105" w:type="dxa"/>
+            </w:tcMar>
+            <w:hideMark/>
+          </w:tcPr>
+          <w:p>
+            <w:pPr>
+              <w:spacing w:after="0" w:line="240" w:lineRule="auto"/>
+              <w:rPr>
+                <w:rFonts w:ascii="Times New Roman" w:eastAsia="Times New Roman" w:hAnsi="Times New Roman" w:cs="Times New Roman"/>
+                <w:sz w:val="24"/>
+                <w:szCs w:val="24"/>
+              </w:rPr>
+            </w:pPr>
+            <w:r>
+              <w:rPr>
+                <w:rFonts w:ascii="Times New Roman" w:eastAsia="Times New Roman" w:hAnsi="Times New Roman" w:cs="Times New Roman"/>
+                <w:color w:val="000000"/>
+                <w:sz w:val="24"/>
+                <w:szCs w:val="24"/>
+              </w:rPr>
+              <w:t>JRE</w:t>
+            </w:r>
+          </w:p>
+        </w:tc>
+        <w:tc>
+          <w:tcPr>
+            <w:tcW w:w="0" w:type="auto"/>
+            <w:tcBorders>
+              <w:top w:val="single" w:sz="6" w:space="0" w:color="000000"/>
+              <w:left w:val="single" w:sz="6" w:space="0" w:color="000000"/>
+              <w:bottom w:val="single" w:sz="6" w:space="0" w:color="000000"/>
+              <w:right w:val="single" w:sz="6" w:space="0" w:color="000000"/>
+            </w:tcBorders>
+            <w:tcMar>
+              <w:top w:w="105" w:type="dxa"/>
+              <w:left w:w="105" w:type="dxa"/>
+              <w:bottom w:w="105" w:type="dxa"/>
+              <w:right w:w="105" w:type="dxa"/>
+            </w:tcMar>
+            <w:hideMark/>
+          </w:tcPr>
+          <w:p>
+            <w:pPr>
+              <w:spacing w:after="0" w:line="240" w:lineRule="auto"/>
+              <w:rPr>
+                <w:rFonts w:ascii="Times New Roman" w:eastAsia="Times New Roman" w:hAnsi="Times New Roman" w:cs="Times New Roman"/>
+                <w:sz w:val="24"/>
+                <w:szCs w:val="24"/>
+              </w:rPr>
+            </w:pPr>
+            <w:r>
+              <w:rPr>
+                <w:rFonts w:ascii="Times New Roman" w:eastAsia="Times New Roman" w:hAnsi="Times New Roman" w:cs="Times New Roman"/>
+                <w:color w:val="000000"/>
+                <w:sz w:val="24"/>
+                <w:szCs w:val="24"/>
+              </w:rPr>
+              <w:t>JavaSE-1.8</w:t>
+            </w:r>
+          </w:p>
+        </w:tc>
+      </w:tr>
+      <w:tr>
+        <w:tc>
+          <w:tcPr>
+            <w:tcW w:w="0" w:type="auto"/>
+            <w:tcBorders>
+              <w:top w:val="single" w:sz="6" w:space="0" w:color="000000"/>
+              <w:left w:val="single" w:sz="6" w:space="0" w:color="000000"/>
+              <w:bottom w:val="single" w:sz="6" w:space="0" w:color="000000"/>
+              <w:right w:val="single" w:sz="6" w:space="0" w:color="000000"/>
+            </w:tcBorders>
+            <w:tcMar>
+              <w:top w:w="105" w:type="dxa"/>
+              <w:left w:w="105" w:type="dxa"/>
+              <w:bottom w:w="105" w:type="dxa"/>
+              <w:right w:w="105" w:type="dxa"/>
+            </w:tcMar>
+            <w:hideMark/>
+          </w:tcPr>
+          <w:p>
+            <w:pPr>
+              <w:spacing w:after="0" w:line="240" w:lineRule="auto"/>
+              <w:rPr>
+                <w:rFonts w:ascii="Times New Roman" w:eastAsia="Times New Roman" w:hAnsi="Times New Roman" w:cs="Times New Roman"/>
+                <w:sz w:val="24"/>
+                <w:szCs w:val="24"/>
+              </w:rPr>
+            </w:pPr>
+            <w:r>
+              <w:rPr>
+                <w:rFonts w:ascii="Times New Roman" w:eastAsia="Times New Roman" w:hAnsi="Times New Roman" w:cs="Times New Roman"/>
+                <w:color w:val="000000"/>
+                <w:sz w:val="24"/>
+                <w:szCs w:val="24"/>
+              </w:rPr>
+              <w:t>External library</w:t>
+            </w:r>
+          </w:p>
+        </w:tc>
+        <w:tc>
+          <w:tcPr>
+            <w:tcW w:w="0" w:type="auto"/>
+            <w:tcBorders>
+              <w:top w:val="single" w:sz="6" w:space="0" w:color="000000"/>
+              <w:left w:val="single" w:sz="6" w:space="0" w:color="000000"/>
+              <w:bottom w:val="single" w:sz="6" w:space="0" w:color="000000"/>
+              <w:right w:val="single" w:sz="6" w:space="0" w:color="000000"/>
+            </w:tcBorders>
+            <w:tcMar>
+              <w:top w:w="105" w:type="dxa"/>
+              <w:left w:w="105" w:type="dxa"/>
+              <w:bottom w:w="105" w:type="dxa"/>
+              <w:right w:w="105" w:type="dxa"/>
+            </w:tcMar>
+            <w:hideMark/>
+          </w:tcPr>
+          <w:p>
+            <w:pPr>
+              <w:spacing w:after="0" w:line="240" w:lineRule="auto"/>
+              <w:rPr>
+                <w:rFonts w:ascii="Times New Roman" w:eastAsia="Times New Roman" w:hAnsi="Times New Roman" w:cs="Times New Roman"/>
+                <w:sz w:val="24"/>
+                <w:szCs w:val="24"/>
+              </w:rPr>
+            </w:pPr>
+            <w:r>
+              <w:rPr>
+                <w:rFonts w:ascii="Times New Roman" w:eastAsia="Times New Roman" w:hAnsi="Times New Roman" w:cs="Times New Roman"/>
+                <w:color w:val="000000"/>
+                <w:sz w:val="24"/>
+                <w:szCs w:val="24"/>
+              </w:rPr>
+              <w:t>weka.jar</w:t>
+            </w:r>
+          </w:p>
+        </w:tc>
+      </w:tr>
+      <w:tr>
+        <w:tc>
+          <w:tcPr>
+            <w:tcW w:w="0" w:type="auto"/>
+            <w:tcBorders>
+              <w:top w:val="single" w:sz="6" w:space="0" w:color="000000"/>
+              <w:left w:val="single" w:sz="6" w:space="0" w:color="000000"/>
+              <w:bottom w:val="single" w:sz="6" w:space="0" w:color="000000"/>
+              <w:right w:val="single" w:sz="6" w:space="0" w:color="000000"/>
+            </w:tcBorders>
+            <w:tcMar>
+              <w:top w:w="105" w:type="dxa"/>
+              <w:left w:w="105" w:type="dxa"/>
+              <w:bottom w:w="105" w:type="dxa"/>
+              <w:right w:w="105" w:type="dxa"/>
+            </w:tcMar>
+            <w:hideMark/>
+          </w:tcPr>
+          <w:p>
+            <w:pPr>
+              <w:spacing w:after="0" w:line="240" w:lineRule="auto"/>
+              <w:rPr>
+                <w:rFonts w:ascii="Times New Roman" w:eastAsia="Times New Roman" w:hAnsi="Times New Roman" w:cs="Times New Roman"/>
+                <w:sz w:val="24"/>
+                <w:szCs w:val="24"/>
+              </w:rPr>
+            </w:pPr>
+            <w:r>
+              <w:rPr>
+                <w:rFonts w:ascii="Times New Roman" w:eastAsia="Times New Roman" w:hAnsi="Times New Roman" w:cs="Times New Roman"/>
+                <w:color w:val="000000"/>
+                <w:sz w:val="24"/>
+                <w:szCs w:val="24"/>
+              </w:rPr>
+              <w:t>Processor</w:t>
+            </w:r>
+          </w:p>
+        </w:tc>
+        <w:tc>
+          <w:tcPr>
+            <w:tcW w:w="0" w:type="auto"/>
+            <w:tcBorders>
+              <w:top w:val="single" w:sz="6" w:space="0" w:color="000000"/>
+              <w:left w:val="single" w:sz="6" w:space="0" w:color="000000"/>
+              <w:bottom w:val="single" w:sz="6" w:space="0" w:color="000000"/>
+              <w:right w:val="single" w:sz="6" w:space="0" w:color="000000"/>
+            </w:tcBorders>
+            <w:tcMar>
+              <w:top w:w="105" w:type="dxa"/>
+              <w:left w:w="105" w:type="dxa"/>
+              <w:bottom w:w="105" w:type="dxa"/>
+              <w:right w:w="105" w:type="dxa"/>
+            </w:tcMar>
+            <w:hideMark/>
+          </w:tcPr>
+          <w:p>
+            <w:pPr>
+              <w:spacing w:after="0" w:line="240" w:lineRule="auto"/>
+              <w:rPr>
+                <w:rFonts w:ascii="Times New Roman" w:eastAsia="Times New Roman" w:hAnsi="Times New Roman" w:cs="Times New Roman"/>
+                <w:sz w:val="24"/>
+                <w:szCs w:val="24"/>
+              </w:rPr>
+            </w:pPr>
+            <w:r>
+              <w:rPr>
+                <w:rFonts w:ascii="Times New Roman" w:eastAsia="Times New Roman" w:hAnsi="Times New Roman" w:cs="Times New Roman"/>
+                <w:color w:val="000000"/>
+                <w:sz w:val="24"/>
+                <w:szCs w:val="24"/>
+              </w:rPr>
+              <w:t>Intel(R)Core(™)I5-5200U CPU@2.20GHz</w:t>
+            </w:r>
+          </w:p>
+        </w:tc>
+      </w:tr>
+      <w:tr>
+        <w:tc>
+          <w:tcPr>
+            <w:tcW w:w="0" w:type="auto"/>
+            <w:tcBorders>
+              <w:top w:val="single" w:sz="6" w:space="0" w:color="000000"/>
+              <w:left w:val="single" w:sz="6" w:space="0" w:color="000000"/>
+              <w:bottom w:val="single" w:sz="6" w:space="0" w:color="000000"/>
+              <w:right w:val="single" w:sz="6" w:space="0" w:color="000000"/>
+            </w:tcBorders>
+            <w:tcMar>
+              <w:top w:w="105" w:type="dxa"/>
+              <w:left w:w="105" w:type="dxa"/>
+              <w:bottom w:w="105" w:type="dxa"/>
+              <w:right w:w="105" w:type="dxa"/>
+            </w:tcMar>
+            <w:hideMark/>
+          </w:tcPr>
+          <w:p>
+            <w:pPr>
+              <w:spacing w:after="0" w:line="240" w:lineRule="auto"/>
+              <w:rPr>
+                <w:rFonts w:ascii="Times New Roman" w:eastAsia="Times New Roman" w:hAnsi="Times New Roman" w:cs="Times New Roman"/>
+                <w:sz w:val="24"/>
+                <w:szCs w:val="24"/>
+              </w:rPr>
+            </w:pPr>
+            <w:r>
+              <w:rPr>
+                <w:rFonts w:ascii="Times New Roman" w:eastAsia="Times New Roman" w:hAnsi="Times New Roman" w:cs="Times New Roman"/>
+                <w:color w:val="000000"/>
+                <w:sz w:val="24"/>
+                <w:szCs w:val="24"/>
+              </w:rPr>
+              <w:t>RAM</w:t>
+            </w:r>
+          </w:p>
+        </w:tc>
+        <w:tc>
+          <w:tcPr>
+            <w:tcW w:w="0" w:type="auto"/>
+            <w:tcBorders>
+              <w:top w:val="single" w:sz="6" w:space="0" w:color="000000"/>
+              <w:left w:val="single" w:sz="6" w:space="0" w:color="000000"/>
+              <w:bottom w:val="single" w:sz="6" w:space="0" w:color="000000"/>
+              <w:right w:val="single" w:sz="6" w:space="0" w:color="000000"/>
+            </w:tcBorders>
+            <w:tcMar>
+              <w:top w:w="105" w:type="dxa"/>
+              <w:left w:w="105" w:type="dxa"/>
+              <w:bottom w:w="105" w:type="dxa"/>
+              <w:right w:w="105" w:type="dxa"/>
+            </w:tcMar>
+            <w:hideMark/>
+          </w:tcPr>
+          <w:p>
+            <w:pPr>
+              <w:spacing w:after="0" w:line="240" w:lineRule="auto"/>
+              <w:rPr>
+                <w:rFonts w:ascii="Times New Roman" w:eastAsia="Times New Roman" w:hAnsi="Times New Roman" w:cs="Times New Roman"/>
+                <w:sz w:val="24"/>
+                <w:szCs w:val="24"/>
+              </w:rPr>
+            </w:pPr>
+            <w:r>
+              <w:rPr>
+                <w:rFonts w:ascii="Times New Roman" w:eastAsia="Times New Roman" w:hAnsi="Times New Roman" w:cs="Times New Roman"/>
+                <w:color w:val="000000"/>
+                <w:sz w:val="24"/>
+                <w:szCs w:val="24"/>
+              </w:rPr>
+              <w:t>8GB</w:t>
+            </w:r>
+          </w:p>
+        </w:tc>
+      </w:tr>
+      <w:tr>
+        <w:tc>
+          <w:tcPr>
+            <w:tcW w:w="0" w:type="auto"/>
+            <w:tcBorders>
+              <w:top w:val="single" w:sz="6" w:space="0" w:color="000000"/>
+              <w:left w:val="single" w:sz="6" w:space="0" w:color="000000"/>
+              <w:bottom w:val="single" w:sz="6" w:space="0" w:color="000000"/>
+              <w:right w:val="single" w:sz="6" w:space="0" w:color="000000"/>
+            </w:tcBorders>
+            <w:tcMar>
+              <w:top w:w="105" w:type="dxa"/>
+              <w:left w:w="105" w:type="dxa"/>
+              <w:bottom w:w="105" w:type="dxa"/>
+              <w:right w:w="105" w:type="dxa"/>
+            </w:tcMar>
+            <w:hideMark/>
+          </w:tcPr>
+          <w:p>
+            <w:pPr>
+              <w:spacing w:after="0" w:line="240" w:lineRule="auto"/>
+              <w:rPr>
+                <w:rFonts w:ascii="Times New Roman" w:eastAsia="Times New Roman" w:hAnsi="Times New Roman" w:cs="Times New Roman"/>
+                <w:sz w:val="24"/>
+                <w:szCs w:val="24"/>
+              </w:rPr>
+            </w:pPr>
+            <w:r>
+              <w:rPr>
+                <w:rFonts w:ascii="Times New Roman" w:eastAsia="Times New Roman" w:hAnsi="Times New Roman" w:cs="Times New Roman"/>
+                <w:color w:val="000000"/>
+                <w:sz w:val="24"/>
+                <w:szCs w:val="24"/>
+              </w:rPr>
+              <w:t>OS</w:t>
+            </w:r>
+          </w:p>
+        </w:tc>
+        <w:tc>
+          <w:tcPr>
+            <w:tcW w:w="0" w:type="auto"/>
+            <w:tcBorders>
+              <w:top w:val="single" w:sz="6" w:space="0" w:color="000000"/>
+              <w:left w:val="single" w:sz="6" w:space="0" w:color="000000"/>
+              <w:bottom w:val="single" w:sz="6" w:space="0" w:color="000000"/>
+              <w:right w:val="single" w:sz="6" w:space="0" w:color="000000"/>
+            </w:tcBorders>
+            <w:tcMar>
+              <w:top w:w="105" w:type="dxa"/>
+              <w:left w:w="105" w:type="dxa"/>
+              <w:bottom w:w="105" w:type="dxa"/>
+              <w:right w:w="105" w:type="dxa"/>
+            </w:tcMar>
+            <w:hideMark/>
+          </w:tcPr>
+          <w:p>
+            <w:pPr>
+              <w:spacing w:after="0" w:line="240" w:lineRule="auto"/>
+              <w:rPr>
+                <w:rFonts w:ascii="Times New Roman" w:eastAsia="Times New Roman" w:hAnsi="Times New Roman" w:cs="Times New Roman"/>
+                <w:sz w:val="24"/>
+                <w:szCs w:val="24"/>
+              </w:rPr>
+            </w:pPr>
+            <w:r>
+              <w:rPr>
+                <w:rFonts w:ascii="Times New Roman" w:eastAsia="Times New Roman" w:hAnsi="Times New Roman" w:cs="Times New Roman"/>
+                <w:color w:val="000000"/>
+                <w:sz w:val="24"/>
+                <w:szCs w:val="24"/>
+              </w:rPr>
+              <w:t>64 bit Windows 10</w:t>
+            </w:r>
+          </w:p>
+        </w:tc>
+      </w:tr>
+    </w:tbl>
+    <w:p>
+      <w:pPr>
+        <w:spacing w:after="0" w:line="240" w:lineRule="auto"/>
+        <w:rPr>
+          <w:rFonts w:ascii="Times New Roman" w:eastAsia="Times New Roman" w:hAnsi="Times New Roman" w:cs="Times New Roman"/>
+          <w:sz w:val="24"/>
+          <w:szCs w:val="24"/>
+        </w:rPr>
+      </w:pPr>
+    </w:p>
+    <w:p>
+      <w:pPr>
+        <w:spacing w:after="0" w:line="240" w:lineRule="auto"/>
+        <w:rPr>
+          <w:rFonts w:ascii="Times New Roman" w:eastAsia="Times New Roman" w:hAnsi="Times New Roman" w:cs="Times New Roman"/>
+          <w:b/>
+          <w:sz w:val="24"/>
+          <w:szCs w:val="24"/>
+        </w:rPr>
+      </w:pPr>
+      <w:r>
+        <w:rPr>
+          <w:rFonts w:ascii="Times New Roman" w:eastAsia="Times New Roman" w:hAnsi="Times New Roman" w:cs="Times New Roman"/>
+          <w:b/>
+          <w:color w:val="000000"/>
+          <w:sz w:val="24"/>
+          <w:szCs w:val="24"/>
+        </w:rPr>
+        <w:t>3.Software Installation Instructions</w:t>
       </w:r>
     </w:p>
     <w:p>
@@ -158,63 +1555,609 @@
         <w:pStyle w:val="ListParagraph"/>
         <w:numPr>
           <w:ilvl w:val="0"/>
-          <w:numId w:val="2"/>
+          <w:numId w:val="6"/>
         </w:numPr>
-      </w:pPr>
-      <w:r>
+        <w:spacing w:after="0" w:line="240" w:lineRule="auto"/>
+        <w:textAlignment w:val="baseline"/>
+        <w:rPr>
+          <w:rFonts w:ascii="Times New Roman" w:eastAsia="Times New Roman" w:hAnsi="Times New Roman" w:cs="Times New Roman"/>
+          <w:color w:val="000000"/>
+          <w:sz w:val="24"/>
+          <w:szCs w:val="24"/>
+        </w:rPr>
+      </w:pPr>
+      <w:r>
+        <w:rPr>
+          <w:rFonts w:ascii="Times New Roman" w:eastAsia="Times New Roman" w:hAnsi="Times New Roman" w:cs="Times New Roman"/>
+          <w:color w:val="000000"/>
+          <w:sz w:val="24"/>
+          <w:szCs w:val="24"/>
+        </w:rPr>
+        <w:t>Weka.jar -        installatio</w:t>
+      </w:r>
+      <w:r>
+        <w:rPr>
+          <w:rFonts w:ascii="Times New Roman" w:eastAsia="Times New Roman" w:hAnsi="Times New Roman" w:cs="Times New Roman"/>
+          <w:color w:val="000000"/>
+          <w:sz w:val="24"/>
+          <w:szCs w:val="24"/>
+        </w:rPr>
+        <w:t xml:space="preserve">n instruction and jar file are </w:t>
+      </w:r>
+      <w:r>
+        <w:rPr>
+          <w:rFonts w:ascii="Times New Roman" w:eastAsia="Times New Roman" w:hAnsi="Times New Roman" w:cs="Times New Roman"/>
+          <w:color w:val="000000"/>
+          <w:sz w:val="24"/>
+          <w:szCs w:val="24"/>
+        </w:rPr>
+        <w:t xml:space="preserve">available at </w:t>
+      </w:r>
+    </w:p>
+    <w:p>
+      <w:pPr>
+        <w:spacing w:after="0" w:line="240" w:lineRule="auto"/>
+        <w:ind w:left="1800"/>
+        <w:rPr>
+          <w:rFonts w:ascii="Times New Roman" w:eastAsia="Times New Roman" w:hAnsi="Times New Roman" w:cs="Times New Roman"/>
+          <w:color w:val="000000"/>
+          <w:sz w:val="24"/>
+          <w:szCs w:val="24"/>
+        </w:rPr>
+      </w:pPr>
+      <w:r>
+        <w:rPr>
+          <w:rFonts w:ascii="Times New Roman" w:eastAsia="Times New Roman" w:hAnsi="Times New Roman" w:cs="Times New Roman"/>
+          <w:color w:val="000000"/>
+          <w:sz w:val="24"/>
+          <w:szCs w:val="24"/>
+        </w:rPr>
+        <w:t>    </w:t>
+      </w:r>
+      <w:r>
+        <w:rPr>
+          <w:rFonts w:ascii="Times New Roman" w:eastAsia="Times New Roman" w:hAnsi="Times New Roman" w:cs="Times New Roman"/>
+          <w:color w:val="000000"/>
+          <w:sz w:val="24"/>
+          <w:szCs w:val="24"/>
+        </w:rPr>
+        <w:t xml:space="preserve">  </w:t>
+      </w:r>
+      <w:r>
+        <w:rPr>
+          <w:rFonts w:ascii="Times New Roman" w:eastAsia="Times New Roman" w:hAnsi="Times New Roman" w:cs="Times New Roman"/>
+          <w:color w:val="000000"/>
+          <w:sz w:val="24"/>
+          <w:szCs w:val="24"/>
+        </w:rPr>
+        <w:t> </w:t>
+      </w:r>
+      <w:hyperlink r:id="rId5" w:history="1">
+        <w:r>
+          <w:rPr>
+            <w:rFonts w:ascii="Times New Roman" w:eastAsia="Times New Roman" w:hAnsi="Times New Roman" w:cs="Times New Roman"/>
+            <w:color w:val="1155CC"/>
+            <w:sz w:val="24"/>
+            <w:szCs w:val="24"/>
+            <w:u w:val="single"/>
+          </w:rPr>
+          <w:t>http://www.cs.waikato.ac.nz/ml/weka/downloading.html</w:t>
+        </w:r>
+      </w:hyperlink>
+      <w:r>
+        <w:rPr>
+          <w:rFonts w:ascii="Times New Roman" w:eastAsia="Times New Roman" w:hAnsi="Times New Roman" w:cs="Times New Roman"/>
+          <w:color w:val="000000"/>
+          <w:sz w:val="24"/>
+          <w:szCs w:val="24"/>
+        </w:rPr>
+        <w:t>.</w:t>
+      </w:r>
+    </w:p>
+    <w:p>
+      <w:pPr>
+        <w:spacing w:after="0" w:line="240" w:lineRule="auto"/>
+        <w:ind w:left="1800"/>
+        <w:rPr>
+          <w:rFonts w:ascii="Times New Roman" w:eastAsia="Times New Roman" w:hAnsi="Times New Roman" w:cs="Times New Roman"/>
+          <w:sz w:val="24"/>
+          <w:szCs w:val="24"/>
+        </w:rPr>
+      </w:pPr>
+      <w:r>
+        <w:rPr>
+          <w:rFonts w:ascii="Times New Roman" w:eastAsia="Times New Roman" w:hAnsi="Times New Roman" w:cs="Times New Roman"/>
+          <w:color w:val="000000"/>
+          <w:sz w:val="24"/>
+          <w:szCs w:val="24"/>
+        </w:rPr>
+        <w:t xml:space="preserve">      We have also included weka.jar in our zip file</w:t>
+      </w:r>
+    </w:p>
+    <w:p>
+      <w:pPr>
+        <w:spacing w:after="0" w:line="240" w:lineRule="auto"/>
+        <w:ind w:left="1800"/>
+        <w:rPr>
+          <w:rFonts w:ascii="Times New Roman" w:eastAsia="Times New Roman" w:hAnsi="Times New Roman" w:cs="Times New Roman"/>
+          <w:sz w:val="24"/>
+          <w:szCs w:val="24"/>
+        </w:rPr>
+      </w:pPr>
+      <w:r>
+        <w:rPr>
+          <w:rFonts w:ascii="Times New Roman" w:eastAsia="Times New Roman" w:hAnsi="Times New Roman" w:cs="Times New Roman"/>
+          <w:color w:val="000000"/>
+          <w:sz w:val="24"/>
+          <w:szCs w:val="24"/>
+        </w:rPr>
+        <w:t>    </w:t>
+      </w:r>
+      <w:r>
+        <w:rPr>
+          <w:rFonts w:ascii="Times New Roman" w:eastAsia="Times New Roman" w:hAnsi="Times New Roman" w:cs="Times New Roman"/>
+          <w:color w:val="000000"/>
+          <w:sz w:val="24"/>
+          <w:szCs w:val="24"/>
+        </w:rPr>
+        <w:t xml:space="preserve"> </w:t>
+      </w:r>
+      <w:r>
+        <w:rPr>
+          <w:rFonts w:ascii="Times New Roman" w:eastAsia="Times New Roman" w:hAnsi="Times New Roman" w:cs="Times New Roman"/>
+          <w:color w:val="000000"/>
+          <w:sz w:val="24"/>
+          <w:szCs w:val="24"/>
+        </w:rPr>
+        <w:t> Make sure to use a stable version.</w:t>
+      </w:r>
+    </w:p>
+    <w:p>
+      <w:pPr>
+        <w:spacing w:after="0" w:line="240" w:lineRule="auto"/>
+        <w:ind w:left="360"/>
+        <w:rPr>
+          <w:rFonts w:ascii="Times New Roman" w:eastAsia="Times New Roman" w:hAnsi="Times New Roman" w:cs="Times New Roman"/>
+          <w:sz w:val="24"/>
+          <w:szCs w:val="24"/>
+        </w:rPr>
+      </w:pPr>
+      <w:r>
+        <w:rPr>
+          <w:rFonts w:ascii="Times New Roman" w:eastAsia="Times New Roman" w:hAnsi="Times New Roman" w:cs="Times New Roman"/>
+          <w:color w:val="000000"/>
+          <w:sz w:val="24"/>
+          <w:szCs w:val="24"/>
+        </w:rPr>
+        <w:t xml:space="preserve">b)   JRE -               can be downloaded from </w:t>
+      </w:r>
+      <w:hyperlink r:id="rId6" w:history="1">
+        <w:r>
+          <w:rPr>
+            <w:rFonts w:ascii="Times New Roman" w:eastAsia="Times New Roman" w:hAnsi="Times New Roman" w:cs="Times New Roman"/>
+            <w:color w:val="1155CC"/>
+            <w:sz w:val="24"/>
+            <w:szCs w:val="24"/>
+            <w:u w:val="single"/>
+          </w:rPr>
+          <w:t>http://www.oracle.com/technetwork/</w:t>
+        </w:r>
+      </w:hyperlink>
+    </w:p>
+    <w:p>
+      <w:pPr>
+        <w:spacing w:after="0" w:line="240" w:lineRule="auto"/>
+        <w:ind w:left="360"/>
+        <w:rPr>
+          <w:rFonts w:ascii="Times New Roman" w:eastAsia="Times New Roman" w:hAnsi="Times New Roman" w:cs="Times New Roman"/>
+          <w:sz w:val="24"/>
+          <w:szCs w:val="24"/>
+        </w:rPr>
+      </w:pPr>
+      <w:r>
+        <w:rPr>
+          <w:rFonts w:ascii="Times New Roman" w:eastAsia="Times New Roman" w:hAnsi="Times New Roman" w:cs="Times New Roman"/>
+          <w:color w:val="000000"/>
+          <w:sz w:val="24"/>
+          <w:szCs w:val="24"/>
+        </w:rPr>
+        <w:t>                            </w:t>
+      </w:r>
+      <w:r>
+        <w:rPr>
+          <w:rFonts w:ascii="Times New Roman" w:eastAsia="Times New Roman" w:hAnsi="Times New Roman" w:cs="Times New Roman"/>
+          <w:color w:val="000000"/>
+          <w:sz w:val="24"/>
+          <w:szCs w:val="24"/>
+        </w:rPr>
+        <w:t xml:space="preserve"> </w:t>
+      </w:r>
+      <w:r>
+        <w:rPr>
+          <w:rFonts w:ascii="Times New Roman" w:eastAsia="Times New Roman" w:hAnsi="Times New Roman" w:cs="Times New Roman"/>
+          <w:color w:val="000000"/>
+          <w:sz w:val="24"/>
+          <w:szCs w:val="24"/>
+        </w:rPr>
+        <w:t> java/javase/downloads/jre8-downloads-2133155.html</w:t>
+      </w:r>
+    </w:p>
+    <w:p>
+      <w:pPr>
+        <w:spacing w:after="0" w:line="240" w:lineRule="auto"/>
+        <w:ind w:left="360"/>
+        <w:rPr>
+          <w:rFonts w:ascii="Times New Roman" w:eastAsia="Times New Roman" w:hAnsi="Times New Roman" w:cs="Times New Roman"/>
+          <w:sz w:val="24"/>
+          <w:szCs w:val="24"/>
+        </w:rPr>
+      </w:pPr>
+      <w:r>
+        <w:rPr>
+          <w:rFonts w:ascii="Times New Roman" w:eastAsia="Times New Roman" w:hAnsi="Times New Roman" w:cs="Times New Roman"/>
+          <w:color w:val="000000"/>
+          <w:sz w:val="24"/>
+          <w:szCs w:val="24"/>
+        </w:rPr>
+        <w:t>c)   Eclipse IDE -  Latest Eclipse IDE could be downloaded from  </w:t>
+      </w:r>
+    </w:p>
+    <w:p>
+      <w:pPr>
+        <w:spacing w:after="0" w:line="240" w:lineRule="auto"/>
+        <w:rPr>
+          <w:rFonts w:ascii="Times New Roman" w:eastAsia="Times New Roman" w:hAnsi="Times New Roman" w:cs="Times New Roman"/>
+          <w:sz w:val="24"/>
+          <w:szCs w:val="24"/>
+        </w:rPr>
+      </w:pPr>
+      <w:r>
+        <w:rPr>
+          <w:rFonts w:ascii="Times New Roman" w:eastAsia="Times New Roman" w:hAnsi="Times New Roman" w:cs="Times New Roman"/>
+          <w:color w:val="000000"/>
+          <w:sz w:val="24"/>
+          <w:szCs w:val="24"/>
+        </w:rPr>
+        <w:t>                                  </w:t>
+      </w:r>
+      <w:r>
+        <w:rPr>
+          <w:rFonts w:ascii="Times New Roman" w:eastAsia="Times New Roman" w:hAnsi="Times New Roman" w:cs="Times New Roman"/>
+          <w:color w:val="000000"/>
+          <w:sz w:val="24"/>
+          <w:szCs w:val="24"/>
+        </w:rPr>
+        <w:t xml:space="preserve"> </w:t>
+      </w:r>
+      <w:r>
+        <w:rPr>
+          <w:rFonts w:ascii="Times New Roman" w:eastAsia="Times New Roman" w:hAnsi="Times New Roman" w:cs="Times New Roman"/>
+          <w:color w:val="000000"/>
+          <w:sz w:val="24"/>
+          <w:szCs w:val="24"/>
+        </w:rPr>
+        <w:t xml:space="preserve"> https://eclipse.org/downloads/ </w:t>
+      </w:r>
+    </w:p>
+    <w:p>
+      <w:pPr>
+        <w:rPr>
+          <w:rFonts w:ascii="Times New Roman" w:hAnsi="Times New Roman" w:cs="Times New Roman"/>
+          <w:b/>
+          <w:sz w:val="24"/>
+          <w:szCs w:val="24"/>
+        </w:rPr>
+      </w:pPr>
+      <w:r>
+        <w:rPr>
+          <w:rFonts w:ascii="Times New Roman" w:eastAsia="Times New Roman" w:hAnsi="Times New Roman" w:cs="Times New Roman"/>
+          <w:sz w:val="24"/>
+          <w:szCs w:val="24"/>
+        </w:rPr>
+        <w:br/>
+      </w:r>
+      <w:r>
+        <w:rPr>
+          <w:rFonts w:ascii="Times New Roman" w:eastAsia="Times New Roman" w:hAnsi="Times New Roman" w:cs="Times New Roman"/>
+          <w:b/>
+          <w:color w:val="000000"/>
+          <w:sz w:val="24"/>
+          <w:szCs w:val="24"/>
+        </w:rPr>
+        <w:t>4. Setting Up the Environment</w:t>
+      </w:r>
+    </w:p>
+    <w:p>
+      <w:pPr>
+        <w:rPr>
+          <w:rFonts w:ascii="Times New Roman" w:hAnsi="Times New Roman" w:cs="Times New Roman"/>
+          <w:sz w:val="24"/>
+          <w:szCs w:val="24"/>
+        </w:rPr>
+      </w:pPr>
+      <w:r>
+        <w:rPr>
+          <w:rFonts w:ascii="Times New Roman" w:hAnsi="Times New Roman" w:cs="Times New Roman"/>
+          <w:sz w:val="24"/>
+          <w:szCs w:val="24"/>
+        </w:rPr>
+        <w:t>Download the project</w:t>
+      </w:r>
+      <w:r>
+        <w:rPr>
+          <w:rFonts w:ascii="Times New Roman" w:hAnsi="Times New Roman" w:cs="Times New Roman"/>
+          <w:sz w:val="24"/>
+          <w:szCs w:val="24"/>
+        </w:rPr>
+        <w:t xml:space="preserve"> folder</w:t>
+      </w:r>
+      <w:r>
+        <w:rPr>
+          <w:rFonts w:ascii="Times New Roman" w:hAnsi="Times New Roman" w:cs="Times New Roman"/>
+          <w:sz w:val="24"/>
+          <w:szCs w:val="24"/>
+        </w:rPr>
+        <w:t xml:space="preserve"> from </w:t>
+      </w:r>
+      <w:r>
+        <w:rPr>
+          <w:rFonts w:ascii="Times New Roman" w:hAnsi="Times New Roman" w:cs="Times New Roman"/>
+          <w:b/>
+          <w:sz w:val="24"/>
+          <w:szCs w:val="24"/>
+        </w:rPr>
+        <w:t xml:space="preserve">https://drive.google.com/drive/folders/0B9m5qbswJ6giMHJZLVp3dER0Vk0 </w:t>
+      </w:r>
+    </w:p>
+    <w:p>
+      <w:pPr>
+        <w:rPr>
+          <w:rFonts w:ascii="Times New Roman" w:hAnsi="Times New Roman" w:cs="Times New Roman"/>
+          <w:sz w:val="24"/>
+          <w:szCs w:val="24"/>
+        </w:rPr>
+      </w:pPr>
+      <w:r>
+        <w:rPr>
+          <w:rFonts w:ascii="Times New Roman" w:hAnsi="Times New Roman" w:cs="Times New Roman"/>
+          <w:sz w:val="24"/>
+          <w:szCs w:val="24"/>
+        </w:rPr>
+        <w:t xml:space="preserve">Extract </w:t>
+      </w:r>
+      <w:r>
+        <w:rPr>
+          <w:rFonts w:ascii="Times New Roman" w:hAnsi="Times New Roman" w:cs="Times New Roman"/>
+          <w:sz w:val="24"/>
+          <w:szCs w:val="24"/>
+        </w:rPr>
+        <w:t xml:space="preserve">the source folder (Weather-Predictor that contains the source Java and input files) from </w:t>
+      </w:r>
+      <w:r>
+        <w:rPr>
+          <w:rFonts w:ascii="Times New Roman" w:hAnsi="Times New Roman" w:cs="Times New Roman"/>
+          <w:sz w:val="24"/>
+          <w:szCs w:val="24"/>
+        </w:rPr>
+        <w:t xml:space="preserve">the </w:t>
+      </w:r>
+      <w:r>
+        <w:rPr>
+          <w:rFonts w:ascii="Times New Roman" w:hAnsi="Times New Roman" w:cs="Times New Roman"/>
+          <w:sz w:val="24"/>
+          <w:szCs w:val="24"/>
+        </w:rPr>
+        <w:t>zipped folder</w:t>
+      </w:r>
+      <w:r>
+        <w:rPr>
+          <w:rFonts w:ascii="Times New Roman" w:hAnsi="Times New Roman" w:cs="Times New Roman"/>
+          <w:sz w:val="24"/>
+          <w:szCs w:val="24"/>
+        </w:rPr>
+        <w:t xml:space="preserve"> </w:t>
+      </w:r>
+      <w:r>
+        <w:rPr>
+          <w:rFonts w:ascii="Times New Roman" w:hAnsi="Times New Roman" w:cs="Times New Roman"/>
+          <w:sz w:val="24"/>
+          <w:szCs w:val="24"/>
+        </w:rPr>
+        <w:t>we</w:t>
+      </w:r>
+      <w:r>
+        <w:rPr>
+          <w:rFonts w:ascii="Times New Roman" w:hAnsi="Times New Roman" w:cs="Times New Roman"/>
+          <w:sz w:val="24"/>
+          <w:szCs w:val="24"/>
+        </w:rPr>
+        <w:t xml:space="preserve"> just downloaded</w:t>
+      </w:r>
+      <w:r>
+        <w:rPr>
+          <w:rFonts w:ascii="Times New Roman" w:hAnsi="Times New Roman" w:cs="Times New Roman"/>
+          <w:sz w:val="24"/>
+          <w:szCs w:val="24"/>
+        </w:rPr>
+        <w:t xml:space="preserve"> </w:t>
+      </w:r>
+      <w:r>
+        <w:rPr>
+          <w:rFonts w:ascii="Times New Roman" w:hAnsi="Times New Roman" w:cs="Times New Roman"/>
+          <w:sz w:val="24"/>
+          <w:szCs w:val="24"/>
+        </w:rPr>
+        <w:t xml:space="preserve">and save it </w:t>
+      </w:r>
+      <w:r>
+        <w:rPr>
+          <w:rFonts w:ascii="Times New Roman" w:hAnsi="Times New Roman" w:cs="Times New Roman"/>
+          <w:sz w:val="24"/>
+          <w:szCs w:val="24"/>
+        </w:rPr>
+        <w:t>to a</w:t>
+      </w:r>
+      <w:r>
+        <w:rPr>
+          <w:rFonts w:ascii="Times New Roman" w:hAnsi="Times New Roman" w:cs="Times New Roman"/>
+          <w:sz w:val="24"/>
+          <w:szCs w:val="24"/>
+        </w:rPr>
+        <w:t xml:space="preserve"> convenient</w:t>
+      </w:r>
+      <w:r>
+        <w:rPr>
+          <w:rFonts w:ascii="Times New Roman" w:hAnsi="Times New Roman" w:cs="Times New Roman"/>
+          <w:sz w:val="24"/>
+          <w:szCs w:val="24"/>
+        </w:rPr>
+        <w:t xml:space="preserve"> location on computer.</w:t>
+      </w:r>
+    </w:p>
+    <w:p>
+      <w:pPr>
+        <w:rPr>
+          <w:rFonts w:ascii="Times New Roman" w:hAnsi="Times New Roman" w:cs="Times New Roman"/>
+          <w:b/>
+          <w:sz w:val="24"/>
+          <w:szCs w:val="24"/>
+        </w:rPr>
+      </w:pPr>
+      <w:r>
+        <w:rPr>
+          <w:rFonts w:ascii="Times New Roman" w:hAnsi="Times New Roman" w:cs="Times New Roman"/>
+          <w:b/>
+          <w:sz w:val="24"/>
+          <w:szCs w:val="24"/>
+        </w:rPr>
+        <w:t>Steps to execute the Weather Predictor Project from Eclipse</w:t>
+      </w:r>
+    </w:p>
+    <w:p>
+      <w:pPr>
+        <w:pStyle w:val="ListParagraph"/>
+        <w:numPr>
+          <w:ilvl w:val="0"/>
+          <w:numId w:val="7"/>
+        </w:numPr>
+        <w:rPr>
+          <w:rFonts w:ascii="Times New Roman" w:hAnsi="Times New Roman" w:cs="Times New Roman"/>
+          <w:sz w:val="24"/>
+          <w:szCs w:val="24"/>
+        </w:rPr>
+      </w:pPr>
+      <w:r>
+        <w:rPr>
+          <w:rFonts w:ascii="Times New Roman" w:hAnsi="Times New Roman" w:cs="Times New Roman"/>
+          <w:sz w:val="24"/>
+          <w:szCs w:val="24"/>
+        </w:rPr>
         <w:t>After opening Eclipse IDE</w:t>
       </w:r>
       <w:r>
+        <w:rPr>
+          <w:rFonts w:ascii="Times New Roman" w:hAnsi="Times New Roman" w:cs="Times New Roman"/>
+          <w:sz w:val="24"/>
+          <w:szCs w:val="24"/>
+        </w:rPr>
         <w:t>, g</w:t>
       </w:r>
       <w:r>
+        <w:rPr>
+          <w:rFonts w:ascii="Times New Roman" w:hAnsi="Times New Roman" w:cs="Times New Roman"/>
+          <w:sz w:val="24"/>
+          <w:szCs w:val="24"/>
+        </w:rPr>
         <w:t xml:space="preserve">o to </w:t>
       </w:r>
       <w:r>
         <w:rPr>
-          <w:b/>
+          <w:rFonts w:ascii="Times New Roman" w:hAnsi="Times New Roman" w:cs="Times New Roman"/>
+          <w:b/>
+          <w:sz w:val="24"/>
+          <w:szCs w:val="24"/>
         </w:rPr>
         <w:t>Imports</w:t>
       </w:r>
       <w:r>
+        <w:rPr>
+          <w:rFonts w:ascii="Times New Roman" w:hAnsi="Times New Roman" w:cs="Times New Roman"/>
+          <w:sz w:val="24"/>
+          <w:szCs w:val="24"/>
+        </w:rPr>
         <w:t xml:space="preserve"> in </w:t>
       </w:r>
       <w:r>
         <w:rPr>
-          <w:b/>
+          <w:rFonts w:ascii="Times New Roman" w:hAnsi="Times New Roman" w:cs="Times New Roman"/>
+          <w:b/>
+          <w:sz w:val="24"/>
+          <w:szCs w:val="24"/>
         </w:rPr>
         <w:t>File</w:t>
       </w:r>
       <w:r>
+        <w:rPr>
+          <w:rFonts w:ascii="Times New Roman" w:hAnsi="Times New Roman" w:cs="Times New Roman"/>
+          <w:sz w:val="24"/>
+          <w:szCs w:val="24"/>
+        </w:rPr>
         <w:t xml:space="preserve"> Menu</w:t>
       </w:r>
       <w:r>
+        <w:rPr>
+          <w:rFonts w:ascii="Times New Roman" w:hAnsi="Times New Roman" w:cs="Times New Roman"/>
+          <w:sz w:val="24"/>
+          <w:szCs w:val="24"/>
+        </w:rPr>
         <w:t xml:space="preserve"> and select </w:t>
       </w:r>
       <w:r>
         <w:rPr>
-          <w:b/>
+          <w:rFonts w:ascii="Times New Roman" w:hAnsi="Times New Roman" w:cs="Times New Roman"/>
+          <w:b/>
+          <w:sz w:val="24"/>
+          <w:szCs w:val="24"/>
         </w:rPr>
         <w:t>Existing projects into Workspace</w:t>
       </w:r>
       <w:r>
+        <w:rPr>
+          <w:rFonts w:ascii="Times New Roman" w:hAnsi="Times New Roman" w:cs="Times New Roman"/>
+          <w:sz w:val="24"/>
+          <w:szCs w:val="24"/>
+        </w:rPr>
         <w:t xml:space="preserve"> inside </w:t>
       </w:r>
       <w:r>
         <w:rPr>
-          <w:b/>
+          <w:rFonts w:ascii="Times New Roman" w:hAnsi="Times New Roman" w:cs="Times New Roman"/>
+          <w:b/>
+          <w:sz w:val="24"/>
+          <w:szCs w:val="24"/>
         </w:rPr>
         <w:t>General folder</w:t>
       </w:r>
     </w:p>
     <w:p>
-      <w:r>
-        <w:rPr>
+      <w:pPr>
+        <w:rPr>
+          <w:rFonts w:ascii="Times New Roman" w:hAnsi="Times New Roman" w:cs="Times New Roman"/>
+          <w:sz w:val="24"/>
+          <w:szCs w:val="24"/>
+        </w:rPr>
+      </w:pPr>
+      <w:r>
+        <w:rPr>
+          <w:rFonts w:ascii="Times New Roman" w:hAnsi="Times New Roman" w:cs="Times New Roman"/>
           <w:noProof/>
-        </w:rPr>
+          <w:sz w:val="24"/>
+          <w:szCs w:val="24"/>
+        </w:rPr>
+        <w:lastRenderedPageBreak/>
         <w:drawing>
           <wp:inline distT="0" distB="0" distL="0" distR="0" wp14:anchorId="53033463" wp14:editId="4EE2B55C">
-            <wp:extent cx="5269269" cy="2962275"/>
+            <wp:extent cx="5269230" cy="2368550"/>
             <wp:effectExtent l="0" t="0" r="7620" b="0"/>
             <wp:docPr id="6" name="Picture 6"/>
             <wp:cNvGraphicFramePr>
@@ -228,7 +2171,7 @@
                     <pic:cNvPicPr/>
                   </pic:nvPicPr>
                   <pic:blipFill>
-                    <a:blip r:embed="rId5"/>
+                    <a:blip r:embed="rId7"/>
                     <a:stretch>
                       <a:fillRect/>
                     </a:stretch>
@@ -236,7 +2179,7 @@
                   <pic:spPr>
                     <a:xfrm>
                       <a:off x="0" y="0"/>
-                      <a:ext cx="5278558" cy="2967497"/>
+                      <a:ext cx="5269230" cy="2368550"/>
                     </a:xfrm>
                     <a:prstGeom prst="rect">
                       <a:avLst/>
@@ -249,62 +2192,127 @@
         </w:drawing>
       </w:r>
     </w:p>
-    <w:p/>
+    <w:p>
+      <w:pPr>
+        <w:rPr>
+          <w:rFonts w:ascii="Times New Roman" w:hAnsi="Times New Roman" w:cs="Times New Roman"/>
+          <w:sz w:val="24"/>
+          <w:szCs w:val="24"/>
+        </w:rPr>
+      </w:pPr>
+    </w:p>
     <w:p>
       <w:pPr>
         <w:pStyle w:val="ListParagraph"/>
         <w:numPr>
           <w:ilvl w:val="0"/>
-          <w:numId w:val="2"/>
+          <w:numId w:val="7"/>
         </w:numPr>
-      </w:pPr>
-      <w:r>
-        <w:rPr>
-          <w:b/>
+        <w:rPr>
+          <w:rFonts w:ascii="Times New Roman" w:hAnsi="Times New Roman" w:cs="Times New Roman"/>
+          <w:sz w:val="24"/>
+          <w:szCs w:val="24"/>
+        </w:rPr>
+      </w:pPr>
+      <w:r>
+        <w:rPr>
+          <w:rFonts w:ascii="Times New Roman" w:hAnsi="Times New Roman" w:cs="Times New Roman"/>
+          <w:b/>
+          <w:sz w:val="24"/>
+          <w:szCs w:val="24"/>
         </w:rPr>
         <w:t>Import Dialog box</w:t>
       </w:r>
       <w:r>
+        <w:rPr>
+          <w:rFonts w:ascii="Times New Roman" w:hAnsi="Times New Roman" w:cs="Times New Roman"/>
+          <w:sz w:val="24"/>
+          <w:szCs w:val="24"/>
+        </w:rPr>
         <w:t xml:space="preserve"> is displayed</w:t>
       </w:r>
       <w:r>
+        <w:rPr>
+          <w:rFonts w:ascii="Times New Roman" w:hAnsi="Times New Roman" w:cs="Times New Roman"/>
+          <w:sz w:val="24"/>
+          <w:szCs w:val="24"/>
+        </w:rPr>
         <w:t>.</w:t>
       </w:r>
       <w:r>
+        <w:rPr>
+          <w:rFonts w:ascii="Times New Roman" w:hAnsi="Times New Roman" w:cs="Times New Roman"/>
+          <w:sz w:val="24"/>
+          <w:szCs w:val="24"/>
+        </w:rPr>
         <w:t xml:space="preserve"> </w:t>
       </w:r>
       <w:r>
+        <w:rPr>
+          <w:rFonts w:ascii="Times New Roman" w:hAnsi="Times New Roman" w:cs="Times New Roman"/>
+          <w:sz w:val="24"/>
+          <w:szCs w:val="24"/>
+        </w:rPr>
         <w:t xml:space="preserve">Select the </w:t>
       </w:r>
       <w:r>
         <w:rPr>
-          <w:b/>
+          <w:rFonts w:ascii="Times New Roman" w:hAnsi="Times New Roman" w:cs="Times New Roman"/>
+          <w:b/>
+          <w:sz w:val="24"/>
+          <w:szCs w:val="24"/>
         </w:rPr>
         <w:t>root directory</w:t>
       </w:r>
       <w:r>
+        <w:rPr>
+          <w:rFonts w:ascii="Times New Roman" w:hAnsi="Times New Roman" w:cs="Times New Roman"/>
+          <w:sz w:val="24"/>
+          <w:szCs w:val="24"/>
+        </w:rPr>
         <w:t xml:space="preserve"> and browse to the folder </w:t>
       </w:r>
       <w:r>
         <w:rPr>
-          <w:b/>
+          <w:rFonts w:ascii="Times New Roman" w:hAnsi="Times New Roman" w:cs="Times New Roman"/>
+          <w:b/>
+          <w:sz w:val="24"/>
+          <w:szCs w:val="24"/>
         </w:rPr>
         <w:t>WeatherPredictor</w:t>
       </w:r>
       <w:r>
+        <w:rPr>
+          <w:rFonts w:ascii="Times New Roman" w:hAnsi="Times New Roman" w:cs="Times New Roman"/>
+          <w:sz w:val="24"/>
+          <w:szCs w:val="24"/>
+        </w:rPr>
         <w:t xml:space="preserve"> we just extracted</w:t>
       </w:r>
       <w:r>
+        <w:rPr>
+          <w:rFonts w:ascii="Times New Roman" w:hAnsi="Times New Roman" w:cs="Times New Roman"/>
+          <w:sz w:val="24"/>
+          <w:szCs w:val="24"/>
+        </w:rPr>
         <w:t>.</w:t>
       </w:r>
     </w:p>
-    <w:p/>
-    <w:p>
-      <w:r>
-        <w:rPr>
+    <w:p>
+      <w:pPr>
+        <w:rPr>
+          <w:rFonts w:ascii="Times New Roman" w:hAnsi="Times New Roman" w:cs="Times New Roman"/>
+          <w:sz w:val="24"/>
+          <w:szCs w:val="24"/>
+        </w:rPr>
+      </w:pPr>
+      <w:r>
+        <w:rPr>
+          <w:rFonts w:ascii="Times New Roman" w:hAnsi="Times New Roman" w:cs="Times New Roman"/>
           <w:noProof/>
-        </w:rPr>
-        <w:lastRenderedPageBreak/>
+          <w:sz w:val="24"/>
+          <w:szCs w:val="24"/>
+        </w:rPr>
         <w:drawing>
           <wp:inline distT="0" distB="0" distL="0" distR="0" wp14:anchorId="7BAF9C39" wp14:editId="398AF07D">
             <wp:extent cx="5235383" cy="2943225"/>
@@ -321,7 +2329,7 @@
                     <pic:cNvPicPr/>
                   </pic:nvPicPr>
                   <pic:blipFill>
-                    <a:blip r:embed="rId6"/>
+                    <a:blip r:embed="rId8"/>
                     <a:stretch>
                       <a:fillRect/>
                     </a:stretch>
@@ -342,95 +2350,319 @@
         </w:drawing>
       </w:r>
     </w:p>
-    <w:p/>
-    <w:p/>
-    <w:p>
-      <w:r>
+    <w:p>
+      <w:pPr>
+        <w:rPr>
+          <w:rFonts w:ascii="Times New Roman" w:hAnsi="Times New Roman" w:cs="Times New Roman"/>
+          <w:sz w:val="24"/>
+          <w:szCs w:val="24"/>
+        </w:rPr>
+      </w:pPr>
+      <w:r>
+        <w:rPr>
+          <w:rFonts w:ascii="Times New Roman" w:hAnsi="Times New Roman" w:cs="Times New Roman"/>
+          <w:sz w:val="24"/>
+          <w:szCs w:val="24"/>
+        </w:rPr>
         <w:t xml:space="preserve">Click on </w:t>
       </w:r>
       <w:r>
         <w:rPr>
-          <w:b/>
+          <w:rFonts w:ascii="Times New Roman" w:hAnsi="Times New Roman" w:cs="Times New Roman"/>
+          <w:b/>
+          <w:sz w:val="24"/>
+          <w:szCs w:val="24"/>
         </w:rPr>
         <w:t>Finish</w:t>
       </w:r>
     </w:p>
-    <w:p/>
-    <w:p>
-      <w:r>
-        <w:t xml:space="preserve">3. </w:t>
-      </w:r>
-      <w:r>
+    <w:p>
+      <w:pPr>
+        <w:pStyle w:val="ListParagraph"/>
+        <w:numPr>
+          <w:ilvl w:val="0"/>
+          <w:numId w:val="7"/>
+        </w:numPr>
+        <w:rPr>
+          <w:rFonts w:ascii="Times New Roman" w:hAnsi="Times New Roman" w:cs="Times New Roman"/>
+          <w:sz w:val="24"/>
+          <w:szCs w:val="24"/>
+        </w:rPr>
+      </w:pPr>
+      <w:r>
+        <w:rPr>
+          <w:rFonts w:ascii="Times New Roman" w:hAnsi="Times New Roman" w:cs="Times New Roman"/>
+          <w:sz w:val="24"/>
+          <w:szCs w:val="24"/>
+        </w:rPr>
+        <w:t xml:space="preserve">Right click </w:t>
+      </w:r>
+      <w:r>
+        <w:rPr>
+          <w:rFonts w:ascii="Times New Roman" w:hAnsi="Times New Roman" w:cs="Times New Roman"/>
+          <w:sz w:val="24"/>
+          <w:szCs w:val="24"/>
+        </w:rPr>
+        <w:t xml:space="preserve">the </w:t>
+      </w:r>
+      <w:r>
+        <w:rPr>
+          <w:rFonts w:ascii="Times New Roman" w:hAnsi="Times New Roman" w:cs="Times New Roman"/>
+          <w:b/>
+          <w:sz w:val="24"/>
+          <w:szCs w:val="24"/>
+        </w:rPr>
+        <w:t>WeatherPredictor</w:t>
+      </w:r>
+      <w:r>
+        <w:rPr>
+          <w:rFonts w:ascii="Times New Roman" w:hAnsi="Times New Roman" w:cs="Times New Roman"/>
+          <w:sz w:val="24"/>
+          <w:szCs w:val="24"/>
+        </w:rPr>
+        <w:t xml:space="preserve"> Project </w:t>
+      </w:r>
+      <w:r>
+        <w:rPr>
+          <w:rFonts w:ascii="Times New Roman" w:hAnsi="Times New Roman" w:cs="Times New Roman"/>
+          <w:sz w:val="24"/>
+          <w:szCs w:val="24"/>
+        </w:rPr>
+        <w:t xml:space="preserve">that gets created on </w:t>
+      </w:r>
+      <w:r>
+        <w:rPr>
+          <w:rFonts w:ascii="Times New Roman" w:hAnsi="Times New Roman" w:cs="Times New Roman"/>
+          <w:b/>
+          <w:sz w:val="24"/>
+          <w:szCs w:val="24"/>
+        </w:rPr>
+        <w:t>Pac</w:t>
+      </w:r>
+      <w:r>
+        <w:rPr>
+          <w:rFonts w:ascii="Times New Roman" w:hAnsi="Times New Roman" w:cs="Times New Roman"/>
+          <w:b/>
+          <w:sz w:val="24"/>
+          <w:szCs w:val="24"/>
+        </w:rPr>
+        <w:t>kage</w:t>
+      </w:r>
+      <w:r>
+        <w:rPr>
+          <w:rFonts w:ascii="Times New Roman" w:hAnsi="Times New Roman" w:cs="Times New Roman"/>
+          <w:sz w:val="24"/>
+          <w:szCs w:val="24"/>
+        </w:rPr>
+        <w:t xml:space="preserve"> </w:t>
+      </w:r>
+      <w:r>
+        <w:rPr>
+          <w:rFonts w:ascii="Times New Roman" w:hAnsi="Times New Roman" w:cs="Times New Roman"/>
+          <w:b/>
+          <w:sz w:val="24"/>
+          <w:szCs w:val="24"/>
+        </w:rPr>
+        <w:t>Explorer</w:t>
+      </w:r>
+      <w:r>
+        <w:rPr>
+          <w:rFonts w:ascii="Times New Roman" w:hAnsi="Times New Roman" w:cs="Times New Roman"/>
+          <w:sz w:val="24"/>
+          <w:szCs w:val="24"/>
+        </w:rPr>
+        <w:t xml:space="preserve"> and select properties and select Java Build Path -&gt; Libraries -&gt; Add External JARs -&gt; weka.jar </w:t>
+      </w:r>
+    </w:p>
+    <w:p>
+      <w:pPr>
+        <w:jc w:val="both"/>
+        <w:rPr>
+          <w:rFonts w:ascii="Times New Roman" w:hAnsi="Times New Roman" w:cs="Times New Roman"/>
+          <w:sz w:val="24"/>
+          <w:szCs w:val="24"/>
+        </w:rPr>
+      </w:pPr>
+      <w:r>
+        <w:rPr>
+          <w:noProof/>
+        </w:rPr>
+        <w:lastRenderedPageBreak/>
+        <w:drawing>
+          <wp:inline distT="0" distB="0" distL="0" distR="0" wp14:anchorId="1D60B564" wp14:editId="670341CC">
+            <wp:extent cx="4921250" cy="3035300"/>
+            <wp:effectExtent l="0" t="0" r="0" b="0"/>
+            <wp:docPr id="2" name="Picture 2"/>
+            <wp:cNvGraphicFramePr>
+              <a:graphicFrameLocks xmlns:a="http://schemas.openxmlformats.org/drawingml/2006/main" noChangeAspect="1"/>
+            </wp:cNvGraphicFramePr>
+            <a:graphic xmlns:a="http://schemas.openxmlformats.org/drawingml/2006/main">
+              <a:graphicData uri="http://schemas.openxmlformats.org/drawingml/2006/picture">
+                <pic:pic xmlns:pic="http://schemas.openxmlformats.org/drawingml/2006/picture">
+                  <pic:nvPicPr>
+                    <pic:cNvPr id="1" name=""/>
+                    <pic:cNvPicPr/>
+                  </pic:nvPicPr>
+                  <pic:blipFill>
+                    <a:blip r:embed="rId9"/>
+                    <a:stretch>
+                      <a:fillRect/>
+                    </a:stretch>
+                  </pic:blipFill>
+                  <pic:spPr>
+                    <a:xfrm>
+                      <a:off x="0" y="0"/>
+                      <a:ext cx="4921250" cy="3035300"/>
+                    </a:xfrm>
+                    <a:prstGeom prst="rect">
+                      <a:avLst/>
+                    </a:prstGeom>
+                  </pic:spPr>
+                </pic:pic>
+              </a:graphicData>
+            </a:graphic>
+          </wp:inline>
+        </w:drawing>
+      </w:r>
+    </w:p>
+    <w:p>
+      <w:pPr>
+        <w:pStyle w:val="ListParagraph"/>
+        <w:numPr>
+          <w:ilvl w:val="0"/>
+          <w:numId w:val="7"/>
+        </w:numPr>
+        <w:rPr>
+          <w:rFonts w:ascii="Times New Roman" w:hAnsi="Times New Roman" w:cs="Times New Roman"/>
+          <w:sz w:val="24"/>
+          <w:szCs w:val="24"/>
+        </w:rPr>
+      </w:pPr>
+      <w:r>
+        <w:rPr>
+          <w:rFonts w:ascii="Times New Roman" w:hAnsi="Times New Roman" w:cs="Times New Roman"/>
+          <w:sz w:val="24"/>
+          <w:szCs w:val="24"/>
+        </w:rPr>
         <w:t xml:space="preserve">Select the </w:t>
       </w:r>
       <w:r>
         <w:rPr>
-          <w:b/>
+          <w:rFonts w:ascii="Times New Roman" w:hAnsi="Times New Roman" w:cs="Times New Roman"/>
+          <w:b/>
+          <w:sz w:val="24"/>
+          <w:szCs w:val="24"/>
         </w:rPr>
         <w:t>WeatherPredictor</w:t>
       </w:r>
       <w:r>
-        <w:t xml:space="preserve"> Project </w:t>
-      </w:r>
-      <w:r>
-        <w:t xml:space="preserve">that gets created on </w:t>
-      </w:r>
-      <w:r>
-        <w:rPr>
-          <w:b/>
-        </w:rPr>
-        <w:t>Pac</w:t>
-      </w:r>
-      <w:r>
-        <w:rPr>
-          <w:b/>
-        </w:rPr>
-        <w:t>kage</w:t>
-      </w:r>
-      <w:r>
+        <w:rPr>
+          <w:rFonts w:ascii="Times New Roman" w:hAnsi="Times New Roman" w:cs="Times New Roman"/>
+          <w:sz w:val="24"/>
+          <w:szCs w:val="24"/>
+        </w:rPr>
+        <w:t xml:space="preserve"> Project that gets created on </w:t>
+      </w:r>
+      <w:r>
+        <w:rPr>
+          <w:rFonts w:ascii="Times New Roman" w:hAnsi="Times New Roman" w:cs="Times New Roman"/>
+          <w:b/>
+          <w:sz w:val="24"/>
+          <w:szCs w:val="24"/>
+        </w:rPr>
+        <w:t>Package</w:t>
+      </w:r>
+      <w:r>
+        <w:rPr>
+          <w:rFonts w:ascii="Times New Roman" w:hAnsi="Times New Roman" w:cs="Times New Roman"/>
+          <w:sz w:val="24"/>
+          <w:szCs w:val="24"/>
+        </w:rPr>
         <w:t xml:space="preserve"> </w:t>
       </w:r>
       <w:r>
         <w:rPr>
-          <w:b/>
+          <w:rFonts w:ascii="Times New Roman" w:hAnsi="Times New Roman" w:cs="Times New Roman"/>
+          <w:b/>
+          <w:sz w:val="24"/>
+          <w:szCs w:val="24"/>
         </w:rPr>
         <w:t>Explorer</w:t>
       </w:r>
       <w:r>
+        <w:rPr>
+          <w:rFonts w:ascii="Times New Roman" w:hAnsi="Times New Roman" w:cs="Times New Roman"/>
+          <w:sz w:val="24"/>
+          <w:szCs w:val="24"/>
+        </w:rPr>
         <w:t xml:space="preserve"> and click on </w:t>
       </w:r>
       <w:r>
         <w:rPr>
-          <w:b/>
+          <w:rFonts w:ascii="Times New Roman" w:hAnsi="Times New Roman" w:cs="Times New Roman"/>
+          <w:b/>
+          <w:sz w:val="24"/>
+          <w:szCs w:val="24"/>
         </w:rPr>
         <w:t>Run</w:t>
       </w:r>
       <w:r>
+        <w:rPr>
+          <w:rFonts w:ascii="Times New Roman" w:hAnsi="Times New Roman" w:cs="Times New Roman"/>
+          <w:sz w:val="24"/>
+          <w:szCs w:val="24"/>
+        </w:rPr>
         <w:t>.</w:t>
       </w:r>
     </w:p>
     <w:p>
-      <w:r>
-        <w:t xml:space="preserve">4. </w:t>
-      </w:r>
-      <w:r>
-        <w:t xml:space="preserve">Click </w:t>
-      </w:r>
-      <w:r>
-        <w:t>on</w:t>
-      </w:r>
-      <w:r>
-        <w:rPr>
-          <w:b/>
+      <w:pPr>
+        <w:rPr>
+          <w:rFonts w:ascii="Times New Roman" w:hAnsi="Times New Roman" w:cs="Times New Roman"/>
+          <w:sz w:val="24"/>
+          <w:szCs w:val="24"/>
+        </w:rPr>
+      </w:pPr>
+      <w:r>
+        <w:rPr>
+          <w:rFonts w:ascii="Times New Roman" w:hAnsi="Times New Roman" w:cs="Times New Roman"/>
+          <w:sz w:val="24"/>
+          <w:szCs w:val="24"/>
+        </w:rPr>
+        <w:t xml:space="preserve">            </w:t>
+      </w:r>
+      <w:r>
+        <w:rPr>
+          <w:rFonts w:ascii="Times New Roman" w:hAnsi="Times New Roman" w:cs="Times New Roman"/>
+          <w:sz w:val="24"/>
+          <w:szCs w:val="24"/>
+        </w:rPr>
+        <w:t>Select</w:t>
+      </w:r>
+      <w:r>
+        <w:rPr>
+          <w:rFonts w:ascii="Times New Roman" w:hAnsi="Times New Roman" w:cs="Times New Roman"/>
+          <w:b/>
+          <w:sz w:val="24"/>
+          <w:szCs w:val="24"/>
         </w:rPr>
         <w:t xml:space="preserve"> Java -&gt;Run Configurations</w:t>
       </w:r>
     </w:p>
-    <w:p/>
-    <w:p>
-      <w:r>
-        <w:rPr>
+    <w:p>
+      <w:pPr>
+        <w:rPr>
+          <w:rFonts w:ascii="Times New Roman" w:hAnsi="Times New Roman" w:cs="Times New Roman"/>
+          <w:sz w:val="24"/>
+          <w:szCs w:val="24"/>
+        </w:rPr>
+      </w:pPr>
+      <w:r>
+        <w:rPr>
+          <w:rFonts w:ascii="Times New Roman" w:hAnsi="Times New Roman" w:cs="Times New Roman"/>
           <w:noProof/>
+          <w:sz w:val="24"/>
+          <w:szCs w:val="24"/>
         </w:rPr>
         <w:drawing>
           <wp:inline distT="0" distB="0" distL="0" distR="0">
@@ -450,7 +2682,7 @@
                     </pic:cNvPicPr>
                   </pic:nvPicPr>
                   <pic:blipFill>
-                    <a:blip r:embed="rId7">
+                    <a:blip r:embed="rId10">
                       <a:extLst>
                         <a:ext uri="{28A0092B-C50C-407E-A947-70E740481C1C}">
                           <a14:useLocalDpi xmlns:a14="http://schemas.microsoft.com/office/drawing/2010/main" val="0"/>
@@ -482,35 +2714,71 @@
         </w:drawing>
       </w:r>
     </w:p>
-    <w:p/>
-    <w:p>
-      <w:r>
+    <w:p>
+      <w:pPr>
+        <w:rPr>
+          <w:rFonts w:ascii="Times New Roman" w:hAnsi="Times New Roman" w:cs="Times New Roman"/>
+          <w:sz w:val="24"/>
+          <w:szCs w:val="24"/>
+        </w:rPr>
+      </w:pPr>
+    </w:p>
+    <w:p>
+      <w:pPr>
+        <w:pStyle w:val="ListParagraph"/>
+        <w:numPr>
+          <w:ilvl w:val="0"/>
+          <w:numId w:val="7"/>
+        </w:numPr>
+        <w:rPr>
+          <w:rFonts w:ascii="Times New Roman" w:hAnsi="Times New Roman" w:cs="Times New Roman"/>
+          <w:sz w:val="24"/>
+          <w:szCs w:val="24"/>
+        </w:rPr>
+      </w:pPr>
+      <w:r>
+        <w:rPr>
+          <w:rFonts w:ascii="Times New Roman" w:hAnsi="Times New Roman" w:cs="Times New Roman"/>
+          <w:sz w:val="24"/>
+          <w:szCs w:val="24"/>
+        </w:rPr>
+        <w:t xml:space="preserve">Select </w:t>
+      </w:r>
+      <w:r>
+        <w:rPr>
+          <w:rFonts w:ascii="Times New Roman" w:hAnsi="Times New Roman" w:cs="Times New Roman"/>
+          <w:b/>
+          <w:sz w:val="24"/>
+          <w:szCs w:val="24"/>
+        </w:rPr>
+        <w:t xml:space="preserve">Java Application </w:t>
+      </w:r>
+      <w:r>
+        <w:rPr>
+          <w:rFonts w:ascii="Times New Roman" w:hAnsi="Times New Roman" w:cs="Times New Roman"/>
+          <w:sz w:val="24"/>
+          <w:szCs w:val="24"/>
+        </w:rPr>
+        <w:t>from left pane</w:t>
+      </w:r>
+    </w:p>
+    <w:p>
+      <w:pPr>
+        <w:rPr>
+          <w:rFonts w:ascii="Times New Roman" w:hAnsi="Times New Roman" w:cs="Times New Roman"/>
+          <w:b/>
+          <w:sz w:val="24"/>
+          <w:szCs w:val="24"/>
+        </w:rPr>
+      </w:pPr>
+      <w:r>
+        <w:rPr>
+          <w:rFonts w:ascii="Times New Roman" w:hAnsi="Times New Roman" w:cs="Times New Roman"/>
+          <w:noProof/>
+          <w:sz w:val="24"/>
+          <w:szCs w:val="24"/>
+        </w:rPr>
         <w:lastRenderedPageBreak/>
-        <w:t xml:space="preserve">5. </w:t>
-      </w:r>
-      <w:r>
-        <w:t xml:space="preserve">Select </w:t>
-      </w:r>
-      <w:r>
-        <w:rPr>
-          <w:b/>
-        </w:rPr>
-        <w:t xml:space="preserve">Java Application </w:t>
-      </w:r>
-      <w:r>
-        <w:t>from left pane</w:t>
-      </w:r>
-    </w:p>
-    <w:p>
-      <w:pPr>
-        <w:rPr>
-          <w:b/>
-        </w:rPr>
-      </w:pPr>
-      <w:r>
-        <w:rPr>
-          <w:noProof/>
-        </w:rPr>
         <w:drawing>
           <wp:inline distT="0" distB="0" distL="0" distR="0" wp14:anchorId="2BF67EC4" wp14:editId="45A33610">
             <wp:extent cx="5943600" cy="3945255"/>
@@ -527,7 +2795,7 @@
                     <pic:cNvPicPr/>
                   </pic:nvPicPr>
                   <pic:blipFill>
-                    <a:blip r:embed="rId8"/>
+                    <a:blip r:embed="rId11"/>
                     <a:stretch>
                       <a:fillRect/>
                     </a:stretch>
@@ -549,57 +2817,126 @@
       </w:r>
     </w:p>
     <w:p>
-      <w:r>
-        <w:t xml:space="preserve">6. Click on search button beside Main class. A </w:t>
-      </w:r>
-      <w:r>
+      <w:pPr>
+        <w:pStyle w:val="ListParagraph"/>
+        <w:numPr>
+          <w:ilvl w:val="0"/>
+          <w:numId w:val="7"/>
+        </w:numPr>
+        <w:rPr>
+          <w:rFonts w:ascii="Times New Roman" w:hAnsi="Times New Roman" w:cs="Times New Roman"/>
+          <w:sz w:val="24"/>
+          <w:szCs w:val="24"/>
+        </w:rPr>
+      </w:pPr>
+      <w:r>
+        <w:rPr>
+          <w:rFonts w:ascii="Times New Roman" w:hAnsi="Times New Roman" w:cs="Times New Roman"/>
+          <w:sz w:val="24"/>
+          <w:szCs w:val="24"/>
+        </w:rPr>
+        <w:t xml:space="preserve">Click on search button beside Main class. A </w:t>
+      </w:r>
+      <w:r>
+        <w:rPr>
+          <w:rFonts w:ascii="Times New Roman" w:hAnsi="Times New Roman" w:cs="Times New Roman"/>
+          <w:sz w:val="24"/>
+          <w:szCs w:val="24"/>
+        </w:rPr>
         <w:t xml:space="preserve">dialog box appears, </w:t>
       </w:r>
       <w:r>
+        <w:rPr>
+          <w:rFonts w:ascii="Times New Roman" w:hAnsi="Times New Roman" w:cs="Times New Roman"/>
+          <w:sz w:val="24"/>
+          <w:szCs w:val="24"/>
+        </w:rPr>
         <w:t xml:space="preserve">now </w:t>
       </w:r>
       <w:r>
+        <w:rPr>
+          <w:rFonts w:ascii="Times New Roman" w:hAnsi="Times New Roman" w:cs="Times New Roman"/>
+          <w:sz w:val="24"/>
+          <w:szCs w:val="24"/>
+        </w:rPr>
         <w:t xml:space="preserve">select </w:t>
       </w:r>
       <w:proofErr w:type="spellStart"/>
       <w:r>
         <w:rPr>
-          <w:b/>
+          <w:rFonts w:ascii="Times New Roman" w:hAnsi="Times New Roman" w:cs="Times New Roman"/>
+          <w:b/>
+          <w:sz w:val="24"/>
+          <w:szCs w:val="24"/>
         </w:rPr>
         <w:t>DecisionTree</w:t>
       </w:r>
       <w:proofErr w:type="spellEnd"/>
       <w:r>
         <w:rPr>
-          <w:b/>
+          <w:rFonts w:ascii="Times New Roman" w:hAnsi="Times New Roman" w:cs="Times New Roman"/>
+          <w:b/>
+          <w:sz w:val="24"/>
+          <w:szCs w:val="24"/>
         </w:rPr>
         <w:t>-main</w:t>
       </w:r>
       <w:r>
+        <w:rPr>
+          <w:rFonts w:ascii="Times New Roman" w:hAnsi="Times New Roman" w:cs="Times New Roman"/>
+          <w:sz w:val="24"/>
+          <w:szCs w:val="24"/>
+        </w:rPr>
         <w:t xml:space="preserve"> from the drop down menu</w:t>
       </w:r>
       <w:r>
+        <w:rPr>
+          <w:rFonts w:ascii="Times New Roman" w:hAnsi="Times New Roman" w:cs="Times New Roman"/>
+          <w:sz w:val="24"/>
+          <w:szCs w:val="24"/>
+        </w:rPr>
         <w:t xml:space="preserve">, as this Java file holds the main method </w:t>
       </w:r>
       <w:r>
+        <w:rPr>
+          <w:rFonts w:ascii="Times New Roman" w:hAnsi="Times New Roman" w:cs="Times New Roman"/>
+          <w:sz w:val="24"/>
+          <w:szCs w:val="24"/>
+        </w:rPr>
         <w:t>of</w:t>
       </w:r>
       <w:r>
+        <w:rPr>
+          <w:rFonts w:ascii="Times New Roman" w:hAnsi="Times New Roman" w:cs="Times New Roman"/>
+          <w:sz w:val="24"/>
+          <w:szCs w:val="24"/>
+        </w:rPr>
         <w:t xml:space="preserve"> our application</w:t>
       </w:r>
       <w:r>
+        <w:rPr>
+          <w:rFonts w:ascii="Times New Roman" w:hAnsi="Times New Roman" w:cs="Times New Roman"/>
+          <w:sz w:val="24"/>
+          <w:szCs w:val="24"/>
+        </w:rPr>
         <w:t>.</w:t>
       </w:r>
     </w:p>
     <w:p>
       <w:pPr>
         <w:rPr>
+          <w:rFonts w:ascii="Times New Roman" w:hAnsi="Times New Roman" w:cs="Times New Roman"/>
           <w:noProof/>
-        </w:rPr>
-      </w:pPr>
-      <w:r>
-        <w:rPr>
+          <w:sz w:val="24"/>
+          <w:szCs w:val="24"/>
+        </w:rPr>
+      </w:pPr>
+      <w:r>
+        <w:rPr>
+          <w:rFonts w:ascii="Times New Roman" w:hAnsi="Times New Roman" w:cs="Times New Roman"/>
           <w:noProof/>
+          <w:sz w:val="24"/>
+          <w:szCs w:val="24"/>
         </w:rPr>
         <w:drawing>
           <wp:inline distT="0" distB="0" distL="0" distR="0" wp14:anchorId="467FAF83" wp14:editId="40B6FED1">
@@ -617,7 +2954,7 @@
                     <pic:cNvPicPr/>
                   </pic:nvPicPr>
                   <pic:blipFill>
-                    <a:blip r:embed="rId9"/>
+                    <a:blip r:embed="rId12"/>
                     <a:stretch>
                       <a:fillRect/>
                     </a:stretch>
@@ -641,85 +2978,270 @@
     <w:p>
       <w:pPr>
         <w:rPr>
+          <w:rFonts w:ascii="Times New Roman" w:hAnsi="Times New Roman" w:cs="Times New Roman"/>
           <w:noProof/>
-        </w:rPr>
-      </w:pPr>
-    </w:p>
-    <w:p>
-      <w:r>
+          <w:sz w:val="24"/>
+          <w:szCs w:val="24"/>
+        </w:rPr>
+      </w:pPr>
+    </w:p>
+    <w:p>
+      <w:pPr>
+        <w:rPr>
+          <w:rFonts w:ascii="Times New Roman" w:hAnsi="Times New Roman" w:cs="Times New Roman"/>
+          <w:sz w:val="24"/>
+          <w:szCs w:val="24"/>
+        </w:rPr>
+      </w:pPr>
+      <w:r>
+        <w:rPr>
+          <w:rFonts w:ascii="Times New Roman" w:hAnsi="Times New Roman" w:cs="Times New Roman"/>
+          <w:sz w:val="24"/>
+          <w:szCs w:val="24"/>
+        </w:rPr>
         <w:t xml:space="preserve">Hit </w:t>
       </w:r>
       <w:r>
         <w:rPr>
-          <w:b/>
+          <w:rFonts w:ascii="Times New Roman" w:hAnsi="Times New Roman" w:cs="Times New Roman"/>
+          <w:b/>
+          <w:sz w:val="24"/>
+          <w:szCs w:val="24"/>
         </w:rPr>
         <w:t>Ok</w:t>
       </w:r>
       <w:r>
+        <w:rPr>
+          <w:rFonts w:ascii="Times New Roman" w:hAnsi="Times New Roman" w:cs="Times New Roman"/>
+          <w:sz w:val="24"/>
+          <w:szCs w:val="24"/>
+        </w:rPr>
         <w:t xml:space="preserve"> to proceed</w:t>
       </w:r>
     </w:p>
-    <w:p/>
-    <w:p/>
-    <w:p>
-      <w:r>
+    <w:p>
+      <w:pPr>
+        <w:pStyle w:val="ListParagraph"/>
+        <w:numPr>
+          <w:ilvl w:val="0"/>
+          <w:numId w:val="7"/>
+        </w:numPr>
+        <w:rPr>
+          <w:rFonts w:ascii="Times New Roman" w:hAnsi="Times New Roman" w:cs="Times New Roman"/>
+          <w:sz w:val="24"/>
+          <w:szCs w:val="24"/>
+        </w:rPr>
+      </w:pPr>
+      <w:r>
+        <w:rPr>
+          <w:rFonts w:ascii="Times New Roman" w:hAnsi="Times New Roman" w:cs="Times New Roman"/>
+          <w:sz w:val="24"/>
+          <w:szCs w:val="24"/>
+        </w:rPr>
+        <w:t xml:space="preserve">Click on </w:t>
+      </w:r>
+      <w:r>
+        <w:rPr>
+          <w:rFonts w:ascii="Times New Roman" w:hAnsi="Times New Roman" w:cs="Times New Roman"/>
+          <w:b/>
+          <w:sz w:val="24"/>
+          <w:szCs w:val="24"/>
+        </w:rPr>
+        <w:t>A</w:t>
+      </w:r>
+      <w:r>
+        <w:rPr>
+          <w:rFonts w:ascii="Times New Roman" w:hAnsi="Times New Roman" w:cs="Times New Roman"/>
+          <w:b/>
+          <w:sz w:val="24"/>
+          <w:szCs w:val="24"/>
+        </w:rPr>
+        <w:t>rguments</w:t>
+      </w:r>
+      <w:r>
+        <w:rPr>
+          <w:rFonts w:ascii="Times New Roman" w:hAnsi="Times New Roman" w:cs="Times New Roman"/>
+          <w:sz w:val="24"/>
+          <w:szCs w:val="24"/>
+        </w:rPr>
+        <w:t xml:space="preserve"> tab</w:t>
+      </w:r>
+      <w:r>
+        <w:rPr>
+          <w:rFonts w:ascii="Times New Roman" w:hAnsi="Times New Roman" w:cs="Times New Roman"/>
+          <w:sz w:val="24"/>
+          <w:szCs w:val="24"/>
+        </w:rPr>
+        <w:t xml:space="preserve"> and input the file names in the following order</w:t>
+      </w:r>
+    </w:p>
+    <w:p>
+      <w:pPr>
+        <w:rPr>
+          <w:rFonts w:ascii="Times New Roman" w:hAnsi="Times New Roman" w:cs="Times New Roman"/>
+          <w:sz w:val="24"/>
+          <w:szCs w:val="24"/>
+        </w:rPr>
+      </w:pPr>
+      <w:r>
+        <w:rPr>
+          <w:rFonts w:ascii="Times New Roman" w:hAnsi="Times New Roman" w:cs="Times New Roman"/>
+          <w:sz w:val="24"/>
+          <w:szCs w:val="24"/>
+        </w:rPr>
+        <w:t xml:space="preserve">             </w:t>
+      </w:r>
+      <w:r>
+        <w:rPr>
+          <w:rFonts w:ascii="Times New Roman" w:hAnsi="Times New Roman" w:cs="Times New Roman"/>
+          <w:sz w:val="24"/>
+          <w:szCs w:val="24"/>
+        </w:rPr>
+        <w:t>WeatherDataTrain.</w:t>
+      </w:r>
+      <w:r>
+        <w:rPr>
+          <w:rFonts w:ascii="Times New Roman" w:hAnsi="Times New Roman" w:cs="Times New Roman"/>
+          <w:sz w:val="24"/>
+          <w:szCs w:val="24"/>
+        </w:rPr>
+        <w:t>csv</w:t>
+      </w:r>
+    </w:p>
+    <w:p>
+      <w:pPr>
+        <w:rPr>
+          <w:rFonts w:ascii="Times New Roman" w:hAnsi="Times New Roman" w:cs="Times New Roman"/>
+          <w:sz w:val="24"/>
+          <w:szCs w:val="24"/>
+        </w:rPr>
+      </w:pPr>
+      <w:r>
+        <w:rPr>
+          <w:rFonts w:ascii="Times New Roman" w:hAnsi="Times New Roman" w:cs="Times New Roman"/>
+          <w:sz w:val="24"/>
+          <w:szCs w:val="24"/>
+        </w:rPr>
+        <w:t xml:space="preserve">             </w:t>
+      </w:r>
+      <w:r>
+        <w:rPr>
+          <w:rFonts w:ascii="Times New Roman" w:hAnsi="Times New Roman" w:cs="Times New Roman"/>
+          <w:sz w:val="24"/>
+          <w:szCs w:val="24"/>
+        </w:rPr>
+        <w:t>WeatherDataTest.</w:t>
+      </w:r>
+      <w:r>
+        <w:rPr>
+          <w:rFonts w:ascii="Times New Roman" w:hAnsi="Times New Roman" w:cs="Times New Roman"/>
+          <w:sz w:val="24"/>
+          <w:szCs w:val="24"/>
+        </w:rPr>
+        <w:t>csv</w:t>
+      </w:r>
+      <w:bookmarkStart w:id="0" w:name="_GoBack"/>
+      <w:bookmarkEnd w:id="0"/>
+    </w:p>
+    <w:p>
+      <w:pPr>
+        <w:rPr>
+          <w:rFonts w:ascii="Times New Roman" w:hAnsi="Times New Roman" w:cs="Times New Roman"/>
+          <w:sz w:val="24"/>
+          <w:szCs w:val="24"/>
+        </w:rPr>
+      </w:pPr>
+      <w:r>
+        <w:rPr>
+          <w:rFonts w:ascii="Times New Roman" w:hAnsi="Times New Roman" w:cs="Times New Roman"/>
+          <w:sz w:val="24"/>
+          <w:szCs w:val="24"/>
+        </w:rPr>
         <w:lastRenderedPageBreak/>
-        <w:t xml:space="preserve">7. Click on </w:t>
-      </w:r>
-      <w:r>
-        <w:rPr>
-          <w:b/>
-        </w:rPr>
-        <w:t>A</w:t>
-      </w:r>
-      <w:r>
-        <w:rPr>
-          <w:b/>
-        </w:rPr>
-        <w:t>rguments</w:t>
-      </w:r>
-      <w:r>
-        <w:t xml:space="preserve"> tab</w:t>
-      </w:r>
-      <w:r>
-        <w:t xml:space="preserve"> and input the file names in the following order</w:t>
-      </w:r>
-    </w:p>
-    <w:p>
-      <w:r>
-        <w:t>WeatherDataTrain.txt</w:t>
-      </w:r>
-    </w:p>
-    <w:p>
-      <w:r>
-        <w:t>WeatherDataTest.txt</w:t>
-      </w:r>
-    </w:p>
-    <w:p>
-      <w:r>
+        <w:t xml:space="preserve">           </w:t>
+      </w:r>
+      <w:r>
+        <w:rPr>
+          <w:rFonts w:ascii="Times New Roman" w:hAnsi="Times New Roman" w:cs="Times New Roman"/>
+          <w:sz w:val="24"/>
+          <w:szCs w:val="24"/>
+        </w:rPr>
         <w:t>randomData.csv</w:t>
       </w:r>
     </w:p>
     <w:p>
-      <w:r>
+      <w:pPr>
+        <w:rPr>
+          <w:rFonts w:ascii="Times New Roman" w:hAnsi="Times New Roman" w:cs="Times New Roman"/>
+          <w:sz w:val="24"/>
+          <w:szCs w:val="24"/>
+        </w:rPr>
+      </w:pPr>
+      <w:r>
+        <w:rPr>
+          <w:rFonts w:ascii="Times New Roman" w:hAnsi="Times New Roman" w:cs="Times New Roman"/>
+          <w:sz w:val="24"/>
+          <w:szCs w:val="24"/>
+        </w:rPr>
+        <w:t xml:space="preserve">           </w:t>
+      </w:r>
+      <w:r>
+        <w:rPr>
+          <w:rFonts w:ascii="Times New Roman" w:hAnsi="Times New Roman" w:cs="Times New Roman"/>
+          <w:sz w:val="24"/>
+          <w:szCs w:val="24"/>
+        </w:rPr>
         <w:t>output.txt</w:t>
       </w:r>
     </w:p>
     <w:p>
-      <w:r>
+      <w:pPr>
+        <w:rPr>
+          <w:rFonts w:ascii="Times New Roman" w:hAnsi="Times New Roman" w:cs="Times New Roman"/>
+          <w:sz w:val="24"/>
+          <w:szCs w:val="24"/>
+        </w:rPr>
+      </w:pPr>
+      <w:r>
+        <w:rPr>
+          <w:rFonts w:ascii="Times New Roman" w:hAnsi="Times New Roman" w:cs="Times New Roman"/>
+          <w:sz w:val="24"/>
+          <w:szCs w:val="24"/>
+        </w:rPr>
+        <w:t xml:space="preserve">        </w:t>
+      </w:r>
+      <w:r>
+        <w:rPr>
+          <w:rFonts w:ascii="Times New Roman" w:hAnsi="Times New Roman" w:cs="Times New Roman"/>
+          <w:sz w:val="24"/>
+          <w:szCs w:val="24"/>
+        </w:rPr>
         <w:t xml:space="preserve">Click on </w:t>
       </w:r>
       <w:r>
         <w:rPr>
-          <w:b/>
+          <w:rFonts w:ascii="Times New Roman" w:hAnsi="Times New Roman" w:cs="Times New Roman"/>
+          <w:b/>
+          <w:sz w:val="24"/>
+          <w:szCs w:val="24"/>
         </w:rPr>
         <w:t>Apply</w:t>
       </w:r>
     </w:p>
     <w:p>
-      <w:r>
-        <w:rPr>
+      <w:pPr>
+        <w:rPr>
+          <w:rFonts w:ascii="Times New Roman" w:hAnsi="Times New Roman" w:cs="Times New Roman"/>
+          <w:sz w:val="24"/>
+          <w:szCs w:val="24"/>
+        </w:rPr>
+      </w:pPr>
+      <w:r>
+        <w:rPr>
+          <w:rFonts w:ascii="Times New Roman" w:hAnsi="Times New Roman" w:cs="Times New Roman"/>
           <w:noProof/>
+          <w:sz w:val="24"/>
+          <w:szCs w:val="24"/>
         </w:rPr>
         <w:drawing>
           <wp:inline distT="0" distB="0" distL="0" distR="0" wp14:anchorId="4BEA8689" wp14:editId="5690922A">
@@ -737,7 +3259,7 @@
                     <pic:cNvPicPr/>
                   </pic:nvPicPr>
                   <pic:blipFill>
-                    <a:blip r:embed="rId10"/>
+                    <a:blip r:embed="rId13"/>
                     <a:stretch>
                       <a:fillRect/>
                     </a:stretch>
@@ -759,61 +3281,145 @@
       </w:r>
     </w:p>
     <w:p>
-      <w:r>
-        <w:t>6.</w:t>
-      </w:r>
-      <w:r>
+      <w:pPr>
+        <w:pStyle w:val="ListParagraph"/>
+        <w:numPr>
+          <w:ilvl w:val="0"/>
+          <w:numId w:val="7"/>
+        </w:numPr>
+        <w:rPr>
+          <w:rFonts w:ascii="Times New Roman" w:hAnsi="Times New Roman" w:cs="Times New Roman"/>
+          <w:sz w:val="24"/>
+          <w:szCs w:val="24"/>
+        </w:rPr>
+      </w:pPr>
+      <w:r>
+        <w:rPr>
+          <w:rFonts w:ascii="Times New Roman" w:hAnsi="Times New Roman" w:cs="Times New Roman"/>
+          <w:sz w:val="24"/>
+          <w:szCs w:val="24"/>
+        </w:rPr>
+        <w:t xml:space="preserve">Click on </w:t>
+      </w:r>
+      <w:r>
+        <w:rPr>
+          <w:rFonts w:ascii="Times New Roman" w:hAnsi="Times New Roman" w:cs="Times New Roman"/>
+          <w:b/>
+          <w:sz w:val="24"/>
+          <w:szCs w:val="24"/>
+        </w:rPr>
+        <w:t>Run</w:t>
+      </w:r>
+      <w:r>
+        <w:rPr>
+          <w:rFonts w:ascii="Times New Roman" w:hAnsi="Times New Roman" w:cs="Times New Roman"/>
+          <w:sz w:val="24"/>
+          <w:szCs w:val="24"/>
+        </w:rPr>
+        <w:t xml:space="preserve">. </w:t>
+      </w:r>
+      <w:r>
+        <w:rPr>
+          <w:rFonts w:ascii="Times New Roman" w:hAnsi="Times New Roman" w:cs="Times New Roman"/>
+          <w:sz w:val="24"/>
+          <w:szCs w:val="24"/>
+        </w:rPr>
+        <w:t>The Java project is then executed and print</w:t>
+      </w:r>
+      <w:r>
+        <w:rPr>
+          <w:rFonts w:ascii="Times New Roman" w:hAnsi="Times New Roman" w:cs="Times New Roman"/>
+          <w:sz w:val="24"/>
+          <w:szCs w:val="24"/>
+        </w:rPr>
+        <w:t>s</w:t>
+      </w:r>
+      <w:r>
+        <w:rPr>
+          <w:rFonts w:ascii="Times New Roman" w:hAnsi="Times New Roman" w:cs="Times New Roman"/>
+          <w:sz w:val="24"/>
+          <w:szCs w:val="24"/>
+        </w:rPr>
+        <w:t xml:space="preserve"> the output</w:t>
+      </w:r>
+      <w:r>
+        <w:rPr>
+          <w:rFonts w:ascii="Times New Roman" w:hAnsi="Times New Roman" w:cs="Times New Roman"/>
+          <w:sz w:val="24"/>
+          <w:szCs w:val="24"/>
+        </w:rPr>
         <w:t xml:space="preserve"> </w:t>
       </w:r>
       <w:r>
-        <w:t xml:space="preserve">Click on </w:t>
-      </w:r>
-      <w:r>
-        <w:rPr>
-          <w:b/>
-        </w:rPr>
-        <w:t>Run</w:t>
-      </w:r>
-      <w:r>
-        <w:t xml:space="preserve">. </w:t>
-      </w:r>
-      <w:r>
-        <w:t>The Java project is then executed and print</w:t>
-      </w:r>
-      <w:r>
-        <w:t>s</w:t>
-      </w:r>
-      <w:r>
-        <w:t xml:space="preserve"> the output</w:t>
-      </w:r>
-      <w:r>
+        <w:rPr>
+          <w:rFonts w:ascii="Times New Roman" w:hAnsi="Times New Roman" w:cs="Times New Roman"/>
+          <w:sz w:val="24"/>
+          <w:szCs w:val="24"/>
+        </w:rPr>
+        <w:t>(performance parameters like Execution time,</w:t>
+      </w:r>
+      <w:r>
+        <w:rPr>
+          <w:rFonts w:ascii="Times New Roman" w:hAnsi="Times New Roman" w:cs="Times New Roman"/>
+          <w:sz w:val="24"/>
+          <w:szCs w:val="24"/>
+        </w:rPr>
         <w:t xml:space="preserve"> </w:t>
       </w:r>
       <w:r>
-        <w:t>(performance parameters like Execution time,</w:t>
-      </w:r>
-      <w:r>
+        <w:rPr>
+          <w:rFonts w:ascii="Times New Roman" w:hAnsi="Times New Roman" w:cs="Times New Roman"/>
+          <w:sz w:val="24"/>
+          <w:szCs w:val="24"/>
+        </w:rPr>
+        <w:t>Pr</w:t>
+      </w:r>
+      <w:r>
+        <w:rPr>
+          <w:rFonts w:ascii="Times New Roman" w:hAnsi="Times New Roman" w:cs="Times New Roman"/>
+          <w:sz w:val="24"/>
+          <w:szCs w:val="24"/>
+        </w:rPr>
+        <w:t>ediction accuracy) on console</w:t>
+      </w:r>
+      <w:r>
+        <w:rPr>
+          <w:rFonts w:ascii="Times New Roman" w:hAnsi="Times New Roman" w:cs="Times New Roman"/>
+          <w:sz w:val="24"/>
+          <w:szCs w:val="24"/>
+        </w:rPr>
+        <w:t>.</w:t>
+      </w:r>
+      <w:r>
+        <w:rPr>
+          <w:rFonts w:ascii="Times New Roman" w:hAnsi="Times New Roman" w:cs="Times New Roman"/>
+          <w:sz w:val="24"/>
+          <w:szCs w:val="24"/>
+        </w:rPr>
         <w:t xml:space="preserve"> </w:t>
       </w:r>
       <w:r>
-        <w:t>Pr</w:t>
-      </w:r>
-      <w:r>
-        <w:t>ediction accuracy) on console</w:t>
-      </w:r>
-      <w:r>
-        <w:t>.</w:t>
-      </w:r>
-      <w:r>
-        <w:t xml:space="preserve"> </w:t>
-      </w:r>
-      <w:r>
+        <w:rPr>
+          <w:rFonts w:ascii="Times New Roman" w:hAnsi="Times New Roman" w:cs="Times New Roman"/>
+          <w:sz w:val="24"/>
+          <w:szCs w:val="24"/>
+        </w:rPr>
         <w:t>Additionally</w:t>
       </w:r>
       <w:r>
+        <w:rPr>
+          <w:rFonts w:ascii="Times New Roman" w:hAnsi="Times New Roman" w:cs="Times New Roman"/>
+          <w:sz w:val="24"/>
+          <w:szCs w:val="24"/>
+        </w:rPr>
         <w:t>,</w:t>
       </w:r>
       <w:r>
+        <w:rPr>
+          <w:rFonts w:ascii="Times New Roman" w:hAnsi="Times New Roman" w:cs="Times New Roman"/>
+          <w:sz w:val="24"/>
+          <w:szCs w:val="24"/>
+        </w:rPr>
         <w:t xml:space="preserve"> an output.txt file gets created inside the java project that predicts the weather phenomenon for random data sent as input to the program</w:t>
       </w:r>
     </w:p>
@@ -1008,6 +3614,410 @@
     </w:lvl>
   </w:abstractNum>
   <w:abstractNum w:abstractNumId="2" w15:restartNumberingAfterBreak="0">
+    <w:nsid w:val="27911DEA"/>
+    <w:multiLevelType w:val="multilevel"/>
+    <w:tmpl w:val="AF061CA8"/>
+    <w:lvl w:ilvl="0">
+      <w:start w:val="1"/>
+      <w:numFmt w:val="decimal"/>
+      <w:lvlText w:val="%1."/>
+      <w:lvlJc w:val="left"/>
+      <w:pPr>
+        <w:tabs>
+          <w:tab w:val="num" w:pos="720"/>
+        </w:tabs>
+        <w:ind w:left="720" w:hanging="360"/>
+      </w:pPr>
+    </w:lvl>
+    <w:lvl w:ilvl="1" w:tentative="1">
+      <w:start w:val="1"/>
+      <w:numFmt w:val="decimal"/>
+      <w:lvlText w:val="%2."/>
+      <w:lvlJc w:val="left"/>
+      <w:pPr>
+        <w:tabs>
+          <w:tab w:val="num" w:pos="1440"/>
+        </w:tabs>
+        <w:ind w:left="1440" w:hanging="360"/>
+      </w:pPr>
+    </w:lvl>
+    <w:lvl w:ilvl="2" w:tentative="1">
+      <w:start w:val="1"/>
+      <w:numFmt w:val="decimal"/>
+      <w:lvlText w:val="%3."/>
+      <w:lvlJc w:val="left"/>
+      <w:pPr>
+        <w:tabs>
+          <w:tab w:val="num" w:pos="2160"/>
+        </w:tabs>
+        <w:ind w:left="2160" w:hanging="360"/>
+      </w:pPr>
+    </w:lvl>
+    <w:lvl w:ilvl="3" w:tentative="1">
+      <w:start w:val="1"/>
+      <w:numFmt w:val="decimal"/>
+      <w:lvlText w:val="%4."/>
+      <w:lvlJc w:val="left"/>
+      <w:pPr>
+        <w:tabs>
+          <w:tab w:val="num" w:pos="2880"/>
+        </w:tabs>
+        <w:ind w:left="2880" w:hanging="360"/>
+      </w:pPr>
+    </w:lvl>
+    <w:lvl w:ilvl="4" w:tentative="1">
+      <w:start w:val="1"/>
+      <w:numFmt w:val="decimal"/>
+      <w:lvlText w:val="%5."/>
+      <w:lvlJc w:val="left"/>
+      <w:pPr>
+        <w:tabs>
+          <w:tab w:val="num" w:pos="3600"/>
+        </w:tabs>
+        <w:ind w:left="3600" w:hanging="360"/>
+      </w:pPr>
+    </w:lvl>
+    <w:lvl w:ilvl="5" w:tentative="1">
+      <w:start w:val="1"/>
+      <w:numFmt w:val="decimal"/>
+      <w:lvlText w:val="%6."/>
+      <w:lvlJc w:val="left"/>
+      <w:pPr>
+        <w:tabs>
+          <w:tab w:val="num" w:pos="4320"/>
+        </w:tabs>
+        <w:ind w:left="4320" w:hanging="360"/>
+      </w:pPr>
+    </w:lvl>
+    <w:lvl w:ilvl="6" w:tentative="1">
+      <w:start w:val="1"/>
+      <w:numFmt w:val="decimal"/>
+      <w:lvlText w:val="%7."/>
+      <w:lvlJc w:val="left"/>
+      <w:pPr>
+        <w:tabs>
+          <w:tab w:val="num" w:pos="5040"/>
+        </w:tabs>
+        <w:ind w:left="5040" w:hanging="360"/>
+      </w:pPr>
+    </w:lvl>
+    <w:lvl w:ilvl="7" w:tentative="1">
+      <w:start w:val="1"/>
+      <w:numFmt w:val="decimal"/>
+      <w:lvlText w:val="%8."/>
+      <w:lvlJc w:val="left"/>
+      <w:pPr>
+        <w:tabs>
+          <w:tab w:val="num" w:pos="5760"/>
+        </w:tabs>
+        <w:ind w:left="5760" w:hanging="360"/>
+      </w:pPr>
+    </w:lvl>
+    <w:lvl w:ilvl="8" w:tentative="1">
+      <w:start w:val="1"/>
+      <w:numFmt w:val="decimal"/>
+      <w:lvlText w:val="%9."/>
+      <w:lvlJc w:val="left"/>
+      <w:pPr>
+        <w:tabs>
+          <w:tab w:val="num" w:pos="6480"/>
+        </w:tabs>
+        <w:ind w:left="6480" w:hanging="360"/>
+      </w:pPr>
+    </w:lvl>
+  </w:abstractNum>
+  <w:abstractNum w:abstractNumId="3" w15:restartNumberingAfterBreak="0">
+    <w:nsid w:val="3FB01373"/>
+    <w:multiLevelType w:val="hybridMultilevel"/>
+    <w:tmpl w:val="613EE12C"/>
+    <w:lvl w:ilvl="0" w:tplc="04090011">
+      <w:start w:val="1"/>
+      <w:numFmt w:val="decimal"/>
+      <w:lvlText w:val="%1)"/>
+      <w:lvlJc w:val="left"/>
+      <w:pPr>
+        <w:ind w:left="720" w:hanging="360"/>
+      </w:pPr>
+      <w:rPr>
+        <w:rFonts w:hint="default"/>
+      </w:rPr>
+    </w:lvl>
+    <w:lvl w:ilvl="1" w:tplc="04090019" w:tentative="1">
+      <w:start w:val="1"/>
+      <w:numFmt w:val="lowerLetter"/>
+      <w:lvlText w:val="%2."/>
+      <w:lvlJc w:val="left"/>
+      <w:pPr>
+        <w:ind w:left="1440" w:hanging="360"/>
+      </w:pPr>
+    </w:lvl>
+    <w:lvl w:ilvl="2" w:tplc="0409001B" w:tentative="1">
+      <w:start w:val="1"/>
+      <w:numFmt w:val="lowerRoman"/>
+      <w:lvlText w:val="%3."/>
+      <w:lvlJc w:val="right"/>
+      <w:pPr>
+        <w:ind w:left="2160" w:hanging="180"/>
+      </w:pPr>
+    </w:lvl>
+    <w:lvl w:ilvl="3" w:tplc="0409000F" w:tentative="1">
+      <w:start w:val="1"/>
+      <w:numFmt w:val="decimal"/>
+      <w:lvlText w:val="%4."/>
+      <w:lvlJc w:val="left"/>
+      <w:pPr>
+        <w:ind w:left="2880" w:hanging="360"/>
+      </w:pPr>
+    </w:lvl>
+    <w:lvl w:ilvl="4" w:tplc="04090019" w:tentative="1">
+      <w:start w:val="1"/>
+      <w:numFmt w:val="lowerLetter"/>
+      <w:lvlText w:val="%5."/>
+      <w:lvlJc w:val="left"/>
+      <w:pPr>
+        <w:ind w:left="3600" w:hanging="360"/>
+      </w:pPr>
+    </w:lvl>
+    <w:lvl w:ilvl="5" w:tplc="0409001B" w:tentative="1">
+      <w:start w:val="1"/>
+      <w:numFmt w:val="lowerRoman"/>
+      <w:lvlText w:val="%6."/>
+      <w:lvlJc w:val="right"/>
+      <w:pPr>
+        <w:ind w:left="4320" w:hanging="180"/>
+      </w:pPr>
+    </w:lvl>
+    <w:lvl w:ilvl="6" w:tplc="0409000F" w:tentative="1">
+      <w:start w:val="1"/>
+      <w:numFmt w:val="decimal"/>
+      <w:lvlText w:val="%7."/>
+      <w:lvlJc w:val="left"/>
+      <w:pPr>
+        <w:ind w:left="5040" w:hanging="360"/>
+      </w:pPr>
+    </w:lvl>
+    <w:lvl w:ilvl="7" w:tplc="04090019" w:tentative="1">
+      <w:start w:val="1"/>
+      <w:numFmt w:val="lowerLetter"/>
+      <w:lvlText w:val="%8."/>
+      <w:lvlJc w:val="left"/>
+      <w:pPr>
+        <w:ind w:left="5760" w:hanging="360"/>
+      </w:pPr>
+    </w:lvl>
+    <w:lvl w:ilvl="8" w:tplc="0409001B" w:tentative="1">
+      <w:start w:val="1"/>
+      <w:numFmt w:val="lowerRoman"/>
+      <w:lvlText w:val="%9."/>
+      <w:lvlJc w:val="right"/>
+      <w:pPr>
+        <w:ind w:left="6480" w:hanging="180"/>
+      </w:pPr>
+    </w:lvl>
+  </w:abstractNum>
+  <w:abstractNum w:abstractNumId="4" w15:restartNumberingAfterBreak="0">
+    <w:nsid w:val="48150B84"/>
+    <w:multiLevelType w:val="multilevel"/>
+    <w:tmpl w:val="D5B6400E"/>
+    <w:lvl w:ilvl="0">
+      <w:start w:val="1"/>
+      <w:numFmt w:val="decimal"/>
+      <w:lvlText w:val="%1."/>
+      <w:lvlJc w:val="left"/>
+      <w:pPr>
+        <w:tabs>
+          <w:tab w:val="num" w:pos="720"/>
+        </w:tabs>
+        <w:ind w:left="720" w:hanging="360"/>
+      </w:pPr>
+    </w:lvl>
+    <w:lvl w:ilvl="1" w:tentative="1">
+      <w:start w:val="1"/>
+      <w:numFmt w:val="decimal"/>
+      <w:lvlText w:val="%2."/>
+      <w:lvlJc w:val="left"/>
+      <w:pPr>
+        <w:tabs>
+          <w:tab w:val="num" w:pos="1440"/>
+        </w:tabs>
+        <w:ind w:left="1440" w:hanging="360"/>
+      </w:pPr>
+    </w:lvl>
+    <w:lvl w:ilvl="2" w:tentative="1">
+      <w:start w:val="1"/>
+      <w:numFmt w:val="decimal"/>
+      <w:lvlText w:val="%3."/>
+      <w:lvlJc w:val="left"/>
+      <w:pPr>
+        <w:tabs>
+          <w:tab w:val="num" w:pos="2160"/>
+        </w:tabs>
+        <w:ind w:left="2160" w:hanging="360"/>
+      </w:pPr>
+    </w:lvl>
+    <w:lvl w:ilvl="3" w:tentative="1">
+      <w:start w:val="1"/>
+      <w:numFmt w:val="decimal"/>
+      <w:lvlText w:val="%4."/>
+      <w:lvlJc w:val="left"/>
+      <w:pPr>
+        <w:tabs>
+          <w:tab w:val="num" w:pos="2880"/>
+        </w:tabs>
+        <w:ind w:left="2880" w:hanging="360"/>
+      </w:pPr>
+    </w:lvl>
+    <w:lvl w:ilvl="4" w:tentative="1">
+      <w:start w:val="1"/>
+      <w:numFmt w:val="decimal"/>
+      <w:lvlText w:val="%5."/>
+      <w:lvlJc w:val="left"/>
+      <w:pPr>
+        <w:tabs>
+          <w:tab w:val="num" w:pos="3600"/>
+        </w:tabs>
+        <w:ind w:left="3600" w:hanging="360"/>
+      </w:pPr>
+    </w:lvl>
+    <w:lvl w:ilvl="5" w:tentative="1">
+      <w:start w:val="1"/>
+      <w:numFmt w:val="decimal"/>
+      <w:lvlText w:val="%6."/>
+      <w:lvlJc w:val="left"/>
+      <w:pPr>
+        <w:tabs>
+          <w:tab w:val="num" w:pos="4320"/>
+        </w:tabs>
+        <w:ind w:left="4320" w:hanging="360"/>
+      </w:pPr>
+    </w:lvl>
+    <w:lvl w:ilvl="6" w:tentative="1">
+      <w:start w:val="1"/>
+      <w:numFmt w:val="decimal"/>
+      <w:lvlText w:val="%7."/>
+      <w:lvlJc w:val="left"/>
+      <w:pPr>
+        <w:tabs>
+          <w:tab w:val="num" w:pos="5040"/>
+        </w:tabs>
+        <w:ind w:left="5040" w:hanging="360"/>
+      </w:pPr>
+    </w:lvl>
+    <w:lvl w:ilvl="7" w:tentative="1">
+      <w:start w:val="1"/>
+      <w:numFmt w:val="decimal"/>
+      <w:lvlText w:val="%8."/>
+      <w:lvlJc w:val="left"/>
+      <w:pPr>
+        <w:tabs>
+          <w:tab w:val="num" w:pos="5760"/>
+        </w:tabs>
+        <w:ind w:left="5760" w:hanging="360"/>
+      </w:pPr>
+    </w:lvl>
+    <w:lvl w:ilvl="8" w:tentative="1">
+      <w:start w:val="1"/>
+      <w:numFmt w:val="decimal"/>
+      <w:lvlText w:val="%9."/>
+      <w:lvlJc w:val="left"/>
+      <w:pPr>
+        <w:tabs>
+          <w:tab w:val="num" w:pos="6480"/>
+        </w:tabs>
+        <w:ind w:left="6480" w:hanging="360"/>
+      </w:pPr>
+    </w:lvl>
+  </w:abstractNum>
+  <w:abstractNum w:abstractNumId="5" w15:restartNumberingAfterBreak="0">
+    <w:nsid w:val="65A2347E"/>
+    <w:multiLevelType w:val="hybridMultilevel"/>
+    <w:tmpl w:val="5B8C7A8A"/>
+    <w:lvl w:ilvl="0" w:tplc="04090017">
+      <w:start w:val="1"/>
+      <w:numFmt w:val="lowerLetter"/>
+      <w:lvlText w:val="%1)"/>
+      <w:lvlJc w:val="left"/>
+      <w:pPr>
+        <w:ind w:left="720" w:hanging="360"/>
+      </w:pPr>
+      <w:rPr>
+        <w:rFonts w:hint="default"/>
+      </w:rPr>
+    </w:lvl>
+    <w:lvl w:ilvl="1" w:tplc="04090019" w:tentative="1">
+      <w:start w:val="1"/>
+      <w:numFmt w:val="lowerLetter"/>
+      <w:lvlText w:val="%2."/>
+      <w:lvlJc w:val="left"/>
+      <w:pPr>
+        <w:ind w:left="1440" w:hanging="360"/>
+      </w:pPr>
+    </w:lvl>
+    <w:lvl w:ilvl="2" w:tplc="0409001B" w:tentative="1">
+      <w:start w:val="1"/>
+      <w:numFmt w:val="lowerRoman"/>
+      <w:lvlText w:val="%3."/>
+      <w:lvlJc w:val="right"/>
+      <w:pPr>
+        <w:ind w:left="2160" w:hanging="180"/>
+      </w:pPr>
+    </w:lvl>
+    <w:lvl w:ilvl="3" w:tplc="0409000F" w:tentative="1">
+      <w:start w:val="1"/>
+      <w:numFmt w:val="decimal"/>
+      <w:lvlText w:val="%4."/>
+      <w:lvlJc w:val="left"/>
+      <w:pPr>
+        <w:ind w:left="2880" w:hanging="360"/>
+      </w:pPr>
+    </w:lvl>
+    <w:lvl w:ilvl="4" w:tplc="04090019" w:tentative="1">
+      <w:start w:val="1"/>
+      <w:numFmt w:val="lowerLetter"/>
+      <w:lvlText w:val="%5."/>
+      <w:lvlJc w:val="left"/>
+      <w:pPr>
+        <w:ind w:left="3600" w:hanging="360"/>
+      </w:pPr>
+    </w:lvl>
+    <w:lvl w:ilvl="5" w:tplc="0409001B" w:tentative="1">
+      <w:start w:val="1"/>
+      <w:numFmt w:val="lowerRoman"/>
+      <w:lvlText w:val="%6."/>
+      <w:lvlJc w:val="right"/>
+      <w:pPr>
+        <w:ind w:left="4320" w:hanging="180"/>
+      </w:pPr>
+    </w:lvl>
+    <w:lvl w:ilvl="6" w:tplc="0409000F" w:tentative="1">
+      <w:start w:val="1"/>
+      <w:numFmt w:val="decimal"/>
+      <w:lvlText w:val="%7."/>
+      <w:lvlJc w:val="left"/>
+      <w:pPr>
+        <w:ind w:left="5040" w:hanging="360"/>
+      </w:pPr>
+    </w:lvl>
+    <w:lvl w:ilvl="7" w:tplc="04090019" w:tentative="1">
+      <w:start w:val="1"/>
+      <w:numFmt w:val="lowerLetter"/>
+      <w:lvlText w:val="%8."/>
+      <w:lvlJc w:val="left"/>
+      <w:pPr>
+        <w:ind w:left="5760" w:hanging="360"/>
+      </w:pPr>
+    </w:lvl>
+    <w:lvl w:ilvl="8" w:tplc="0409001B" w:tentative="1">
+      <w:start w:val="1"/>
+      <w:numFmt w:val="lowerRoman"/>
+      <w:lvlText w:val="%9."/>
+      <w:lvlJc w:val="right"/>
+      <w:pPr>
+        <w:ind w:left="6480" w:hanging="180"/>
+      </w:pPr>
+    </w:lvl>
+  </w:abstractNum>
+  <w:abstractNum w:abstractNumId="6" w15:restartNumberingAfterBreak="0">
     <w:nsid w:val="6E9F0FBC"/>
     <w:multiLevelType w:val="hybridMultilevel"/>
     <w:tmpl w:val="C846C142"/>
@@ -1100,10 +4110,29 @@
     <w:abstractNumId w:val="1"/>
   </w:num>
   <w:num w:numId="2">
-    <w:abstractNumId w:val="2"/>
+    <w:abstractNumId w:val="6"/>
   </w:num>
   <w:num w:numId="3">
     <w:abstractNumId w:val="0"/>
+  </w:num>
+  <w:num w:numId="4">
+    <w:abstractNumId w:val="2"/>
+  </w:num>
+  <w:num w:numId="5">
+    <w:abstractNumId w:val="4"/>
+    <w:lvlOverride w:ilvl="0">
+      <w:lvl w:ilvl="0">
+        <w:numFmt w:val="lowerLetter"/>
+        <w:lvlText w:val="%1."/>
+        <w:lvlJc w:val="left"/>
+      </w:lvl>
+    </w:lvlOverride>
+  </w:num>
+  <w:num w:numId="6">
+    <w:abstractNumId w:val="5"/>
+  </w:num>
+  <w:num w:numId="7">
+    <w:abstractNumId w:val="3"/>
   </w:num>
 </w:numbering>
 </file>
@@ -1540,6 +4569,39 @@
       <w:contextualSpacing/>
     </w:pPr>
   </w:style>
+  <w:style w:type="paragraph" w:styleId="NormalWeb">
+    <w:name w:val="Normal (Web)"/>
+    <w:basedOn w:val="Normal"/>
+    <w:uiPriority w:val="99"/>
+    <w:semiHidden/>
+    <w:unhideWhenUsed/>
+    <w:rsid w:val="00EB45BB"/>
+    <w:pPr>
+      <w:spacing w:before="100" w:beforeAutospacing="1" w:after="100" w:afterAutospacing="1" w:line="240" w:lineRule="auto"/>
+    </w:pPr>
+    <w:rPr>
+      <w:rFonts w:ascii="Times New Roman" w:eastAsia="Times New Roman" w:hAnsi="Times New Roman" w:cs="Times New Roman"/>
+      <w:sz w:val="24"/>
+      <w:szCs w:val="24"/>
+    </w:rPr>
+  </w:style>
+  <w:style w:type="character" w:customStyle="1" w:styleId="apple-tab-span">
+    <w:name w:val="apple-tab-span"/>
+    <w:basedOn w:val="DefaultParagraphFont"/>
+    <w:rsid w:val="00EB45BB"/>
+  </w:style>
+  <w:style w:type="character" w:styleId="Hyperlink">
+    <w:name w:val="Hyperlink"/>
+    <w:basedOn w:val="DefaultParagraphFont"/>
+    <w:uiPriority w:val="99"/>
+    <w:semiHidden/>
+    <w:unhideWhenUsed/>
+    <w:rsid w:val="00EB45BB"/>
+    <w:rPr>
+      <w:color w:val="0000FF"/>
+      <w:u w:val="single"/>
+    </w:rPr>
+  </w:style>
 </w:styles>
 </file>
 

</xml_diff>